<commit_message>
shalev is a katarina main
</commit_message>
<xml_diff>
--- a/HW3/dry.docx
+++ b/HW3/dry.docx
@@ -3229,9 +3229,8 @@
       <w:pPr>
         <w:bidi/>
         <w:rPr>
-          <w:rFonts w:ascii="Noto Sans" w:hAnsi="Noto Sans" w:cs="Arial"/>
-          <w:color w:val="DBDEE1"/>
-          <w:shd w:val="clear" w:color="auto" w:fill="313338"/>
+          <w:sz w:val="24"/>
+          <w:szCs w:val="24"/>
           <w:rtl/>
         </w:rPr>
       </w:pPr>
@@ -3258,7 +3257,1203 @@
       <w:pPr>
         <w:bidi/>
         <w:rPr>
-          <w:rFonts w:cs="Arial" w:hint="cs"/>
+          <w:sz w:val="24"/>
+          <w:szCs w:val="24"/>
+          <w:rtl/>
+        </w:rPr>
+      </w:pPr>
+      <w:r>
+        <w:rPr>
+          <w:rFonts w:hint="cs"/>
+          <w:sz w:val="24"/>
+          <w:szCs w:val="24"/>
+          <w:u w:val="single"/>
+          <w:rtl/>
+        </w:rPr>
+        <w:t xml:space="preserve">חלק שני </w:t>
+      </w:r>
+      <w:r>
+        <w:rPr>
+          <w:sz w:val="24"/>
+          <w:szCs w:val="24"/>
+          <w:u w:val="single"/>
+          <w:rtl/>
+        </w:rPr>
+        <w:t>–</w:t>
+      </w:r>
+      <w:r>
+        <w:rPr>
+          <w:rFonts w:hint="cs"/>
+          <w:sz w:val="24"/>
+          <w:szCs w:val="24"/>
+          <w:u w:val="single"/>
+          <w:rtl/>
+        </w:rPr>
+        <w:t xml:space="preserve"> הוקינג</w:t>
+      </w:r>
+    </w:p>
+    <w:p>
+      <w:pPr>
+        <w:bidi/>
+        <w:rPr>
+          <w:sz w:val="24"/>
+          <w:szCs w:val="24"/>
+          <w:rtl/>
+        </w:rPr>
+      </w:pPr>
+      <w:r>
+        <w:rPr>
+          <w:rFonts w:hint="cs"/>
+          <w:sz w:val="24"/>
+          <w:szCs w:val="24"/>
+          <w:rtl/>
+        </w:rPr>
+        <w:t>בחלק השני, התבקשנו להשתמש בהוקינג על אחד הקבצים ב-</w:t>
+      </w:r>
+      <w:r>
+        <w:rPr>
+          <w:sz w:val="24"/>
+          <w:szCs w:val="24"/>
+        </w:rPr>
+        <w:t>tools</w:t>
+      </w:r>
+      <w:r>
+        <w:rPr>
+          <w:rFonts w:hint="cs"/>
+          <w:sz w:val="24"/>
+          <w:szCs w:val="24"/>
+          <w:rtl/>
+        </w:rPr>
+        <w:t xml:space="preserve">, שהוא </w:t>
+      </w:r>
+      <w:r>
+        <w:rPr>
+          <w:sz w:val="24"/>
+          <w:szCs w:val="24"/>
+        </w:rPr>
+        <w:t>client.exe</w:t>
+      </w:r>
+      <w:r>
+        <w:rPr>
+          <w:rFonts w:hint="cs"/>
+          <w:sz w:val="24"/>
+          <w:szCs w:val="24"/>
+          <w:rtl/>
+        </w:rPr>
+        <w:t xml:space="preserve">. מטרתינו היא לגרום לכך שכאשר נריץ את </w:t>
+      </w:r>
+      <w:r>
+        <w:rPr>
+          <w:sz w:val="24"/>
+          <w:szCs w:val="24"/>
+        </w:rPr>
+        <w:t>client.exe</w:t>
+      </w:r>
+      <w:r>
+        <w:rPr>
+          <w:rFonts w:hint="cs"/>
+          <w:sz w:val="24"/>
+          <w:szCs w:val="24"/>
+          <w:rtl/>
+        </w:rPr>
+        <w:t xml:space="preserve"> עם הקלט "</w:t>
+      </w:r>
+      <w:r>
+        <w:rPr>
+          <w:rFonts w:hint="cs"/>
+          <w:sz w:val="24"/>
+          <w:szCs w:val="24"/>
+        </w:rPr>
+        <w:t>DMSG</w:t>
+      </w:r>
+      <w:r>
+        <w:rPr>
+          <w:rFonts w:hint="cs"/>
+          <w:sz w:val="24"/>
+          <w:szCs w:val="24"/>
+          <w:rtl/>
+        </w:rPr>
+        <w:t>", אז תיפלט הודעה מפוענחת, במקום מוצפנת.</w:t>
+      </w:r>
+    </w:p>
+    <w:p>
+      <w:pPr>
+        <w:bidi/>
+        <w:rPr>
+          <w:sz w:val="24"/>
+          <w:szCs w:val="24"/>
+          <w:rtl/>
+        </w:rPr>
+      </w:pPr>
+      <w:r>
+        <w:rPr>
+          <w:rFonts w:hint="cs"/>
+          <w:sz w:val="24"/>
+          <w:szCs w:val="24"/>
+          <w:rtl/>
+        </w:rPr>
+        <w:t xml:space="preserve">כדי להבין איך לעשות זאת, ניגשנו לקבצים </w:t>
+      </w:r>
+      <w:r>
+        <w:rPr>
+          <w:sz w:val="24"/>
+          <w:szCs w:val="24"/>
+        </w:rPr>
+        <w:t>secure_pipe.exe</w:t>
+      </w:r>
+      <w:r>
+        <w:rPr>
+          <w:rFonts w:hint="cs"/>
+          <w:sz w:val="24"/>
+          <w:szCs w:val="24"/>
+          <w:rtl/>
+        </w:rPr>
+        <w:t xml:space="preserve"> ול-</w:t>
+      </w:r>
+      <w:r>
+        <w:rPr>
+          <w:sz w:val="24"/>
+          <w:szCs w:val="24"/>
+        </w:rPr>
+        <w:t>client.exe</w:t>
+      </w:r>
+      <w:r>
+        <w:rPr>
+          <w:rFonts w:hint="cs"/>
+          <w:sz w:val="24"/>
+          <w:szCs w:val="24"/>
+          <w:rtl/>
+        </w:rPr>
+        <w:t>. על ידי ניתוח ב-</w:t>
+      </w:r>
+      <w:r>
+        <w:rPr>
+          <w:rFonts w:hint="cs"/>
+          <w:sz w:val="24"/>
+          <w:szCs w:val="24"/>
+        </w:rPr>
+        <w:t>IDA</w:t>
+      </w:r>
+      <w:r>
+        <w:rPr>
+          <w:rFonts w:hint="cs"/>
+          <w:sz w:val="24"/>
+          <w:szCs w:val="24"/>
+          <w:rtl/>
+        </w:rPr>
+        <w:t xml:space="preserve">, </w:t>
+      </w:r>
+      <w:r>
+        <w:rPr>
+          <w:rFonts w:hint="cs"/>
+          <w:sz w:val="24"/>
+          <w:szCs w:val="24"/>
+          <w:rtl/>
+        </w:rPr>
+        <w:t xml:space="preserve">הבנו באיזה שלב </w:t>
+      </w:r>
+      <w:r>
+        <w:rPr>
+          <w:sz w:val="24"/>
+          <w:szCs w:val="24"/>
+        </w:rPr>
+        <w:t>client.exe</w:t>
+      </w:r>
+      <w:r>
+        <w:rPr>
+          <w:rFonts w:hint="cs"/>
+          <w:sz w:val="24"/>
+          <w:szCs w:val="24"/>
+          <w:rtl/>
+        </w:rPr>
+        <w:t xml:space="preserve"> מקבל את ההודעה המוצפנת, ובעזרת איזו פונקציה (</w:t>
+      </w:r>
+      <w:r>
+        <w:rPr>
+          <w:sz w:val="24"/>
+          <w:szCs w:val="24"/>
+        </w:rPr>
+        <w:t>recv</w:t>
+      </w:r>
+      <w:r>
+        <w:rPr>
+          <w:rFonts w:hint="cs"/>
+          <w:sz w:val="24"/>
+          <w:szCs w:val="24"/>
+          <w:rtl/>
+        </w:rPr>
+        <w:t xml:space="preserve">). בנוסף, על ידי ניתוח של </w:t>
+      </w:r>
+      <w:r>
+        <w:rPr>
+          <w:sz w:val="24"/>
+          <w:szCs w:val="24"/>
+        </w:rPr>
+        <w:t>secure_pipe.exe</w:t>
+      </w:r>
+      <w:r>
+        <w:rPr>
+          <w:rFonts w:hint="cs"/>
+          <w:sz w:val="24"/>
+          <w:szCs w:val="24"/>
+          <w:rtl/>
+        </w:rPr>
+        <w:t>, מצאנו את הפונקציה האחראית על ההצפנה בקובץ, ופענחנו את האופן בו ההצפנה עובדת. כעת נסביר על כך:</w:t>
+      </w:r>
+    </w:p>
+    <w:p>
+      <w:pPr>
+        <w:bidi/>
+        <w:rPr>
+          <w:sz w:val="24"/>
+          <w:szCs w:val="24"/>
+          <w:rtl/>
+        </w:rPr>
+      </w:pPr>
+      <w:r>
+        <w:rPr>
+          <w:rFonts w:hint="cs"/>
+          <w:sz w:val="24"/>
+          <w:szCs w:val="24"/>
+          <w:rtl/>
+        </w:rPr>
+        <w:t>בהינתן תו בקלט (הלא מוצפן):</w:t>
+      </w:r>
+      <w:r>
+        <w:rPr>
+          <w:sz w:val="24"/>
+          <w:szCs w:val="24"/>
+          <w:rtl/>
+        </w:rPr>
+        <w:br/>
+      </w:r>
+      <w:r>
+        <w:rPr>
+          <w:rFonts w:hint="cs"/>
+          <w:sz w:val="24"/>
+          <w:szCs w:val="24"/>
+          <w:rtl/>
+        </w:rPr>
+        <w:t xml:space="preserve">התו הוא 8 ביטים. הפונקציה מפצלת את התו לשני חלקים שווים </w:t>
+      </w:r>
+      <w:r>
+        <w:rPr>
+          <w:sz w:val="24"/>
+          <w:szCs w:val="24"/>
+          <w:rtl/>
+        </w:rPr>
+        <w:t>–</w:t>
+      </w:r>
+      <w:r>
+        <w:rPr>
+          <w:rFonts w:hint="cs"/>
+          <w:sz w:val="24"/>
+          <w:szCs w:val="24"/>
+          <w:rtl/>
+        </w:rPr>
+        <w:t xml:space="preserve"> ארבעה הביטים העליונים, וארבעה הביטים התחתונים של התו. נקרא להם החלק העליון והחלק התחתון.</w:t>
+      </w:r>
+      <w:r>
+        <w:rPr>
+          <w:sz w:val="24"/>
+          <w:szCs w:val="24"/>
+          <w:rtl/>
+        </w:rPr>
+        <w:br/>
+      </w:r>
+      <w:r>
+        <w:rPr>
+          <w:rFonts w:hint="cs"/>
+          <w:sz w:val="24"/>
+          <w:szCs w:val="24"/>
+          <w:rtl/>
+        </w:rPr>
+        <w:t xml:space="preserve">כל אחד מהחלקים הללו, בעל ערך מספרי בין 0 ל-15. הפונקציה מתאימה את ערכי החלקים הללו לתווים של קלפי משחק </w:t>
+      </w:r>
+      <w:r>
+        <w:rPr>
+          <w:sz w:val="24"/>
+          <w:szCs w:val="24"/>
+          <w:rtl/>
+        </w:rPr>
+        <w:t>–</w:t>
+      </w:r>
+      <w:r>
+        <w:rPr>
+          <w:rFonts w:hint="cs"/>
+          <w:sz w:val="24"/>
+          <w:szCs w:val="24"/>
+          <w:rtl/>
+        </w:rPr>
+        <w:t xml:space="preserve"> המספר 1 מקבל אס "</w:t>
+      </w:r>
+      <w:r>
+        <w:rPr>
+          <w:rFonts w:hint="cs"/>
+          <w:sz w:val="24"/>
+          <w:szCs w:val="24"/>
+        </w:rPr>
+        <w:t>A</w:t>
+      </w:r>
+      <w:r>
+        <w:rPr>
+          <w:rFonts w:hint="cs"/>
+          <w:sz w:val="24"/>
+          <w:szCs w:val="24"/>
+          <w:rtl/>
+        </w:rPr>
+        <w:t>", המספר 10 מקבל נסיך "</w:t>
+      </w:r>
+      <w:r>
+        <w:rPr>
+          <w:rFonts w:hint="cs"/>
+          <w:sz w:val="24"/>
+          <w:szCs w:val="24"/>
+        </w:rPr>
+        <w:t>J</w:t>
+      </w:r>
+      <w:r>
+        <w:rPr>
+          <w:rFonts w:hint="cs"/>
+          <w:sz w:val="24"/>
+          <w:szCs w:val="24"/>
+          <w:rtl/>
+        </w:rPr>
+        <w:t>", המספר 11 מקבל מלכה "</w:t>
+      </w:r>
+      <w:r>
+        <w:rPr>
+          <w:rFonts w:hint="cs"/>
+          <w:sz w:val="24"/>
+          <w:szCs w:val="24"/>
+        </w:rPr>
+        <w:t>Q</w:t>
+      </w:r>
+      <w:r>
+        <w:rPr>
+          <w:rFonts w:hint="cs"/>
+          <w:sz w:val="24"/>
+          <w:szCs w:val="24"/>
+          <w:rtl/>
+        </w:rPr>
+        <w:t>", והמספר 12 מקבל מלך "</w:t>
+      </w:r>
+      <w:r>
+        <w:rPr>
+          <w:rFonts w:hint="cs"/>
+          <w:sz w:val="24"/>
+          <w:szCs w:val="24"/>
+        </w:rPr>
+        <w:t>K</w:t>
+      </w:r>
+      <w:r>
+        <w:rPr>
+          <w:rFonts w:hint="cs"/>
+          <w:sz w:val="24"/>
+          <w:szCs w:val="24"/>
+          <w:rtl/>
+        </w:rPr>
+        <w:t>". המספרים בין 2 ל-9 נשארים איך שהם. המספר 0 והמספרים בין 13 ל-15 הם מקרים מיוחדים.</w:t>
+      </w:r>
+      <w:r>
+        <w:rPr>
+          <w:sz w:val="24"/>
+          <w:szCs w:val="24"/>
+          <w:rtl/>
+        </w:rPr>
+        <w:br/>
+      </w:r>
+      <w:r>
+        <w:rPr>
+          <w:rFonts w:hint="cs"/>
+          <w:sz w:val="24"/>
+          <w:szCs w:val="24"/>
+          <w:rtl/>
+        </w:rPr>
+        <w:t xml:space="preserve">אם המספר הוא 0, אז הפלט הוא </w:t>
+      </w:r>
+      <w:r>
+        <w:rPr>
+          <w:sz w:val="24"/>
+          <w:szCs w:val="24"/>
+        </w:rPr>
+        <w:t>“x-x”</w:t>
+      </w:r>
+      <w:r>
+        <w:rPr>
+          <w:rFonts w:hint="cs"/>
+          <w:sz w:val="24"/>
+          <w:szCs w:val="24"/>
+          <w:rtl/>
+        </w:rPr>
+        <w:t xml:space="preserve"> כאשר </w:t>
+      </w:r>
+      <w:r>
+        <w:rPr>
+          <w:sz w:val="24"/>
+          <w:szCs w:val="24"/>
+        </w:rPr>
+        <w:t>x</w:t>
+      </w:r>
+      <w:r>
+        <w:rPr>
+          <w:rFonts w:hint="cs"/>
+          <w:sz w:val="24"/>
+          <w:szCs w:val="24"/>
+          <w:rtl/>
+        </w:rPr>
+        <w:t xml:space="preserve"> </w:t>
+      </w:r>
+      <w:r>
+        <w:rPr>
+          <w:rFonts w:hint="cs"/>
+          <w:sz w:val="24"/>
+          <w:szCs w:val="24"/>
+          <w:rtl/>
+        </w:rPr>
+        <w:t>ספרה רנדומלית גדולה מ-5</w:t>
+      </w:r>
+      <w:r>
+        <w:rPr>
+          <w:rFonts w:hint="cs"/>
+          <w:sz w:val="24"/>
+          <w:szCs w:val="24"/>
+          <w:rtl/>
+        </w:rPr>
+        <w:t xml:space="preserve"> (מוגרל על ידי פונקציה </w:t>
+      </w:r>
+      <w:r>
+        <w:rPr>
+          <w:sz w:val="24"/>
+          <w:szCs w:val="24"/>
+        </w:rPr>
+        <w:lastRenderedPageBreak/>
+        <w:t>rand</w:t>
+      </w:r>
+      <w:r>
+        <w:rPr>
+          <w:rFonts w:hint="cs"/>
+          <w:sz w:val="24"/>
+          <w:szCs w:val="24"/>
+          <w:rtl/>
+        </w:rPr>
+        <w:t>, כאשר לפני כן התבצעה קריאה ל-</w:t>
+      </w:r>
+      <w:r>
+        <w:rPr>
+          <w:sz w:val="24"/>
+          <w:szCs w:val="24"/>
+        </w:rPr>
+        <w:t>srand</w:t>
+      </w:r>
+      <w:r>
+        <w:rPr>
+          <w:rFonts w:hint="cs"/>
+          <w:sz w:val="24"/>
+          <w:szCs w:val="24"/>
+          <w:rtl/>
+        </w:rPr>
+        <w:t xml:space="preserve"> עם ערך אקראי </w:t>
+      </w:r>
+      <w:r>
+        <w:rPr>
+          <w:sz w:val="24"/>
+          <w:szCs w:val="24"/>
+        </w:rPr>
+        <w:t>time</w:t>
+      </w:r>
+      <w:r>
+        <w:rPr>
+          <w:rFonts w:hint="cs"/>
+          <w:sz w:val="24"/>
+          <w:szCs w:val="24"/>
+          <w:rtl/>
+        </w:rPr>
+        <w:t>).</w:t>
+      </w:r>
+      <w:r>
+        <w:rPr>
+          <w:sz w:val="24"/>
+          <w:szCs w:val="24"/>
+          <w:rtl/>
+        </w:rPr>
+        <w:br/>
+      </w:r>
+      <w:r>
+        <w:rPr>
+          <w:rFonts w:hint="cs"/>
+          <w:sz w:val="24"/>
+          <w:szCs w:val="24"/>
+          <w:rtl/>
+        </w:rPr>
+        <w:t xml:space="preserve">אם המספר בין 13 ל-15, אז הפלט הוא </w:t>
+      </w:r>
+      <w:r>
+        <w:rPr>
+          <w:sz w:val="24"/>
+          <w:szCs w:val="24"/>
+        </w:rPr>
+        <w:t>“y+z”</w:t>
+      </w:r>
+      <w:r>
+        <w:rPr>
+          <w:rFonts w:hint="cs"/>
+          <w:sz w:val="24"/>
+          <w:szCs w:val="24"/>
+          <w:rtl/>
+        </w:rPr>
+        <w:t xml:space="preserve"> כאשר </w:t>
+      </w:r>
+      <w:r>
+        <w:rPr>
+          <w:sz w:val="24"/>
+          <w:szCs w:val="24"/>
+        </w:rPr>
+        <w:t>y</w:t>
+      </w:r>
+      <w:r>
+        <w:rPr>
+          <w:rFonts w:hint="cs"/>
+          <w:sz w:val="24"/>
+          <w:szCs w:val="24"/>
+          <w:rtl/>
+        </w:rPr>
+        <w:t xml:space="preserve"> הוא ספרה רנדומלית, ו-</w:t>
+      </w:r>
+      <w:r>
+        <w:rPr>
+          <w:sz w:val="24"/>
+          <w:szCs w:val="24"/>
+        </w:rPr>
+        <w:t>z</w:t>
+      </w:r>
+      <w:r>
+        <w:rPr>
+          <w:rFonts w:hint="cs"/>
+          <w:sz w:val="24"/>
+          <w:szCs w:val="24"/>
+          <w:rtl/>
+        </w:rPr>
+        <w:t xml:space="preserve"> הוא המספר (בין 13-15) שחיסרו ממנו את הספרה הרנדומלית.</w:t>
+      </w:r>
+      <w:r>
+        <w:rPr>
+          <w:sz w:val="24"/>
+          <w:szCs w:val="24"/>
+          <w:rtl/>
+        </w:rPr>
+        <w:br/>
+      </w:r>
+      <w:r>
+        <w:rPr>
+          <w:rFonts w:hint="cs"/>
+          <w:sz w:val="24"/>
+          <w:szCs w:val="24"/>
+          <w:rtl/>
+        </w:rPr>
+        <w:t>למשל, נצפין את התו "</w:t>
+      </w:r>
+      <w:r>
+        <w:rPr>
+          <w:sz w:val="24"/>
+          <w:szCs w:val="24"/>
+        </w:rPr>
+        <w:t>O</w:t>
+      </w:r>
+      <w:r>
+        <w:rPr>
+          <w:rFonts w:hint="cs"/>
+          <w:sz w:val="24"/>
+          <w:szCs w:val="24"/>
+          <w:rtl/>
+        </w:rPr>
+        <w:t>". ערך ה-</w:t>
+      </w:r>
+      <w:r>
+        <w:rPr>
+          <w:rFonts w:hint="cs"/>
+          <w:sz w:val="24"/>
+          <w:szCs w:val="24"/>
+        </w:rPr>
+        <w:t>ASCII</w:t>
+      </w:r>
+      <w:r>
+        <w:rPr>
+          <w:rFonts w:hint="cs"/>
+          <w:sz w:val="24"/>
+          <w:szCs w:val="24"/>
+          <w:rtl/>
+        </w:rPr>
+        <w:t xml:space="preserve"> של "</w:t>
+      </w:r>
+      <w:r>
+        <w:rPr>
+          <w:rFonts w:hint="cs"/>
+          <w:sz w:val="24"/>
+          <w:szCs w:val="24"/>
+        </w:rPr>
+        <w:t>O</w:t>
+      </w:r>
+      <w:r>
+        <w:rPr>
+          <w:rFonts w:hint="cs"/>
+          <w:sz w:val="24"/>
+          <w:szCs w:val="24"/>
+          <w:rtl/>
+        </w:rPr>
+        <w:t xml:space="preserve">" הוא </w:t>
+      </w:r>
+      <w:r>
+        <w:rPr>
+          <w:sz w:val="24"/>
+          <w:szCs w:val="24"/>
+        </w:rPr>
+        <w:t>0x41</w:t>
+      </w:r>
+      <w:r>
+        <w:rPr>
+          <w:rFonts w:hint="cs"/>
+          <w:sz w:val="24"/>
+          <w:szCs w:val="24"/>
+          <w:rtl/>
+        </w:rPr>
+        <w:t xml:space="preserve">. בבינארי נכתוב </w:t>
+      </w:r>
+      <w:r>
+        <w:rPr>
+          <w:sz w:val="24"/>
+          <w:szCs w:val="24"/>
+        </w:rPr>
+        <w:t>01001111</w:t>
+      </w:r>
+      <w:r>
+        <w:rPr>
+          <w:sz w:val="24"/>
+          <w:szCs w:val="24"/>
+          <w:vertAlign w:val="subscript"/>
+        </w:rPr>
+        <w:t>b</w:t>
+      </w:r>
+      <w:r>
+        <w:rPr>
+          <w:rFonts w:hint="cs"/>
+          <w:sz w:val="24"/>
+          <w:szCs w:val="24"/>
+          <w:rtl/>
+        </w:rPr>
+        <w:t xml:space="preserve">. פירוק הייצוג הבינארי לחלק עליון ותחתון </w:t>
+      </w:r>
+      <w:r>
+        <w:rPr>
+          <w:sz w:val="24"/>
+          <w:szCs w:val="24"/>
+          <w:rtl/>
+        </w:rPr>
+        <w:t>–</w:t>
+      </w:r>
+      <w:r>
+        <w:rPr>
+          <w:rFonts w:hint="cs"/>
+          <w:sz w:val="24"/>
+          <w:szCs w:val="24"/>
+          <w:rtl/>
+        </w:rPr>
+        <w:t xml:space="preserve"> </w:t>
+      </w:r>
+      <w:r>
+        <w:rPr>
+          <w:sz w:val="24"/>
+          <w:szCs w:val="24"/>
+        </w:rPr>
+        <w:t>0100</w:t>
+      </w:r>
+      <w:r>
+        <w:rPr>
+          <w:sz w:val="24"/>
+          <w:szCs w:val="24"/>
+          <w:vertAlign w:val="subscript"/>
+        </w:rPr>
+        <w:t>b</w:t>
+      </w:r>
+      <w:r>
+        <w:rPr>
+          <w:sz w:val="24"/>
+          <w:szCs w:val="24"/>
+        </w:rPr>
+        <w:t xml:space="preserve"> , 1111</w:t>
+      </w:r>
+      <w:r>
+        <w:rPr>
+          <w:sz w:val="24"/>
+          <w:szCs w:val="24"/>
+          <w:vertAlign w:val="subscript"/>
+        </w:rPr>
+        <w:t>b</w:t>
+      </w:r>
+      <w:r>
+        <w:rPr>
+          <w:rFonts w:hint="cs"/>
+          <w:sz w:val="24"/>
+          <w:szCs w:val="24"/>
+          <w:rtl/>
+        </w:rPr>
+        <w:t>.</w:t>
+      </w:r>
+      <w:r>
+        <w:rPr>
+          <w:sz w:val="24"/>
+          <w:szCs w:val="24"/>
+          <w:rtl/>
+        </w:rPr>
+        <w:br/>
+      </w:r>
+      <w:r>
+        <w:rPr>
+          <w:rFonts w:hint="cs"/>
+          <w:sz w:val="24"/>
+          <w:szCs w:val="24"/>
+          <w:rtl/>
+        </w:rPr>
+        <w:t xml:space="preserve">החלק העליון, </w:t>
+      </w:r>
+      <w:r>
+        <w:rPr>
+          <w:sz w:val="24"/>
+          <w:szCs w:val="24"/>
+        </w:rPr>
+        <w:t>0100</w:t>
+      </w:r>
+      <w:r>
+        <w:rPr>
+          <w:rFonts w:hint="cs"/>
+          <w:sz w:val="24"/>
+          <w:szCs w:val="24"/>
+          <w:rtl/>
+        </w:rPr>
+        <w:t xml:space="preserve">, בעל ערך </w:t>
+      </w:r>
+      <w:r>
+        <w:rPr>
+          <w:rFonts w:hint="cs"/>
+          <w:sz w:val="24"/>
+          <w:szCs w:val="24"/>
+          <w:rtl/>
+        </w:rPr>
+        <w:t>דצימלי</w:t>
+      </w:r>
+      <w:r>
+        <w:rPr>
+          <w:rFonts w:hint="cs"/>
+          <w:sz w:val="24"/>
+          <w:szCs w:val="24"/>
+          <w:rtl/>
+        </w:rPr>
+        <w:t xml:space="preserve"> 4, לכן, לפי מה שתיארנו מעלה, הפונקציה תפלוט עבור חלק זה את התו "4".</w:t>
+      </w:r>
+      <w:r>
+        <w:rPr>
+          <w:sz w:val="24"/>
+          <w:szCs w:val="24"/>
+          <w:rtl/>
+        </w:rPr>
+        <w:br/>
+      </w:r>
+      <w:r>
+        <w:rPr>
+          <w:rFonts w:hint="cs"/>
+          <w:sz w:val="24"/>
+          <w:szCs w:val="24"/>
+          <w:rtl/>
+        </w:rPr>
+        <w:t xml:space="preserve">החלק התחתון, </w:t>
+      </w:r>
+      <w:r>
+        <w:rPr>
+          <w:sz w:val="24"/>
+          <w:szCs w:val="24"/>
+        </w:rPr>
+        <w:t>1111</w:t>
+      </w:r>
+      <w:r>
+        <w:rPr>
+          <w:rFonts w:hint="cs"/>
+          <w:sz w:val="24"/>
+          <w:szCs w:val="24"/>
+          <w:rtl/>
+        </w:rPr>
+        <w:t xml:space="preserve">, בעל ערך </w:t>
+      </w:r>
+      <w:r>
+        <w:rPr>
+          <w:rFonts w:hint="cs"/>
+          <w:sz w:val="24"/>
+          <w:szCs w:val="24"/>
+          <w:rtl/>
+        </w:rPr>
+        <w:t>דצימלי</w:t>
+      </w:r>
+      <w:r>
+        <w:rPr>
+          <w:rFonts w:hint="cs"/>
+          <w:sz w:val="24"/>
+          <w:szCs w:val="24"/>
+          <w:rtl/>
+        </w:rPr>
+        <w:t xml:space="preserve"> 15. לכן, הפונקציה תגריל ספרה</w:t>
+      </w:r>
+      <w:r>
+        <w:rPr>
+          <w:sz w:val="24"/>
+          <w:szCs w:val="24"/>
+        </w:rPr>
+        <w:t xml:space="preserve"> </w:t>
+      </w:r>
+      <w:r>
+        <w:rPr>
+          <w:rFonts w:hint="cs"/>
+          <w:sz w:val="24"/>
+          <w:szCs w:val="24"/>
+          <w:rtl/>
+        </w:rPr>
+        <w:t>גדולה מ-5, למשל 6, ואז נקבל</w:t>
+      </w:r>
+      <w:r>
+        <w:rPr>
+          <w:sz w:val="24"/>
+          <w:szCs w:val="24"/>
+          <w:rtl/>
+        </w:rPr>
+        <w:br/>
+      </w:r>
+      <w:r>
+        <w:rPr>
+          <w:sz w:val="24"/>
+          <w:szCs w:val="24"/>
+        </w:rPr>
+        <w:t>“6+9”</w:t>
+      </w:r>
+      <w:r>
+        <w:rPr>
+          <w:rFonts w:hint="cs"/>
+          <w:sz w:val="24"/>
+          <w:szCs w:val="24"/>
+          <w:rtl/>
+        </w:rPr>
+        <w:t xml:space="preserve">, כי מתקיים </w:t>
+      </w:r>
+      <w:r>
+        <w:rPr>
+          <w:sz w:val="24"/>
+          <w:szCs w:val="24"/>
+        </w:rPr>
+        <w:t>15 – 6 = 9</w:t>
+      </w:r>
+      <w:r>
+        <w:rPr>
+          <w:rFonts w:hint="cs"/>
+          <w:sz w:val="24"/>
+          <w:szCs w:val="24"/>
+          <w:rtl/>
+        </w:rPr>
+        <w:t>.</w:t>
+      </w:r>
+      <w:r>
+        <w:rPr>
+          <w:sz w:val="24"/>
+          <w:szCs w:val="24"/>
+          <w:rtl/>
+        </w:rPr>
+        <w:br/>
+      </w:r>
+      <w:r>
+        <w:rPr>
+          <w:rFonts w:hint="cs"/>
+          <w:sz w:val="24"/>
+          <w:szCs w:val="24"/>
+          <w:rtl/>
+        </w:rPr>
+        <w:t xml:space="preserve">בסה"כ עבור הקלט </w:t>
+      </w:r>
+      <w:r>
+        <w:rPr>
+          <w:sz w:val="24"/>
+          <w:szCs w:val="24"/>
+        </w:rPr>
+        <w:t>“O”</w:t>
+      </w:r>
+      <w:r>
+        <w:rPr>
+          <w:rFonts w:hint="cs"/>
+          <w:sz w:val="24"/>
+          <w:szCs w:val="24"/>
+          <w:rtl/>
+        </w:rPr>
+        <w:t xml:space="preserve">, הפלט המוצפן הוא </w:t>
+      </w:r>
+      <w:r>
+        <w:rPr>
+          <w:sz w:val="24"/>
+          <w:szCs w:val="24"/>
+        </w:rPr>
+        <w:t>“46+9”</w:t>
+      </w:r>
+      <w:r>
+        <w:rPr>
+          <w:rFonts w:hint="cs"/>
+          <w:sz w:val="24"/>
+          <w:szCs w:val="24"/>
+          <w:rtl/>
+        </w:rPr>
+        <w:t>.</w:t>
+      </w:r>
+      <w:r>
+        <w:rPr>
+          <w:sz w:val="24"/>
+          <w:szCs w:val="24"/>
+          <w:rtl/>
+        </w:rPr>
+        <w:br/>
+      </w:r>
+      <w:r>
+        <w:rPr>
+          <w:rFonts w:hint="cs"/>
+          <w:sz w:val="24"/>
+          <w:szCs w:val="24"/>
+          <w:rtl/>
+        </w:rPr>
+        <w:t>בדקנו את נכונות ההבנה שלנו על ידי כתיבת קוד קצר שמבצע את הפענוח לפי ההצפנה שפירטנו.</w:t>
+      </w:r>
+      <w:r>
+        <w:rPr>
+          <w:sz w:val="24"/>
+          <w:szCs w:val="24"/>
+          <w:rtl/>
+        </w:rPr>
+        <w:br/>
+      </w:r>
+      <w:r>
+        <w:rPr>
+          <w:rFonts w:hint="cs"/>
+          <w:sz w:val="24"/>
+          <w:szCs w:val="24"/>
+          <w:rtl/>
+        </w:rPr>
+        <w:t xml:space="preserve">לקחנו הודעה מוצפנת בעזרת פקודת </w:t>
+      </w:r>
+      <w:r>
+        <w:rPr>
+          <w:rFonts w:hint="cs"/>
+          <w:sz w:val="24"/>
+          <w:szCs w:val="24"/>
+        </w:rPr>
+        <w:t>DMSG</w:t>
+      </w:r>
+      <w:r>
+        <w:rPr>
+          <w:rFonts w:hint="cs"/>
+          <w:sz w:val="24"/>
+          <w:szCs w:val="24"/>
+          <w:rtl/>
+        </w:rPr>
+        <w:t>. ההודעה</w:t>
+      </w:r>
+      <w:r>
+        <w:rPr>
+          <w:rFonts w:hint="cs"/>
+          <w:sz w:val="24"/>
+          <w:szCs w:val="24"/>
+          <w:rtl/>
+        </w:rPr>
+        <w:t xml:space="preserve"> המוצפנת</w:t>
+      </w:r>
+      <w:r>
+        <w:rPr>
+          <w:rFonts w:hint="cs"/>
+          <w:sz w:val="24"/>
+          <w:szCs w:val="24"/>
+          <w:rtl/>
+        </w:rPr>
+        <w:t>:</w:t>
+      </w:r>
+    </w:p>
+    <w:p>
+      <w:pPr>
+        <w:bidi/>
+        <w:rPr>
+          <w:rFonts w:ascii="Noto Sans" w:hAnsi="Noto Sans" w:cs="Noto Sans"/>
+          <w:color w:val="FF0000"/>
+          <w:rtl/>
+        </w:rPr>
+      </w:pPr>
+      <w:r>
+        <w:rPr>
+          <w:rFonts w:ascii="Noto Sans" w:hAnsi="Noto Sans" w:cs="Noto Sans"/>
+          <w:color w:val="FF0000"/>
+        </w:rPr>
+        <w:t>4927-77468+767+86Q25-574686527-77267+86262657224-4636A77-77469766527+728-8486529-9697324-468656K6424-46967+729-9443A28+6 496627-76668+77224-47366+968+56528-872656A7368+766+828-8776528-8736867+8756K6424-46672656524-474686524-46775792K 67+865+96524-464+975737427-7666967+76424-46A27-76368+7646528-86A737367+863696A74656424-47769746824-474686524-45247+84242455258+7434A54-4545552454425-565766566+87426+8 57686566+822-27468697324-46366+9646527-7697328-8757365642K24-47268+76K6K6967+76728-874686529-96469636524-4736868+7756K6424-4726573756K7429-97769746829-9637562657324-474686A7425-5737565+827-77467+822-27365766568+627+7</w:t>
+      </w:r>
+    </w:p>
+    <w:p>
+      <w:pPr>
+        <w:bidi/>
+        <w:rPr>
+          <w:sz w:val="24"/>
+          <w:szCs w:val="24"/>
+          <w:rtl/>
+        </w:rPr>
+      </w:pPr>
+      <w:r>
+        <w:rPr>
+          <w:rFonts w:hint="cs"/>
+          <w:sz w:val="24"/>
+          <w:szCs w:val="24"/>
+          <w:rtl/>
+        </w:rPr>
+        <w:t>ה</w:t>
+      </w:r>
+      <w:r>
+        <w:rPr>
+          <w:rFonts w:hint="cs"/>
+          <w:sz w:val="24"/>
+          <w:szCs w:val="24"/>
+          <w:rtl/>
+        </w:rPr>
+        <w:t>הודעה ה</w:t>
+      </w:r>
+      <w:r>
+        <w:rPr>
+          <w:rFonts w:hint="cs"/>
+          <w:sz w:val="24"/>
+          <w:szCs w:val="24"/>
+          <w:rtl/>
+        </w:rPr>
+        <w:t>מפוענחת</w:t>
+      </w:r>
+      <w:r>
+        <w:rPr>
+          <w:rFonts w:hint="cs"/>
+          <w:sz w:val="24"/>
+          <w:szCs w:val="24"/>
+          <w:rtl/>
+        </w:rPr>
+        <w:t>:</w:t>
+      </w:r>
+    </w:p>
+    <w:p>
+      <w:pPr>
+        <w:bidi/>
+        <w:rPr>
+          <w:sz w:val="24"/>
+          <w:szCs w:val="24"/>
+          <w:rtl/>
+        </w:rPr>
+      </w:pPr>
+      <w:r>
+        <w:rPr>
+          <w:color w:val="00B050"/>
+          <w:sz w:val="24"/>
+          <w:szCs w:val="24"/>
+        </w:rPr>
+        <w:t>I took the robber captive. He is held in D1.If for some reason we should free the guy,one must find a code associated with the ROBBER_CAPTURED event.When this code is used, rolling the dice should result with cubes that sum to seven.Goblin</w:t>
+      </w:r>
+      <w:r>
+        <w:rPr>
+          <w:sz w:val="24"/>
+          <w:szCs w:val="24"/>
+          <w:rtl/>
+        </w:rPr>
+        <w:br/>
+      </w:r>
+    </w:p>
+    <w:p>
+      <w:pPr>
+        <w:bidi/>
+        <w:rPr>
+          <w:rFonts w:hint="cs"/>
+          <w:sz w:val="24"/>
+          <w:szCs w:val="24"/>
+          <w:rtl/>
+        </w:rPr>
+      </w:pPr>
+      <w:r>
+        <w:rPr>
+          <w:rFonts w:hint="cs"/>
+          <w:sz w:val="24"/>
+          <w:szCs w:val="24"/>
+          <w:rtl/>
+        </w:rPr>
+        <w:t>ניגשנו לכתיבת קוד ה-</w:t>
+      </w:r>
+      <w:r>
+        <w:rPr>
+          <w:sz w:val="24"/>
+          <w:szCs w:val="24"/>
+        </w:rPr>
+        <w:t>hook</w:t>
+      </w:r>
+      <w:r>
+        <w:rPr>
+          <w:rFonts w:hint="cs"/>
+          <w:sz w:val="24"/>
+          <w:szCs w:val="24"/>
+          <w:rtl/>
+        </w:rPr>
+        <w:t>.</w:t>
+      </w:r>
+      <w:r>
+        <w:rPr>
+          <w:sz w:val="24"/>
+          <w:szCs w:val="24"/>
+          <w:rtl/>
+        </w:rPr>
+        <w:br/>
+      </w:r>
+      <w:r>
+        <w:rPr>
+          <w:sz w:val="24"/>
+          <w:szCs w:val="24"/>
+          <w:rtl/>
+        </w:rPr>
+        <w:br/>
+      </w:r>
+      <w:r>
+        <w:rPr>
+          <w:sz w:val="24"/>
+          <w:szCs w:val="24"/>
+          <w:rtl/>
+        </w:rPr>
+        <w:br/>
+      </w:r>
+      <w:r>
+        <w:rPr>
+          <w:sz w:val="24"/>
+          <w:szCs w:val="24"/>
+          <w:rtl/>
+        </w:rPr>
+        <w:br/>
+      </w:r>
+      <w:r>
+        <w:rPr>
+          <w:sz w:val="24"/>
+          <w:szCs w:val="24"/>
+          <w:rtl/>
+        </w:rPr>
+        <w:br/>
+      </w:r>
+      <w:r>
+        <w:rPr>
+          <w:sz w:val="24"/>
+          <w:szCs w:val="24"/>
+          <w:rtl/>
+        </w:rPr>
+        <w:br/>
+      </w:r>
+    </w:p>
+    <w:p>
+      <w:pPr>
+        <w:bidi/>
+        <w:rPr>
+          <w:rFonts w:cs="Arial"/>
           <w:sz w:val="24"/>
           <w:szCs w:val="24"/>
           <w:rtl/>
@@ -3367,6 +4562,119 @@
     </w:lvl>
   </w:abstractNum>
   <w:abstractNum w:abstractNumId="1" w15:restartNumberingAfterBreak="0">
+    <w:nsid w:val="14681B83"/>
+    <w:multiLevelType w:val="multilevel"/>
+    <w:tmpl w:val="6A18AC70"/>
+    <w:lvl w:ilvl="0">
+      <w:start w:val="1"/>
+      <w:numFmt w:val="decimal"/>
+      <w:lvlText w:val="%1."/>
+      <w:lvlJc w:val="left"/>
+      <w:pPr>
+        <w:tabs>
+          <w:tab w:val="num" w:pos="720"/>
+        </w:tabs>
+        <w:ind w:left="720" w:hanging="360"/>
+      </w:pPr>
+    </w:lvl>
+    <w:lvl w:ilvl="1" w:tentative="1">
+      <w:start w:val="1"/>
+      <w:numFmt w:val="decimal"/>
+      <w:lvlText w:val="%2."/>
+      <w:lvlJc w:val="left"/>
+      <w:pPr>
+        <w:tabs>
+          <w:tab w:val="num" w:pos="1440"/>
+        </w:tabs>
+        <w:ind w:left="1440" w:hanging="360"/>
+      </w:pPr>
+    </w:lvl>
+    <w:lvl w:ilvl="2" w:tentative="1">
+      <w:start w:val="1"/>
+      <w:numFmt w:val="decimal"/>
+      <w:lvlText w:val="%3."/>
+      <w:lvlJc w:val="left"/>
+      <w:pPr>
+        <w:tabs>
+          <w:tab w:val="num" w:pos="2160"/>
+        </w:tabs>
+        <w:ind w:left="2160" w:hanging="360"/>
+      </w:pPr>
+    </w:lvl>
+    <w:lvl w:ilvl="3" w:tentative="1">
+      <w:start w:val="1"/>
+      <w:numFmt w:val="decimal"/>
+      <w:lvlText w:val="%4."/>
+      <w:lvlJc w:val="left"/>
+      <w:pPr>
+        <w:tabs>
+          <w:tab w:val="num" w:pos="2880"/>
+        </w:tabs>
+        <w:ind w:left="2880" w:hanging="360"/>
+      </w:pPr>
+    </w:lvl>
+    <w:lvl w:ilvl="4" w:tentative="1">
+      <w:start w:val="1"/>
+      <w:numFmt w:val="decimal"/>
+      <w:lvlText w:val="%5."/>
+      <w:lvlJc w:val="left"/>
+      <w:pPr>
+        <w:tabs>
+          <w:tab w:val="num" w:pos="3600"/>
+        </w:tabs>
+        <w:ind w:left="3600" w:hanging="360"/>
+      </w:pPr>
+    </w:lvl>
+    <w:lvl w:ilvl="5" w:tentative="1">
+      <w:start w:val="1"/>
+      <w:numFmt w:val="decimal"/>
+      <w:lvlText w:val="%6."/>
+      <w:lvlJc w:val="left"/>
+      <w:pPr>
+        <w:tabs>
+          <w:tab w:val="num" w:pos="4320"/>
+        </w:tabs>
+        <w:ind w:left="4320" w:hanging="360"/>
+      </w:pPr>
+    </w:lvl>
+    <w:lvl w:ilvl="6" w:tentative="1">
+      <w:start w:val="1"/>
+      <w:numFmt w:val="decimal"/>
+      <w:lvlText w:val="%7."/>
+      <w:lvlJc w:val="left"/>
+      <w:pPr>
+        <w:tabs>
+          <w:tab w:val="num" w:pos="5040"/>
+        </w:tabs>
+        <w:ind w:left="5040" w:hanging="360"/>
+      </w:pPr>
+    </w:lvl>
+    <w:lvl w:ilvl="7" w:tentative="1">
+      <w:start w:val="1"/>
+      <w:numFmt w:val="decimal"/>
+      <w:lvlText w:val="%8."/>
+      <w:lvlJc w:val="left"/>
+      <w:pPr>
+        <w:tabs>
+          <w:tab w:val="num" w:pos="5760"/>
+        </w:tabs>
+        <w:ind w:left="5760" w:hanging="360"/>
+      </w:pPr>
+    </w:lvl>
+    <w:lvl w:ilvl="8" w:tentative="1">
+      <w:start w:val="1"/>
+      <w:numFmt w:val="decimal"/>
+      <w:lvlText w:val="%9."/>
+      <w:lvlJc w:val="left"/>
+      <w:pPr>
+        <w:tabs>
+          <w:tab w:val="num" w:pos="6480"/>
+        </w:tabs>
+        <w:ind w:left="6480" w:hanging="360"/>
+      </w:pPr>
+    </w:lvl>
+  </w:abstractNum>
+  <w:abstractNum w:abstractNumId="2" w15:restartNumberingAfterBreak="0">
     <w:nsid w:val="1C870C2B"/>
     <w:multiLevelType w:val="hybridMultilevel"/>
     <w:tmpl w:val="CF6879C8"/>
@@ -3455,7 +4763,7 @@
       </w:pPr>
     </w:lvl>
   </w:abstractNum>
-  <w:abstractNum w:abstractNumId="2" w15:restartNumberingAfterBreak="0">
+  <w:abstractNum w:abstractNumId="3" w15:restartNumberingAfterBreak="0">
     <w:nsid w:val="434F7AB9"/>
     <w:multiLevelType w:val="hybridMultilevel"/>
     <w:tmpl w:val="18A823D2"/>
@@ -3544,7 +4852,7 @@
       </w:pPr>
     </w:lvl>
   </w:abstractNum>
-  <w:abstractNum w:abstractNumId="3" w15:restartNumberingAfterBreak="0">
+  <w:abstractNum w:abstractNumId="4" w15:restartNumberingAfterBreak="0">
     <w:nsid w:val="45131F1D"/>
     <w:multiLevelType w:val="hybridMultilevel"/>
     <w:tmpl w:val="39ACDCCA"/>
@@ -3633,7 +4941,7 @@
       </w:pPr>
     </w:lvl>
   </w:abstractNum>
-  <w:abstractNum w:abstractNumId="4" w15:restartNumberingAfterBreak="0">
+  <w:abstractNum w:abstractNumId="5" w15:restartNumberingAfterBreak="0">
     <w:nsid w:val="543668BA"/>
     <w:multiLevelType w:val="hybridMultilevel"/>
     <w:tmpl w:val="4E240AE6"/>
@@ -3722,7 +5030,7 @@
       </w:pPr>
     </w:lvl>
   </w:abstractNum>
-  <w:abstractNum w:abstractNumId="5" w15:restartNumberingAfterBreak="0">
+  <w:abstractNum w:abstractNumId="6" w15:restartNumberingAfterBreak="0">
     <w:nsid w:val="63F453CC"/>
     <w:multiLevelType w:val="hybridMultilevel"/>
     <w:tmpl w:val="C4523B36"/>
@@ -3811,7 +5119,7 @@
       </w:pPr>
     </w:lvl>
   </w:abstractNum>
-  <w:abstractNum w:abstractNumId="6" w15:restartNumberingAfterBreak="0">
+  <w:abstractNum w:abstractNumId="7" w15:restartNumberingAfterBreak="0">
     <w:nsid w:val="6CB93F1B"/>
     <w:multiLevelType w:val="hybridMultilevel"/>
     <w:tmpl w:val="1034075C"/>
@@ -3900,7 +5208,7 @@
       </w:pPr>
     </w:lvl>
   </w:abstractNum>
-  <w:abstractNum w:abstractNumId="7" w15:restartNumberingAfterBreak="0">
+  <w:abstractNum w:abstractNumId="8" w15:restartNumberingAfterBreak="0">
     <w:nsid w:val="7D9D4688"/>
     <w:multiLevelType w:val="hybridMultilevel"/>
     <w:tmpl w:val="AF028128"/>
@@ -3990,28 +5298,31 @@
     </w:lvl>
   </w:abstractNum>
   <w:num w:numId="1" w16cid:durableId="1920748347">
-    <w:abstractNumId w:val="3"/>
+    <w:abstractNumId w:val="4"/>
   </w:num>
   <w:num w:numId="2" w16cid:durableId="810098388">
-    <w:abstractNumId w:val="5"/>
+    <w:abstractNumId w:val="6"/>
   </w:num>
   <w:num w:numId="3" w16cid:durableId="1605189446">
-    <w:abstractNumId w:val="7"/>
+    <w:abstractNumId w:val="8"/>
   </w:num>
   <w:num w:numId="4" w16cid:durableId="30305123">
-    <w:abstractNumId w:val="1"/>
+    <w:abstractNumId w:val="2"/>
   </w:num>
   <w:num w:numId="5" w16cid:durableId="789015786">
-    <w:abstractNumId w:val="6"/>
+    <w:abstractNumId w:val="7"/>
   </w:num>
   <w:num w:numId="6" w16cid:durableId="747535982">
     <w:abstractNumId w:val="0"/>
   </w:num>
   <w:num w:numId="7" w16cid:durableId="1200895404">
-    <w:abstractNumId w:val="4"/>
+    <w:abstractNumId w:val="5"/>
   </w:num>
   <w:num w:numId="8" w16cid:durableId="1293900887">
-    <w:abstractNumId w:val="2"/>
+    <w:abstractNumId w:val="3"/>
+  </w:num>
+  <w:num w:numId="9" w16cid:durableId="1975404217">
+    <w:abstractNumId w:val="1"/>
   </w:num>
 </w:numbering>
 </file>
@@ -4141,6 +5452,7 @@
     <w:lsdException w:name="HTML Sample" w:semiHidden="1" w:unhideWhenUsed="1"/>
     <w:lsdException w:name="HTML Typewriter" w:semiHidden="1" w:unhideWhenUsed="1"/>
     <w:lsdException w:name="HTML Variable" w:semiHidden="1" w:unhideWhenUsed="1"/>
+    <w:lsdException w:name="Normal Table" w:semiHidden="1" w:unhideWhenUsed="1"/>
     <w:lsdException w:name="annotation subject" w:semiHidden="1" w:unhideWhenUsed="1"/>
     <w:lsdException w:name="No List" w:semiHidden="1" w:unhideWhenUsed="1"/>
     <w:lsdException w:name="Outline List 1" w:semiHidden="1" w:unhideWhenUsed="1"/>
@@ -4183,8 +5495,11 @@
     <w:lsdException w:name="Table Contemporary" w:semiHidden="1" w:unhideWhenUsed="1"/>
     <w:lsdException w:name="Table Elegant" w:semiHidden="1" w:unhideWhenUsed="1"/>
     <w:lsdException w:name="Table Professional" w:semiHidden="1" w:unhideWhenUsed="1"/>
+    <w:lsdException w:name="Table Subtle 1" w:semiHidden="1" w:unhideWhenUsed="1"/>
     <w:lsdException w:name="Table Subtle 2" w:semiHidden="1" w:unhideWhenUsed="1"/>
     <w:lsdException w:name="Table Web 1" w:semiHidden="1" w:unhideWhenUsed="1"/>
+    <w:lsdException w:name="Table Web 2" w:semiHidden="1" w:unhideWhenUsed="1"/>
+    <w:lsdException w:name="Table Web 3" w:semiHidden="1" w:unhideWhenUsed="1"/>
     <w:lsdException w:name="Balloon Text" w:semiHidden="1" w:unhideWhenUsed="1"/>
     <w:lsdException w:name="Table Grid" w:uiPriority="39"/>
     <w:lsdException w:name="Table Theme" w:semiHidden="1" w:unhideWhenUsed="1"/>
@@ -4459,6 +5774,21 @@
     <w:rsid w:val="00341E9F"/>
     <w:rPr>
       <w:color w:val="808080"/>
+    </w:rPr>
+  </w:style>
+  <w:style w:type="paragraph" w:customStyle="1" w:styleId="messagelistitem-zz7v6g">
+    <w:name w:val="messagelistitem-zz7v6g"/>
+    <w:basedOn w:val="Normal"/>
+    <w:rsid w:val="005F7245"/>
+    <w:pPr>
+      <w:spacing w:before="100" w:beforeAutospacing="1" w:after="100" w:afterAutospacing="1" w:line="240" w:lineRule="auto"/>
+    </w:pPr>
+    <w:rPr>
+      <w:rFonts w:ascii="Times New Roman" w:eastAsia="Times New Roman" w:hAnsi="Times New Roman" w:cs="Times New Roman"/>
+      <w:kern w:val="0"/>
+      <w:sz w:val="24"/>
+      <w:szCs w:val="24"/>
+      <w14:ligatures w14:val="none"/>
     </w:rPr>
   </w:style>
 </w:styles>

</xml_diff>

<commit_message>
updated dry part 2, started part 3
</commit_message>
<xml_diff>
--- a/HW3/dry.docx
+++ b/HW3/dry.docx
@@ -3482,7 +3482,25 @@
           <w:szCs w:val="24"/>
           <w:rtl/>
         </w:rPr>
-        <w:t xml:space="preserve">). בנוסף, על ידי ניתוח של </w:t>
+        <w:t>)</w:t>
+      </w:r>
+      <w:r>
+        <w:rPr>
+          <w:rFonts w:hint="cs"/>
+          <w:sz w:val="24"/>
+          <w:szCs w:val="24"/>
+          <w:rtl/>
+        </w:rPr>
+        <w:t xml:space="preserve"> הוא מקבל את ההודעה המוצפנת</w:t>
+      </w:r>
+      <w:r>
+        <w:rPr>
+          <w:rFonts w:hint="cs"/>
+          <w:sz w:val="24"/>
+          <w:szCs w:val="24"/>
+          <w:rtl/>
+        </w:rPr>
+        <w:t xml:space="preserve">. בנוסף, על ידי ניתוח של </w:t>
       </w:r>
       <w:r>
         <w:rPr>
@@ -4309,25 +4327,631 @@
           <w:szCs w:val="24"/>
           <w:rtl/>
         </w:rPr>
-        <w:t>ה</w:t>
-      </w:r>
-      <w:r>
-        <w:rPr>
-          <w:rFonts w:hint="cs"/>
-          <w:sz w:val="24"/>
-          <w:szCs w:val="24"/>
-          <w:rtl/>
-        </w:rPr>
-        <w:t>הודעה ה</w:t>
-      </w:r>
-      <w:r>
-        <w:rPr>
-          <w:rFonts w:hint="cs"/>
-          <w:sz w:val="24"/>
-          <w:szCs w:val="24"/>
-          <w:rtl/>
-        </w:rPr>
-        <w:t>מפוענחת</w:t>
+        <w:t>ההודעה המפוענחת:</w:t>
+      </w:r>
+    </w:p>
+    <w:p>
+      <w:pPr>
+        <w:bidi/>
+        <w:rPr>
+          <w:sz w:val="24"/>
+          <w:szCs w:val="24"/>
+          <w:rtl/>
+        </w:rPr>
+      </w:pPr>
+      <w:r>
+        <w:rPr>
+          <w:color w:val="00B050"/>
+          <w:sz w:val="24"/>
+          <w:szCs w:val="24"/>
+        </w:rPr>
+        <w:t>I took the robber captive. He is held in D1.If for some reason we should free the guy,one must find a code associated with the ROBBER_CAPTURED event.When this code is used, rolling the dice should result with cubes that sum to seven.Goblin</w:t>
+      </w:r>
+      <w:r>
+        <w:rPr>
+          <w:sz w:val="24"/>
+          <w:szCs w:val="24"/>
+          <w:rtl/>
+        </w:rPr>
+        <w:br/>
+      </w:r>
+    </w:p>
+    <w:p>
+      <w:pPr>
+        <w:bidi/>
+        <w:rPr>
+          <w:sz w:val="24"/>
+          <w:szCs w:val="24"/>
+          <w:rtl/>
+        </w:rPr>
+      </w:pPr>
+      <w:r>
+        <w:rPr>
+          <w:rFonts w:hint="cs"/>
+          <w:sz w:val="24"/>
+          <w:szCs w:val="24"/>
+          <w:rtl/>
+        </w:rPr>
+        <w:t>ניגשנו לכתיבת קוד ה-</w:t>
+      </w:r>
+      <w:r>
+        <w:rPr>
+          <w:sz w:val="24"/>
+          <w:szCs w:val="24"/>
+        </w:rPr>
+        <w:t>hook</w:t>
+      </w:r>
+      <w:r>
+        <w:rPr>
+          <w:rFonts w:hint="cs"/>
+          <w:sz w:val="24"/>
+          <w:szCs w:val="24"/>
+          <w:rtl/>
+        </w:rPr>
+        <w:t>.</w:t>
+      </w:r>
+    </w:p>
+    <w:p>
+      <w:pPr>
+        <w:bidi/>
+        <w:rPr>
+          <w:rFonts w:hint="cs"/>
+          <w:sz w:val="24"/>
+          <w:szCs w:val="24"/>
+          <w:rtl/>
+        </w:rPr>
+      </w:pPr>
+      <w:r>
+        <w:rPr>
+          <w:rFonts w:hint="cs"/>
+          <w:sz w:val="24"/>
+          <w:szCs w:val="24"/>
+          <w:rtl/>
+        </w:rPr>
+        <w:t xml:space="preserve">בחרנו לבצע </w:t>
+      </w:r>
+      <w:r>
+        <w:rPr>
+          <w:sz w:val="24"/>
+          <w:szCs w:val="24"/>
+        </w:rPr>
+        <w:t>hook</w:t>
+      </w:r>
+      <w:r>
+        <w:rPr>
+          <w:rFonts w:hint="cs"/>
+          <w:sz w:val="24"/>
+          <w:szCs w:val="24"/>
+          <w:rtl/>
+        </w:rPr>
+        <w:t xml:space="preserve"> על הפונקציה </w:t>
+      </w:r>
+      <w:r>
+        <w:rPr>
+          <w:sz w:val="24"/>
+          <w:szCs w:val="24"/>
+        </w:rPr>
+        <w:t>recv</w:t>
+      </w:r>
+      <w:r>
+        <w:rPr>
+          <w:rFonts w:hint="cs"/>
+          <w:sz w:val="24"/>
+          <w:szCs w:val="24"/>
+          <w:rtl/>
+        </w:rPr>
+        <w:t xml:space="preserve"> ששייכת ל-</w:t>
+      </w:r>
+      <w:r>
+        <w:rPr>
+          <w:sz w:val="24"/>
+          <w:szCs w:val="24"/>
+        </w:rPr>
+        <w:t>socket api</w:t>
+      </w:r>
+      <w:r>
+        <w:rPr>
+          <w:rFonts w:hint="cs"/>
+          <w:sz w:val="24"/>
+          <w:szCs w:val="24"/>
+          <w:rtl/>
+        </w:rPr>
+        <w:t>. בחרנו בה כי היא הפונקציה שנקראת ב-</w:t>
+      </w:r>
+      <w:r>
+        <w:rPr>
+          <w:sz w:val="24"/>
+          <w:szCs w:val="24"/>
+        </w:rPr>
+        <w:t>client</w:t>
+      </w:r>
+      <w:r>
+        <w:rPr>
+          <w:rFonts w:hint="cs"/>
+          <w:sz w:val="24"/>
+          <w:szCs w:val="24"/>
+          <w:rtl/>
+        </w:rPr>
+        <w:t xml:space="preserve"> אשר מקבלת את ההודעה המוצפנת מהשרת. יש לציין, כי הפונקציה נקראת פעמיים, והקריאה המעניינת אותנו היא הקריאה בה מועבר דגל 0.</w:t>
+      </w:r>
+    </w:p>
+    <w:p>
+      <w:pPr>
+        <w:bidi/>
+        <w:rPr>
+          <w:rFonts w:hint="cs"/>
+          <w:sz w:val="24"/>
+          <w:szCs w:val="24"/>
+          <w:rtl/>
+        </w:rPr>
+      </w:pPr>
+      <w:r>
+        <w:rPr>
+          <w:rFonts w:hint="cs"/>
+          <w:sz w:val="24"/>
+          <w:szCs w:val="24"/>
+          <w:rtl/>
+        </w:rPr>
+        <w:t>בחרנו בשיטת ה-</w:t>
+      </w:r>
+      <w:r>
+        <w:rPr>
+          <w:sz w:val="24"/>
+          <w:szCs w:val="24"/>
+        </w:rPr>
+        <w:t>Hook</w:t>
+      </w:r>
+      <w:r>
+        <w:rPr>
+          <w:rFonts w:hint="cs"/>
+          <w:sz w:val="24"/>
+          <w:szCs w:val="24"/>
+          <w:rtl/>
+        </w:rPr>
+        <w:t xml:space="preserve"> הרגילה, זאת כי לא ידענו אם יש תמיכה ב-</w:t>
+      </w:r>
+      <w:r>
+        <w:rPr>
+          <w:sz w:val="24"/>
+          <w:szCs w:val="24"/>
+        </w:rPr>
+        <w:t>hot-patching</w:t>
+      </w:r>
+      <w:r>
+        <w:rPr>
+          <w:rFonts w:hint="cs"/>
+          <w:sz w:val="24"/>
+          <w:szCs w:val="24"/>
+          <w:rtl/>
+        </w:rPr>
+        <w:t xml:space="preserve"> בפונקציה </w:t>
+      </w:r>
+      <w:r>
+        <w:rPr>
+          <w:sz w:val="24"/>
+          <w:szCs w:val="24"/>
+        </w:rPr>
+        <w:t>recv</w:t>
+      </w:r>
+      <w:r>
+        <w:rPr>
+          <w:rFonts w:hint="cs"/>
+          <w:sz w:val="24"/>
+          <w:szCs w:val="24"/>
+          <w:rtl/>
+        </w:rPr>
+        <w:t>. גם אם יש, עדיין אפשר להשתמש ב-</w:t>
+      </w:r>
+      <w:r>
+        <w:rPr>
+          <w:sz w:val="24"/>
+          <w:szCs w:val="24"/>
+        </w:rPr>
+        <w:t>hook</w:t>
+      </w:r>
+      <w:r>
+        <w:rPr>
+          <w:rFonts w:hint="cs"/>
+          <w:sz w:val="24"/>
+          <w:szCs w:val="24"/>
+          <w:rtl/>
+        </w:rPr>
+        <w:t xml:space="preserve"> רגיל. היה אפשר להשתמש גם ב-</w:t>
+      </w:r>
+      <w:r>
+        <w:rPr>
+          <w:rFonts w:hint="cs"/>
+          <w:sz w:val="24"/>
+          <w:szCs w:val="24"/>
+        </w:rPr>
+        <w:t>IAT</w:t>
+      </w:r>
+      <w:r>
+        <w:rPr>
+          <w:sz w:val="24"/>
+          <w:szCs w:val="24"/>
+        </w:rPr>
+        <w:t xml:space="preserve"> Hooking</w:t>
+      </w:r>
+      <w:r>
+        <w:rPr>
+          <w:rFonts w:hint="cs"/>
+          <w:sz w:val="24"/>
+          <w:szCs w:val="24"/>
+          <w:rtl/>
+        </w:rPr>
+        <w:t xml:space="preserve"> כיוון ש-</w:t>
+      </w:r>
+      <w:r>
+        <w:rPr>
+          <w:sz w:val="24"/>
+          <w:szCs w:val="24"/>
+        </w:rPr>
+        <w:t>recv</w:t>
+      </w:r>
+      <w:r>
+        <w:rPr>
+          <w:rFonts w:hint="cs"/>
+          <w:sz w:val="24"/>
+          <w:szCs w:val="24"/>
+          <w:rtl/>
+        </w:rPr>
+        <w:t xml:space="preserve"> נטענת מתוך </w:t>
+      </w:r>
+      <w:r>
+        <w:rPr>
+          <w:rFonts w:hint="cs"/>
+          <w:sz w:val="24"/>
+          <w:szCs w:val="24"/>
+        </w:rPr>
+        <w:t>DLL</w:t>
+      </w:r>
+      <w:r>
+        <w:rPr>
+          <w:rFonts w:hint="cs"/>
+          <w:sz w:val="24"/>
+          <w:szCs w:val="24"/>
+          <w:rtl/>
+        </w:rPr>
+        <w:t>.</w:t>
+      </w:r>
+      <w:r>
+        <w:rPr>
+          <w:sz w:val="24"/>
+          <w:szCs w:val="24"/>
+          <w:rtl/>
+        </w:rPr>
+        <w:br/>
+      </w:r>
+      <w:r>
+        <w:rPr>
+          <w:rFonts w:hint="cs"/>
+          <w:sz w:val="24"/>
+          <w:szCs w:val="24"/>
+          <w:rtl/>
+        </w:rPr>
+        <w:t>אנו מזריקים את ה-</w:t>
+      </w:r>
+      <w:r>
+        <w:rPr>
+          <w:sz w:val="24"/>
+          <w:szCs w:val="24"/>
+        </w:rPr>
+        <w:t>hook</w:t>
+      </w:r>
+      <w:r>
+        <w:rPr>
+          <w:rFonts w:hint="cs"/>
+          <w:sz w:val="24"/>
+          <w:szCs w:val="24"/>
+          <w:rtl/>
+        </w:rPr>
+        <w:t xml:space="preserve"> באופן דינאמי בעזרת </w:t>
+      </w:r>
+      <w:r>
+        <w:rPr>
+          <w:sz w:val="24"/>
+          <w:szCs w:val="24"/>
+        </w:rPr>
+        <w:t>DLL injection</w:t>
+      </w:r>
+      <w:r>
+        <w:rPr>
+          <w:rFonts w:hint="cs"/>
+          <w:sz w:val="24"/>
+          <w:szCs w:val="24"/>
+          <w:rtl/>
+        </w:rPr>
+        <w:t>.</w:t>
+      </w:r>
+    </w:p>
+    <w:p>
+      <w:pPr>
+        <w:bidi/>
+        <w:rPr>
+          <w:sz w:val="24"/>
+          <w:szCs w:val="24"/>
+          <w:rtl/>
+        </w:rPr>
+      </w:pPr>
+      <w:r>
+        <w:rPr>
+          <w:sz w:val="24"/>
+          <w:szCs w:val="24"/>
+          <w:rtl/>
+        </w:rPr>
+        <w:br/>
+      </w:r>
+      <w:r>
+        <w:rPr>
+          <w:sz w:val="24"/>
+          <w:szCs w:val="24"/>
+          <w:rtl/>
+        </w:rPr>
+        <w:br/>
+      </w:r>
+      <w:r>
+        <w:rPr>
+          <w:sz w:val="24"/>
+          <w:szCs w:val="24"/>
+          <w:rtl/>
+        </w:rPr>
+        <w:br/>
+      </w:r>
+      <w:r>
+        <w:rPr>
+          <w:sz w:val="24"/>
+          <w:szCs w:val="24"/>
+          <w:rtl/>
+        </w:rPr>
+        <w:lastRenderedPageBreak/>
+        <w:br/>
+      </w:r>
+      <w:r>
+        <w:rPr>
+          <w:rFonts w:hint="cs"/>
+          <w:sz w:val="24"/>
+          <w:szCs w:val="24"/>
+          <w:rtl/>
+        </w:rPr>
+        <w:t>חילקנו את ה-</w:t>
+      </w:r>
+      <w:r>
+        <w:rPr>
+          <w:sz w:val="24"/>
+          <w:szCs w:val="24"/>
+        </w:rPr>
+        <w:t>hook</w:t>
+      </w:r>
+      <w:r>
+        <w:rPr>
+          <w:rFonts w:hint="cs"/>
+          <w:sz w:val="24"/>
+          <w:szCs w:val="24"/>
+          <w:rtl/>
+        </w:rPr>
+        <w:t xml:space="preserve"> לכמה שלבים.</w:t>
+      </w:r>
+      <w:r>
+        <w:rPr>
+          <w:sz w:val="24"/>
+          <w:szCs w:val="24"/>
+          <w:rtl/>
+        </w:rPr>
+        <w:br/>
+      </w:r>
+      <w:r>
+        <w:rPr>
+          <w:rFonts w:hint="cs"/>
+          <w:sz w:val="24"/>
+          <w:szCs w:val="24"/>
+          <w:rtl/>
+        </w:rPr>
+        <w:t xml:space="preserve">השתמשנו בטמפלייטים מהאתר </w:t>
+      </w:r>
+      <w:r>
+        <w:rPr>
+          <w:sz w:val="24"/>
+          <w:szCs w:val="24"/>
+        </w:rPr>
+        <w:t>injector_template.cpp</w:t>
+      </w:r>
+      <w:r>
+        <w:rPr>
+          <w:rFonts w:hint="cs"/>
+          <w:sz w:val="24"/>
+          <w:szCs w:val="24"/>
+          <w:rtl/>
+        </w:rPr>
+        <w:t>, ו-</w:t>
+      </w:r>
+      <w:r>
+        <w:rPr>
+          <w:sz w:val="24"/>
+          <w:szCs w:val="24"/>
+        </w:rPr>
+        <w:t>hook_override_jump_template.cpp</w:t>
+      </w:r>
+      <w:r>
+        <w:rPr>
+          <w:rFonts w:hint="cs"/>
+          <w:sz w:val="24"/>
+          <w:szCs w:val="24"/>
+          <w:rtl/>
+        </w:rPr>
+        <w:t>.</w:t>
+      </w:r>
+      <w:r>
+        <w:rPr>
+          <w:sz w:val="24"/>
+          <w:szCs w:val="24"/>
+          <w:rtl/>
+        </w:rPr>
+        <w:br/>
+      </w:r>
+      <w:r>
+        <w:rPr>
+          <w:rFonts w:hint="cs"/>
+          <w:sz w:val="24"/>
+          <w:szCs w:val="24"/>
+          <w:rtl/>
+        </w:rPr>
+        <w:t>ב-</w:t>
+      </w:r>
+      <w:r>
+        <w:rPr>
+          <w:sz w:val="24"/>
+          <w:szCs w:val="24"/>
+        </w:rPr>
+        <w:t>injector_template.cpp</w:t>
+      </w:r>
+      <w:r>
+        <w:rPr>
+          <w:rFonts w:hint="cs"/>
+          <w:sz w:val="24"/>
+          <w:szCs w:val="24"/>
+          <w:rtl/>
+        </w:rPr>
+        <w:t xml:space="preserve">, שינינו את שורת ההרצה כך שתכלול את הפקודה שאנחנו רוצים לבצע </w:t>
+      </w:r>
+      <w:r>
+        <w:rPr>
+          <w:sz w:val="24"/>
+          <w:szCs w:val="24"/>
+          <w:rtl/>
+        </w:rPr>
+        <w:t>–</w:t>
+      </w:r>
+      <w:r>
+        <w:rPr>
+          <w:rFonts w:hint="cs"/>
+          <w:sz w:val="24"/>
+          <w:szCs w:val="24"/>
+          <w:rtl/>
+        </w:rPr>
+        <w:t xml:space="preserve"> </w:t>
+      </w:r>
+      <w:r>
+        <w:rPr>
+          <w:sz w:val="24"/>
+          <w:szCs w:val="24"/>
+        </w:rPr>
+        <w:t>DMSG</w:t>
+      </w:r>
+      <w:r>
+        <w:rPr>
+          <w:rFonts w:hint="cs"/>
+          <w:sz w:val="24"/>
+          <w:szCs w:val="24"/>
+          <w:rtl/>
+        </w:rPr>
+        <w:t>.</w:t>
+      </w:r>
+      <w:r>
+        <w:rPr>
+          <w:sz w:val="24"/>
+          <w:szCs w:val="24"/>
+          <w:rtl/>
+        </w:rPr>
+        <w:br/>
+      </w:r>
+      <w:r>
+        <w:rPr>
+          <w:rFonts w:hint="cs"/>
+          <w:sz w:val="24"/>
+          <w:szCs w:val="24"/>
+          <w:rtl/>
+        </w:rPr>
+        <w:t>ב-</w:t>
+      </w:r>
+      <w:r>
+        <w:rPr>
+          <w:sz w:val="24"/>
+          <w:szCs w:val="24"/>
+        </w:rPr>
+        <w:t>hook_override_jump_template.cpp</w:t>
+      </w:r>
+      <w:r>
+        <w:rPr>
+          <w:rFonts w:hint="cs"/>
+          <w:sz w:val="24"/>
+          <w:szCs w:val="24"/>
+          <w:rtl/>
+        </w:rPr>
+        <w:t xml:space="preserve">, הוספנו פונקציות שאחראיות על פענוח ההודעה המוצפנת. </w:t>
+      </w:r>
+      <w:r>
+        <w:rPr>
+          <w:sz w:val="24"/>
+          <w:szCs w:val="24"/>
+          <w:rtl/>
+        </w:rPr>
+        <w:br/>
+      </w:r>
+      <w:r>
+        <w:rPr>
+          <w:rFonts w:hint="cs"/>
+          <w:sz w:val="24"/>
+          <w:szCs w:val="24"/>
+          <w:rtl/>
+        </w:rPr>
+        <w:t xml:space="preserve">בנוסף, כתבנו את הקוד של </w:t>
+      </w:r>
+      <w:r>
+        <w:rPr>
+          <w:sz w:val="24"/>
+          <w:szCs w:val="24"/>
+        </w:rPr>
+        <w:t>funcHook</w:t>
+      </w:r>
+      <w:r>
+        <w:rPr>
+          <w:rFonts w:hint="cs"/>
+          <w:sz w:val="24"/>
+          <w:szCs w:val="24"/>
+          <w:rtl/>
+        </w:rPr>
+        <w:t>, שהיא ה-</w:t>
+      </w:r>
+      <w:r>
+        <w:rPr>
+          <w:sz w:val="24"/>
+          <w:szCs w:val="24"/>
+        </w:rPr>
+        <w:t>hook code</w:t>
+      </w:r>
+      <w:r>
+        <w:rPr>
+          <w:rFonts w:hint="cs"/>
+          <w:sz w:val="24"/>
+          <w:szCs w:val="24"/>
+          <w:rtl/>
+        </w:rPr>
+        <w:t>.</w:t>
+      </w:r>
+      <w:r>
+        <w:rPr>
+          <w:sz w:val="24"/>
+          <w:szCs w:val="24"/>
+          <w:rtl/>
+        </w:rPr>
+        <w:br/>
+      </w:r>
+      <w:r>
+        <w:rPr>
+          <w:rFonts w:hint="cs"/>
+          <w:sz w:val="24"/>
+          <w:szCs w:val="24"/>
+          <w:rtl/>
+        </w:rPr>
+        <w:t xml:space="preserve">ריצת הפונקציה </w:t>
+      </w:r>
+      <w:r>
+        <w:rPr>
+          <w:sz w:val="24"/>
+          <w:szCs w:val="24"/>
+        </w:rPr>
+        <w:t>funcHook</w:t>
       </w:r>
       <w:r>
         <w:rPr>
@@ -4341,48 +4965,204 @@
     </w:p>
     <w:p>
       <w:pPr>
-        <w:bidi/>
-        <w:rPr>
-          <w:sz w:val="24"/>
-          <w:szCs w:val="24"/>
-          <w:rtl/>
-        </w:rPr>
-      </w:pPr>
-      <w:r>
-        <w:rPr>
-          <w:color w:val="00B050"/>
-          <w:sz w:val="24"/>
-          <w:szCs w:val="24"/>
-        </w:rPr>
-        <w:t>I took the robber captive. He is held in D1.If for some reason we should free the guy,one must find a code associated with the ROBBER_CAPTURED event.When this code is used, rolling the dice should result with cubes that sum to seven.Goblin</w:t>
-      </w:r>
-      <w:r>
-        <w:rPr>
-          <w:sz w:val="24"/>
-          <w:szCs w:val="24"/>
-          <w:rtl/>
-        </w:rPr>
-        <w:br/>
-      </w:r>
-    </w:p>
-    <w:p>
-      <w:pPr>
-        <w:bidi/>
-        <w:rPr>
-          <w:rFonts w:hint="cs"/>
-          <w:sz w:val="24"/>
-          <w:szCs w:val="24"/>
-          <w:rtl/>
-        </w:rPr>
-      </w:pPr>
-      <w:r>
-        <w:rPr>
-          <w:rFonts w:hint="cs"/>
-          <w:sz w:val="24"/>
-          <w:szCs w:val="24"/>
-          <w:rtl/>
-        </w:rPr>
-        <w:t>ניגשנו לכתיבת קוד ה-</w:t>
+        <w:pStyle w:val="ListParagraph"/>
+        <w:numPr>
+          <w:ilvl w:val="0"/>
+          <w:numId w:val="10"/>
+        </w:numPr>
+        <w:bidi/>
+        <w:rPr>
+          <w:sz w:val="24"/>
+          <w:szCs w:val="24"/>
+        </w:rPr>
+      </w:pPr>
+      <w:r>
+        <w:rPr>
+          <w:rFonts w:hint="cs"/>
+          <w:sz w:val="24"/>
+          <w:szCs w:val="24"/>
+          <w:rtl/>
+        </w:rPr>
+        <w:t xml:space="preserve">שחזור הקוד המקורי על ידי </w:t>
+      </w:r>
+      <w:r>
+        <w:rPr>
+          <w:sz w:val="24"/>
+          <w:szCs w:val="24"/>
+        </w:rPr>
+        <w:t>remove_hook()</w:t>
+      </w:r>
+      <w:r>
+        <w:rPr>
+          <w:rFonts w:hint="cs"/>
+          <w:sz w:val="24"/>
+          <w:szCs w:val="24"/>
+          <w:rtl/>
+        </w:rPr>
+        <w:t>.</w:t>
+      </w:r>
+    </w:p>
+    <w:p>
+      <w:pPr>
+        <w:pStyle w:val="ListParagraph"/>
+        <w:numPr>
+          <w:ilvl w:val="0"/>
+          <w:numId w:val="10"/>
+        </w:numPr>
+        <w:bidi/>
+        <w:rPr>
+          <w:sz w:val="24"/>
+          <w:szCs w:val="24"/>
+        </w:rPr>
+      </w:pPr>
+      <w:r>
+        <w:rPr>
+          <w:rFonts w:hint="cs"/>
+          <w:sz w:val="24"/>
+          <w:szCs w:val="24"/>
+          <w:rtl/>
+        </w:rPr>
+        <w:t>שמירת כתובת ה-</w:t>
+      </w:r>
+      <w:r>
+        <w:rPr>
+          <w:sz w:val="24"/>
+          <w:szCs w:val="24"/>
+        </w:rPr>
+        <w:t>buffer</w:t>
+      </w:r>
+      <w:r>
+        <w:rPr>
+          <w:rFonts w:hint="cs"/>
+          <w:sz w:val="24"/>
+          <w:szCs w:val="24"/>
+          <w:rtl/>
+        </w:rPr>
+        <w:t xml:space="preserve"> שלתוכו תיכנס ההודעה המוצפנת.</w:t>
+      </w:r>
+    </w:p>
+    <w:p>
+      <w:pPr>
+        <w:pStyle w:val="ListParagraph"/>
+        <w:numPr>
+          <w:ilvl w:val="0"/>
+          <w:numId w:val="10"/>
+        </w:numPr>
+        <w:bidi/>
+        <w:rPr>
+          <w:sz w:val="24"/>
+          <w:szCs w:val="24"/>
+        </w:rPr>
+      </w:pPr>
+      <w:r>
+        <w:rPr>
+          <w:rFonts w:hint="cs"/>
+          <w:sz w:val="24"/>
+          <w:szCs w:val="24"/>
+          <w:rtl/>
+        </w:rPr>
+        <w:t xml:space="preserve">הכנת ארגומנטים לקריאה חוזרת של הפונקציה </w:t>
+      </w:r>
+      <w:r>
+        <w:rPr>
+          <w:sz w:val="24"/>
+          <w:szCs w:val="24"/>
+        </w:rPr>
+        <w:t>recv</w:t>
+      </w:r>
+      <w:r>
+        <w:rPr>
+          <w:rFonts w:hint="cs"/>
+          <w:sz w:val="24"/>
+          <w:szCs w:val="24"/>
+          <w:rtl/>
+        </w:rPr>
+        <w:t>.</w:t>
+      </w:r>
+    </w:p>
+    <w:p>
+      <w:pPr>
+        <w:pStyle w:val="ListParagraph"/>
+        <w:numPr>
+          <w:ilvl w:val="0"/>
+          <w:numId w:val="10"/>
+        </w:numPr>
+        <w:bidi/>
+        <w:rPr>
+          <w:sz w:val="24"/>
+          <w:szCs w:val="24"/>
+        </w:rPr>
+      </w:pPr>
+      <w:r>
+        <w:rPr>
+          <w:rFonts w:hint="cs"/>
+          <w:sz w:val="24"/>
+          <w:szCs w:val="24"/>
+          <w:rtl/>
+        </w:rPr>
+        <w:t>קריאה חוזרת ל-</w:t>
+      </w:r>
+      <w:r>
+        <w:rPr>
+          <w:sz w:val="24"/>
+          <w:szCs w:val="24"/>
+        </w:rPr>
+        <w:t>recv</w:t>
+      </w:r>
+      <w:r>
+        <w:rPr>
+          <w:rFonts w:hint="cs"/>
+          <w:sz w:val="24"/>
+          <w:szCs w:val="24"/>
+          <w:rtl/>
+        </w:rPr>
+        <w:t>.</w:t>
+      </w:r>
+    </w:p>
+    <w:p>
+      <w:pPr>
+        <w:pStyle w:val="ListParagraph"/>
+        <w:numPr>
+          <w:ilvl w:val="0"/>
+          <w:numId w:val="10"/>
+        </w:numPr>
+        <w:bidi/>
+        <w:rPr>
+          <w:sz w:val="24"/>
+          <w:szCs w:val="24"/>
+        </w:rPr>
+      </w:pPr>
+      <w:r>
+        <w:rPr>
+          <w:rFonts w:hint="cs"/>
+          <w:sz w:val="24"/>
+          <w:szCs w:val="24"/>
+          <w:rtl/>
+        </w:rPr>
+        <w:t>פענוח ההודעה המוצפנת שהתקבלה, ושמירתה במקום ההודעה המוצפנת.</w:t>
+      </w:r>
+    </w:p>
+    <w:p>
+      <w:pPr>
+        <w:pStyle w:val="ListParagraph"/>
+        <w:numPr>
+          <w:ilvl w:val="0"/>
+          <w:numId w:val="10"/>
+        </w:numPr>
+        <w:bidi/>
+        <w:rPr>
+          <w:sz w:val="24"/>
+          <w:szCs w:val="24"/>
+        </w:rPr>
+      </w:pPr>
+      <w:r>
+        <w:rPr>
+          <w:rFonts w:hint="cs"/>
+          <w:sz w:val="24"/>
+          <w:szCs w:val="24"/>
+          <w:rtl/>
+        </w:rPr>
+        <w:t>שחזור ה-</w:t>
       </w:r>
       <w:r>
         <w:rPr>
@@ -4398,40 +5178,172 @@
           <w:szCs w:val="24"/>
           <w:rtl/>
         </w:rPr>
+        <w:t>, והחזרת ה-</w:t>
+      </w:r>
+      <w:r>
+        <w:rPr>
+          <w:sz w:val="24"/>
+          <w:szCs w:val="24"/>
+        </w:rPr>
+        <w:t>return value</w:t>
+      </w:r>
+      <w:r>
+        <w:rPr>
+          <w:rFonts w:hint="cs"/>
+          <w:sz w:val="24"/>
+          <w:szCs w:val="24"/>
+          <w:rtl/>
+        </w:rPr>
+        <w:t xml:space="preserve"> שחזר מ-</w:t>
+      </w:r>
+      <w:r>
+        <w:rPr>
+          <w:sz w:val="24"/>
+          <w:szCs w:val="24"/>
+        </w:rPr>
+        <w:t>recv</w:t>
+      </w:r>
+      <w:r>
+        <w:rPr>
+          <w:rFonts w:hint="cs"/>
+          <w:sz w:val="24"/>
+          <w:szCs w:val="24"/>
+          <w:rtl/>
+        </w:rPr>
         <w:t>.</w:t>
       </w:r>
-      <w:r>
-        <w:rPr>
-          <w:sz w:val="24"/>
-          <w:szCs w:val="24"/>
-          <w:rtl/>
-        </w:rPr>
-        <w:br/>
-      </w:r>
-      <w:r>
-        <w:rPr>
-          <w:sz w:val="24"/>
-          <w:szCs w:val="24"/>
-          <w:rtl/>
-        </w:rPr>
-        <w:br/>
-      </w:r>
-      <w:r>
-        <w:rPr>
-          <w:sz w:val="24"/>
-          <w:szCs w:val="24"/>
-          <w:rtl/>
-        </w:rPr>
-        <w:br/>
-      </w:r>
-      <w:r>
-        <w:rPr>
-          <w:sz w:val="24"/>
-          <w:szCs w:val="24"/>
-          <w:rtl/>
-        </w:rPr>
-        <w:br/>
-      </w:r>
+    </w:p>
+    <w:p>
+      <w:pPr>
+        <w:bidi/>
+        <w:rPr>
+          <w:sz w:val="24"/>
+          <w:szCs w:val="24"/>
+          <w:rtl/>
+        </w:rPr>
+      </w:pPr>
+      <w:r>
+        <w:rPr>
+          <w:rFonts w:hint="cs"/>
+          <w:sz w:val="24"/>
+          <w:szCs w:val="24"/>
+          <w:rtl/>
+        </w:rPr>
+        <w:t xml:space="preserve">הכנו </w:t>
+      </w:r>
+      <w:r>
+        <w:rPr>
+          <w:sz w:val="24"/>
+          <w:szCs w:val="24"/>
+        </w:rPr>
+        <w:t>zip</w:t>
+      </w:r>
+      <w:r>
+        <w:rPr>
+          <w:rFonts w:hint="cs"/>
+          <w:sz w:val="24"/>
+          <w:szCs w:val="24"/>
+          <w:rtl/>
+        </w:rPr>
+        <w:t xml:space="preserve"> שמכיל את ה-</w:t>
+      </w:r>
+      <w:r>
+        <w:rPr>
+          <w:sz w:val="24"/>
+          <w:szCs w:val="24"/>
+        </w:rPr>
+        <w:t>injector.exe</w:t>
+      </w:r>
+      <w:r>
+        <w:rPr>
+          <w:rFonts w:hint="cs"/>
+          <w:sz w:val="24"/>
+          <w:szCs w:val="24"/>
+          <w:rtl/>
+        </w:rPr>
+        <w:t>, את ה-</w:t>
+      </w:r>
+      <w:r>
+        <w:rPr>
+          <w:sz w:val="24"/>
+          <w:szCs w:val="24"/>
+        </w:rPr>
+        <w:t>client.exe</w:t>
+      </w:r>
+      <w:r>
+        <w:rPr>
+          <w:rFonts w:hint="cs"/>
+          <w:sz w:val="24"/>
+          <w:szCs w:val="24"/>
+          <w:rtl/>
+        </w:rPr>
+        <w:t xml:space="preserve"> ואת ה-</w:t>
+      </w:r>
+      <w:r>
+        <w:rPr>
+          <w:sz w:val="24"/>
+          <w:szCs w:val="24"/>
+        </w:rPr>
+        <w:t>DLL</w:t>
+      </w:r>
+      <w:r>
+        <w:rPr>
+          <w:rFonts w:hint="cs"/>
+          <w:sz w:val="24"/>
+          <w:szCs w:val="24"/>
+          <w:rtl/>
+        </w:rPr>
+        <w:t xml:space="preserve"> והעלינו לשרת.</w:t>
+      </w:r>
+    </w:p>
+    <w:p>
+      <w:pPr>
+        <w:bidi/>
+        <w:rPr>
+          <w:sz w:val="24"/>
+          <w:szCs w:val="24"/>
+          <w:rtl/>
+        </w:rPr>
+      </w:pPr>
+      <w:r>
+        <w:rPr>
+          <w:rFonts w:hint="cs"/>
+          <w:sz w:val="24"/>
+          <w:szCs w:val="24"/>
+          <w:u w:val="single"/>
+          <w:rtl/>
+        </w:rPr>
+        <w:t xml:space="preserve">השבת השודד </w:t>
+      </w:r>
+      <w:r>
+        <w:rPr>
+          <w:sz w:val="24"/>
+          <w:szCs w:val="24"/>
+          <w:u w:val="single"/>
+          <w:rtl/>
+        </w:rPr>
+        <w:t>–</w:t>
+      </w:r>
+      <w:r>
+        <w:rPr>
+          <w:rFonts w:hint="cs"/>
+          <w:sz w:val="24"/>
+          <w:szCs w:val="24"/>
+          <w:u w:val="single"/>
+          <w:rtl/>
+        </w:rPr>
+        <w:t xml:space="preserve"> חלק שלישי</w:t>
+      </w:r>
+    </w:p>
+    <w:p>
+      <w:pPr>
+        <w:bidi/>
+        <w:rPr>
+          <w:sz w:val="24"/>
+          <w:szCs w:val="24"/>
+          <w:rtl/>
+        </w:rPr>
+      </w:pPr>
       <w:r>
         <w:rPr>
           <w:sz w:val="24"/>
@@ -5120,6 +6032,95 @@
     </w:lvl>
   </w:abstractNum>
   <w:abstractNum w:abstractNumId="7" w15:restartNumberingAfterBreak="0">
+    <w:nsid w:val="669A0205"/>
+    <w:multiLevelType w:val="hybridMultilevel"/>
+    <w:tmpl w:val="292AA01E"/>
+    <w:lvl w:ilvl="0" w:tplc="4A96BF30">
+      <w:start w:val="1"/>
+      <w:numFmt w:val="hebrew1"/>
+      <w:lvlText w:val="%1."/>
+      <w:lvlJc w:val="left"/>
+      <w:pPr>
+        <w:ind w:left="720" w:hanging="360"/>
+      </w:pPr>
+      <w:rPr>
+        <w:rFonts w:hint="default"/>
+      </w:rPr>
+    </w:lvl>
+    <w:lvl w:ilvl="1" w:tplc="04090019" w:tentative="1">
+      <w:start w:val="1"/>
+      <w:numFmt w:val="lowerLetter"/>
+      <w:lvlText w:val="%2."/>
+      <w:lvlJc w:val="left"/>
+      <w:pPr>
+        <w:ind w:left="1440" w:hanging="360"/>
+      </w:pPr>
+    </w:lvl>
+    <w:lvl w:ilvl="2" w:tplc="0409001B" w:tentative="1">
+      <w:start w:val="1"/>
+      <w:numFmt w:val="lowerRoman"/>
+      <w:lvlText w:val="%3."/>
+      <w:lvlJc w:val="right"/>
+      <w:pPr>
+        <w:ind w:left="2160" w:hanging="180"/>
+      </w:pPr>
+    </w:lvl>
+    <w:lvl w:ilvl="3" w:tplc="0409000F" w:tentative="1">
+      <w:start w:val="1"/>
+      <w:numFmt w:val="decimal"/>
+      <w:lvlText w:val="%4."/>
+      <w:lvlJc w:val="left"/>
+      <w:pPr>
+        <w:ind w:left="2880" w:hanging="360"/>
+      </w:pPr>
+    </w:lvl>
+    <w:lvl w:ilvl="4" w:tplc="04090019" w:tentative="1">
+      <w:start w:val="1"/>
+      <w:numFmt w:val="lowerLetter"/>
+      <w:lvlText w:val="%5."/>
+      <w:lvlJc w:val="left"/>
+      <w:pPr>
+        <w:ind w:left="3600" w:hanging="360"/>
+      </w:pPr>
+    </w:lvl>
+    <w:lvl w:ilvl="5" w:tplc="0409001B" w:tentative="1">
+      <w:start w:val="1"/>
+      <w:numFmt w:val="lowerRoman"/>
+      <w:lvlText w:val="%6."/>
+      <w:lvlJc w:val="right"/>
+      <w:pPr>
+        <w:ind w:left="4320" w:hanging="180"/>
+      </w:pPr>
+    </w:lvl>
+    <w:lvl w:ilvl="6" w:tplc="0409000F" w:tentative="1">
+      <w:start w:val="1"/>
+      <w:numFmt w:val="decimal"/>
+      <w:lvlText w:val="%7."/>
+      <w:lvlJc w:val="left"/>
+      <w:pPr>
+        <w:ind w:left="5040" w:hanging="360"/>
+      </w:pPr>
+    </w:lvl>
+    <w:lvl w:ilvl="7" w:tplc="04090019" w:tentative="1">
+      <w:start w:val="1"/>
+      <w:numFmt w:val="lowerLetter"/>
+      <w:lvlText w:val="%8."/>
+      <w:lvlJc w:val="left"/>
+      <w:pPr>
+        <w:ind w:left="5760" w:hanging="360"/>
+      </w:pPr>
+    </w:lvl>
+    <w:lvl w:ilvl="8" w:tplc="0409001B" w:tentative="1">
+      <w:start w:val="1"/>
+      <w:numFmt w:val="lowerRoman"/>
+      <w:lvlText w:val="%9."/>
+      <w:lvlJc w:val="right"/>
+      <w:pPr>
+        <w:ind w:left="6480" w:hanging="180"/>
+      </w:pPr>
+    </w:lvl>
+  </w:abstractNum>
+  <w:abstractNum w:abstractNumId="8" w15:restartNumberingAfterBreak="0">
     <w:nsid w:val="6CB93F1B"/>
     <w:multiLevelType w:val="hybridMultilevel"/>
     <w:tmpl w:val="1034075C"/>
@@ -5208,7 +6209,7 @@
       </w:pPr>
     </w:lvl>
   </w:abstractNum>
-  <w:abstractNum w:abstractNumId="8" w15:restartNumberingAfterBreak="0">
+  <w:abstractNum w:abstractNumId="9" w15:restartNumberingAfterBreak="0">
     <w:nsid w:val="7D9D4688"/>
     <w:multiLevelType w:val="hybridMultilevel"/>
     <w:tmpl w:val="AF028128"/>
@@ -5304,13 +6305,13 @@
     <w:abstractNumId w:val="6"/>
   </w:num>
   <w:num w:numId="3" w16cid:durableId="1605189446">
-    <w:abstractNumId w:val="8"/>
+    <w:abstractNumId w:val="9"/>
   </w:num>
   <w:num w:numId="4" w16cid:durableId="30305123">
     <w:abstractNumId w:val="2"/>
   </w:num>
   <w:num w:numId="5" w16cid:durableId="789015786">
-    <w:abstractNumId w:val="7"/>
+    <w:abstractNumId w:val="8"/>
   </w:num>
   <w:num w:numId="6" w16cid:durableId="747535982">
     <w:abstractNumId w:val="0"/>
@@ -5323,6 +6324,9 @@
   </w:num>
   <w:num w:numId="9" w16cid:durableId="1975404217">
     <w:abstractNumId w:val="1"/>
+  </w:num>
+  <w:num w:numId="10" w16cid:durableId="910391037">
+    <w:abstractNumId w:val="7"/>
   </w:num>
 </w:numbering>
 </file>

</xml_diff>

<commit_message>
revert patches and codes hook dry
</commit_message>
<xml_diff>
--- a/HW3/dry.docx
+++ b/HW3/dry.docx
@@ -1727,15 +1727,13 @@
         <w:rPr>
           <w:sz w:val="24"/>
           <w:szCs w:val="24"/>
-          <w:highlight w:val="magenta"/>
-        </w:rPr>
-      </w:pPr>
-      <w:r>
-        <w:rPr>
-          <w:rFonts w:hint="cs"/>
-          <w:sz w:val="24"/>
-          <w:szCs w:val="24"/>
-          <w:highlight w:val="magenta"/>
+        </w:rPr>
+      </w:pPr>
+      <w:r>
+        <w:rPr>
+          <w:rFonts w:hint="cs"/>
+          <w:sz w:val="24"/>
+          <w:szCs w:val="24"/>
           <w:rtl/>
         </w:rPr>
         <w:t>מקרה א':</w:t>
@@ -1748,16 +1746,14 @@
         <w:rPr>
           <w:sz w:val="24"/>
           <w:szCs w:val="24"/>
-          <w:highlight w:val="magenta"/>
-          <w:rtl/>
-        </w:rPr>
-      </w:pPr>
-      <w:r>
-        <w:rPr>
-          <w:rFonts w:hint="cs"/>
-          <w:sz w:val="24"/>
-          <w:szCs w:val="24"/>
-          <w:highlight w:val="magenta"/>
+          <w:rtl/>
+        </w:rPr>
+      </w:pPr>
+      <w:r>
+        <w:rPr>
+          <w:rFonts w:hint="cs"/>
+          <w:sz w:val="24"/>
+          <w:szCs w:val="24"/>
           <w:rtl/>
         </w:rPr>
         <w:t>הרעיון הוא לשמור מחסנית של כתובות חזרה. כל פעם לדרוס את ה</w:t>
@@ -1766,7 +1762,6 @@
         <w:rPr>
           <w:sz w:val="24"/>
           <w:szCs w:val="24"/>
-          <w:highlight w:val="magenta"/>
         </w:rPr>
         <w:t>return address</w:t>
       </w:r>
@@ -1775,7 +1770,6 @@
           <w:rFonts w:hint="cs"/>
           <w:sz w:val="24"/>
           <w:szCs w:val="24"/>
-          <w:highlight w:val="magenta"/>
           <w:rtl/>
         </w:rPr>
         <w:t xml:space="preserve"> </w:t>
@@ -1785,7 +1779,6 @@
           <w:rFonts w:hint="cs"/>
           <w:sz w:val="24"/>
           <w:szCs w:val="24"/>
-          <w:highlight w:val="magenta"/>
           <w:rtl/>
         </w:rPr>
         <w:t>עם כתובת של קטע קוד</w:t>
@@ -1795,7 +1788,6 @@
           <w:rFonts w:hint="cs"/>
           <w:sz w:val="24"/>
           <w:szCs w:val="24"/>
-          <w:highlight w:val="magenta"/>
           <w:rtl/>
         </w:rPr>
         <w:t xml:space="preserve"> שקופץ לקטע קוד שמכפיל את </w:t>
@@ -1804,7 +1796,6 @@
         <w:rPr>
           <w:sz w:val="24"/>
           <w:szCs w:val="24"/>
-          <w:highlight w:val="magenta"/>
         </w:rPr>
         <w:t>rax</w:t>
       </w:r>
@@ -1813,7 +1804,6 @@
           <w:rFonts w:hint="cs"/>
           <w:sz w:val="24"/>
           <w:szCs w:val="24"/>
-          <w:highlight w:val="magenta"/>
           <w:rtl/>
         </w:rPr>
         <w:t xml:space="preserve"> ב-2 ואז קופץ לכתובת החזרה המקורית.</w:t>
@@ -1830,15 +1820,13 @@
         <w:rPr>
           <w:sz w:val="24"/>
           <w:szCs w:val="24"/>
-          <w:highlight w:val="magenta"/>
-        </w:rPr>
-      </w:pPr>
-      <w:r>
-        <w:rPr>
-          <w:rFonts w:hint="cs"/>
-          <w:sz w:val="24"/>
-          <w:szCs w:val="24"/>
-          <w:highlight w:val="magenta"/>
+        </w:rPr>
+      </w:pPr>
+      <w:r>
+        <w:rPr>
+          <w:rFonts w:hint="cs"/>
+          <w:sz w:val="24"/>
+          <w:szCs w:val="24"/>
           <w:rtl/>
         </w:rPr>
         <w:t>נדחוף את כתובת החזרה של הפונקציה למחסנית כתובות החזרה.</w:t>
@@ -1855,15 +1843,13 @@
         <w:rPr>
           <w:sz w:val="24"/>
           <w:szCs w:val="24"/>
-          <w:highlight w:val="magenta"/>
-        </w:rPr>
-      </w:pPr>
-      <w:r>
-        <w:rPr>
-          <w:rFonts w:hint="cs"/>
-          <w:sz w:val="24"/>
-          <w:szCs w:val="24"/>
-          <w:highlight w:val="magenta"/>
+        </w:rPr>
+      </w:pPr>
+      <w:r>
+        <w:rPr>
+          <w:rFonts w:hint="cs"/>
+          <w:sz w:val="24"/>
+          <w:szCs w:val="24"/>
           <w:rtl/>
         </w:rPr>
         <w:t>נחליף את כתובת החזרה ל</w:t>
@@ -1873,7 +1859,6 @@
           <w:rFonts w:hint="cs"/>
           <w:sz w:val="24"/>
           <w:szCs w:val="24"/>
-          <w:highlight w:val="magenta"/>
           <w:rtl/>
         </w:rPr>
         <w:t xml:space="preserve">כתובת של </w:t>
@@ -1883,7 +1868,6 @@
           <w:rFonts w:hint="cs"/>
           <w:sz w:val="24"/>
           <w:szCs w:val="24"/>
-          <w:highlight w:val="magenta"/>
           <w:rtl/>
         </w:rPr>
         <w:t>קטע קוד (שיהיה כתוב גם ב</w:t>
@@ -1892,7 +1876,6 @@
         <w:rPr>
           <w:sz w:val="24"/>
           <w:szCs w:val="24"/>
-          <w:highlight w:val="magenta"/>
         </w:rPr>
         <w:t>hook</w:t>
       </w:r>
@@ -1901,7 +1884,6 @@
           <w:rFonts w:hint="cs"/>
           <w:sz w:val="24"/>
           <w:szCs w:val="24"/>
-          <w:highlight w:val="magenta"/>
           <w:rtl/>
         </w:rPr>
         <w:t xml:space="preserve">) שמכפיל את </w:t>
@@ -1910,7 +1892,6 @@
         <w:rPr>
           <w:sz w:val="24"/>
           <w:szCs w:val="24"/>
-          <w:highlight w:val="magenta"/>
         </w:rPr>
         <w:t>e</w:t>
       </w:r>
@@ -1918,7 +1899,6 @@
         <w:rPr>
           <w:sz w:val="24"/>
           <w:szCs w:val="24"/>
-          <w:highlight w:val="magenta"/>
         </w:rPr>
         <w:t>ax</w:t>
       </w:r>
@@ -1927,7 +1907,6 @@
           <w:rFonts w:hint="cs"/>
           <w:sz w:val="24"/>
           <w:szCs w:val="24"/>
-          <w:highlight w:val="magenta"/>
           <w:rtl/>
         </w:rPr>
         <w:t xml:space="preserve"> ב-2, ואז חוזר לכתובת החזרה שבראש מחסנית כתובות החזרה ועושה לה </w:t>
@@ -1936,7 +1915,6 @@
         <w:rPr>
           <w:sz w:val="24"/>
           <w:szCs w:val="24"/>
-          <w:highlight w:val="magenta"/>
         </w:rPr>
         <w:t>pop</w:t>
       </w:r>
@@ -1945,7 +1923,6 @@
           <w:rFonts w:hint="cs"/>
           <w:sz w:val="24"/>
           <w:szCs w:val="24"/>
-          <w:highlight w:val="magenta"/>
           <w:rtl/>
         </w:rPr>
         <w:t>.</w:t>
@@ -1962,15 +1939,13 @@
         <w:rPr>
           <w:sz w:val="24"/>
           <w:szCs w:val="24"/>
-          <w:highlight w:val="magenta"/>
-        </w:rPr>
-      </w:pPr>
-      <w:r>
-        <w:rPr>
-          <w:rFonts w:hint="cs"/>
-          <w:sz w:val="24"/>
-          <w:szCs w:val="24"/>
-          <w:highlight w:val="magenta"/>
+        </w:rPr>
+      </w:pPr>
+      <w:r>
+        <w:rPr>
+          <w:rFonts w:hint="cs"/>
+          <w:sz w:val="24"/>
+          <w:szCs w:val="24"/>
           <w:rtl/>
         </w:rPr>
         <w:t>ה</w:t>
@@ -1979,7 +1954,6 @@
         <w:rPr>
           <w:sz w:val="24"/>
           <w:szCs w:val="24"/>
-          <w:highlight w:val="magenta"/>
         </w:rPr>
         <w:t>hook</w:t>
       </w:r>
@@ -1988,7 +1962,6 @@
           <w:rFonts w:hint="cs"/>
           <w:sz w:val="24"/>
           <w:szCs w:val="24"/>
-          <w:highlight w:val="magenta"/>
           <w:rtl/>
         </w:rPr>
         <w:t xml:space="preserve"> יבצע את קטע הקוד שהוא דרס (נדאג לכך שגודל קטע ה</w:t>
@@ -1997,7 +1970,6 @@
         <w:rPr>
           <w:sz w:val="24"/>
           <w:szCs w:val="24"/>
-          <w:highlight w:val="magenta"/>
         </w:rPr>
         <w:t>jmp</w:t>
       </w:r>
@@ -2006,7 +1978,6 @@
           <w:rFonts w:hint="cs"/>
           <w:sz w:val="24"/>
           <w:szCs w:val="24"/>
-          <w:highlight w:val="magenta"/>
           <w:rtl/>
         </w:rPr>
         <w:t xml:space="preserve"> יהיה מיושר ולא ידרוס פקודה באמצע) ולאחר מכן יקפוץ חזרה לפונקציה </w:t>
@@ -2015,7 +1986,6 @@
         <w:rPr>
           <w:sz w:val="24"/>
           <w:szCs w:val="24"/>
-          <w:highlight w:val="magenta"/>
         </w:rPr>
         <w:t>solve</w:t>
       </w:r>
@@ -2024,7 +1994,6 @@
           <w:rFonts w:hint="cs"/>
           <w:sz w:val="24"/>
           <w:szCs w:val="24"/>
-          <w:highlight w:val="magenta"/>
           <w:rtl/>
         </w:rPr>
         <w:t xml:space="preserve"> לקטע שאחרי ה</w:t>
@@ -2034,7 +2003,6 @@
           <w:rFonts w:hint="cs"/>
           <w:sz w:val="24"/>
           <w:szCs w:val="24"/>
-          <w:highlight w:val="magenta"/>
           <w:rtl/>
         </w:rPr>
         <w:t>דריסה</w:t>
@@ -2044,7 +2012,6 @@
           <w:rFonts w:hint="cs"/>
           <w:sz w:val="24"/>
           <w:szCs w:val="24"/>
-          <w:highlight w:val="magenta"/>
           <w:rtl/>
         </w:rPr>
         <w:t>.</w:t>
@@ -2065,7 +2032,6 @@
           <w:rFonts w:hint="cs"/>
           <w:sz w:val="24"/>
           <w:szCs w:val="24"/>
-          <w:highlight w:val="magenta"/>
           <w:rtl/>
         </w:rPr>
         <w:t>מקרה ב':</w:t>
@@ -5364,6 +5330,130 @@
       </w:pPr>
       <w:r>
         <w:rPr>
+          <w:rFonts w:hint="cs"/>
+          <w:sz w:val="24"/>
+          <w:szCs w:val="24"/>
+          <w:rtl/>
+        </w:rPr>
+        <w:t xml:space="preserve">הוטל עלינו לשחרר את השודד. לפי ההודעה המפוענחת של </w:t>
+      </w:r>
+      <w:r>
+        <w:rPr>
+          <w:sz w:val="24"/>
+          <w:szCs w:val="24"/>
+        </w:rPr>
+        <w:t>Goblin</w:t>
+      </w:r>
+      <w:r>
+        <w:rPr>
+          <w:rFonts w:hint="cs"/>
+          <w:sz w:val="24"/>
+          <w:szCs w:val="24"/>
+          <w:rtl/>
+        </w:rPr>
+        <w:t>, השודד מוחזק ב-</w:t>
+      </w:r>
+      <w:r>
+        <w:rPr>
+          <w:sz w:val="24"/>
+          <w:szCs w:val="24"/>
+        </w:rPr>
+        <w:t>D1</w:t>
+      </w:r>
+      <w:r>
+        <w:rPr>
+          <w:rFonts w:hint="cs"/>
+          <w:sz w:val="24"/>
+          <w:szCs w:val="24"/>
+          <w:rtl/>
+        </w:rPr>
+        <w:t>, ועלינו למצוא את הקוד שקשור ל-</w:t>
+      </w:r>
+      <w:r>
+        <w:rPr>
+          <w:sz w:val="24"/>
+          <w:szCs w:val="24"/>
+        </w:rPr>
+        <w:t>event</w:t>
+      </w:r>
+      <w:r>
+        <w:rPr>
+          <w:rFonts w:hint="cs"/>
+          <w:sz w:val="24"/>
+          <w:szCs w:val="24"/>
+          <w:rtl/>
+        </w:rPr>
+        <w:t xml:space="preserve"> שנקרא </w:t>
+      </w:r>
+      <w:r>
+        <w:rPr>
+          <w:sz w:val="24"/>
+          <w:szCs w:val="24"/>
+        </w:rPr>
+        <w:t>ROBBER_CAPTURED</w:t>
+      </w:r>
+      <w:r>
+        <w:rPr>
+          <w:rFonts w:hint="cs"/>
+          <w:sz w:val="24"/>
+          <w:szCs w:val="24"/>
+          <w:rtl/>
+        </w:rPr>
+        <w:t>, ובנוסף, שהטלת הקוביות תצא 7 כשנשתמש בקוד זה.</w:t>
+      </w:r>
+    </w:p>
+    <w:p>
+      <w:pPr>
+        <w:bidi/>
+        <w:rPr>
+          <w:sz w:val="24"/>
+          <w:szCs w:val="24"/>
+          <w:rtl/>
+        </w:rPr>
+      </w:pPr>
+      <w:r>
+        <w:rPr>
+          <w:rFonts w:hint="cs"/>
+          <w:sz w:val="24"/>
+          <w:szCs w:val="24"/>
+          <w:rtl/>
+        </w:rPr>
+        <w:t>התחלנו בניתוח סטטי לא מעמיק של כל קבצי ה-</w:t>
+      </w:r>
+      <w:r>
+        <w:rPr>
+          <w:sz w:val="24"/>
+          <w:szCs w:val="24"/>
+        </w:rPr>
+        <w:t>exe</w:t>
+      </w:r>
+      <w:r>
+        <w:rPr>
+          <w:rFonts w:hint="cs"/>
+          <w:sz w:val="24"/>
+          <w:szCs w:val="24"/>
+          <w:rtl/>
+        </w:rPr>
+        <w:t xml:space="preserve"> ב-</w:t>
+      </w:r>
+      <w:r>
+        <w:rPr>
+          <w:sz w:val="24"/>
+          <w:szCs w:val="24"/>
+        </w:rPr>
+        <w:t>tools</w:t>
+      </w:r>
+      <w:r>
+        <w:rPr>
+          <w:rFonts w:hint="cs"/>
+          <w:sz w:val="24"/>
+          <w:szCs w:val="24"/>
+          <w:rtl/>
+        </w:rPr>
+        <w:t>.</w:t>
+      </w:r>
+      <w:r>
+        <w:rPr>
           <w:sz w:val="24"/>
           <w:szCs w:val="24"/>
           <w:rtl/>
@@ -5372,23 +5462,1216 @@
       </w:r>
       <w:r>
         <w:rPr>
+          <w:rFonts w:hint="cs"/>
+          <w:sz w:val="24"/>
+          <w:szCs w:val="24"/>
+          <w:rtl/>
+        </w:rPr>
+        <w:t>חיפשנו קצה חוט שקשור ל-</w:t>
+      </w:r>
+      <w:r>
+        <w:rPr>
+          <w:sz w:val="24"/>
+          <w:szCs w:val="24"/>
+        </w:rPr>
+        <w:t>ROBBER_CAPTURED</w:t>
+      </w:r>
+      <w:r>
+        <w:rPr>
+          <w:rFonts w:hint="cs"/>
+          <w:sz w:val="24"/>
+          <w:szCs w:val="24"/>
+          <w:rtl/>
+        </w:rPr>
+        <w:t>.</w:t>
+      </w:r>
+      <w:r>
+        <w:rPr>
           <w:sz w:val="24"/>
           <w:szCs w:val="24"/>
           <w:rtl/>
         </w:rPr>
         <w:br/>
       </w:r>
-    </w:p>
-    <w:p>
-      <w:pPr>
-        <w:bidi/>
-        <w:rPr>
-          <w:rFonts w:cs="Arial"/>
-          <w:sz w:val="24"/>
-          <w:szCs w:val="24"/>
-          <w:rtl/>
-        </w:rPr>
-      </w:pPr>
+      <w:r>
+        <w:rPr>
+          <w:rFonts w:hint="cs"/>
+          <w:sz w:val="24"/>
+          <w:szCs w:val="24"/>
+          <w:rtl/>
+        </w:rPr>
+        <w:t xml:space="preserve">מצאנו כי הקובץ </w:t>
+      </w:r>
+      <w:r>
+        <w:rPr>
+          <w:sz w:val="24"/>
+          <w:szCs w:val="24"/>
+        </w:rPr>
+        <w:t>codes.exe</w:t>
+      </w:r>
+      <w:r>
+        <w:rPr>
+          <w:rFonts w:hint="cs"/>
+          <w:sz w:val="24"/>
+          <w:szCs w:val="24"/>
+          <w:rtl/>
+        </w:rPr>
+        <w:t xml:space="preserve"> מקבל </w:t>
+      </w:r>
+      <w:r>
+        <w:rPr>
+          <w:sz w:val="24"/>
+          <w:szCs w:val="24"/>
+        </w:rPr>
+        <w:t>event</w:t>
+      </w:r>
+      <w:r>
+        <w:rPr>
+          <w:rFonts w:hint="cs"/>
+          <w:sz w:val="24"/>
+          <w:szCs w:val="24"/>
+          <w:rtl/>
+        </w:rPr>
+        <w:t xml:space="preserve"> וקוד, ומריץ שתי שאילתות פייתון.</w:t>
+      </w:r>
+      <w:r>
+        <w:rPr>
+          <w:sz w:val="24"/>
+          <w:szCs w:val="24"/>
+          <w:rtl/>
+        </w:rPr>
+        <w:br/>
+      </w:r>
+      <w:r>
+        <w:rPr>
+          <w:rFonts w:hint="cs"/>
+          <w:sz w:val="24"/>
+          <w:szCs w:val="24"/>
+          <w:rtl/>
+        </w:rPr>
+        <w:t>הראשונה מקבלת את הקוד ופולטת את ה-</w:t>
+      </w:r>
+      <w:r>
+        <w:rPr>
+          <w:sz w:val="24"/>
+          <w:szCs w:val="24"/>
+        </w:rPr>
+        <w:t>event</w:t>
+      </w:r>
+      <w:r>
+        <w:rPr>
+          <w:rFonts w:hint="cs"/>
+          <w:sz w:val="24"/>
+          <w:szCs w:val="24"/>
+          <w:rtl/>
+        </w:rPr>
+        <w:t xml:space="preserve"> הקשור לקוד זה, ואם אין קוד כזה במערכת, אז השאילתה מחזירה </w:t>
+      </w:r>
+      <w:r>
+        <w:rPr>
+          <w:sz w:val="24"/>
+          <w:szCs w:val="24"/>
+          <w:rtl/>
+        </w:rPr>
+        <w:br/>
+      </w:r>
+      <w:r>
+        <w:rPr>
+          <w:rFonts w:hint="cs"/>
+          <w:sz w:val="24"/>
+          <w:szCs w:val="24"/>
+          <w:rtl/>
+        </w:rPr>
+        <w:t>"</w:t>
+      </w:r>
+      <w:r>
+        <w:rPr>
+          <w:sz w:val="24"/>
+          <w:szCs w:val="24"/>
+        </w:rPr>
+        <w:t>NO SUCH CODE</w:t>
+      </w:r>
+      <w:r>
+        <w:rPr>
+          <w:rFonts w:hint="cs"/>
+          <w:sz w:val="24"/>
+          <w:szCs w:val="24"/>
+          <w:rtl/>
+        </w:rPr>
+        <w:t>".</w:t>
+      </w:r>
+      <w:r>
+        <w:rPr>
+          <w:sz w:val="24"/>
+          <w:szCs w:val="24"/>
+          <w:rtl/>
+        </w:rPr>
+        <w:br/>
+      </w:r>
+      <w:r>
+        <w:rPr>
+          <w:rFonts w:hint="cs"/>
+          <w:sz w:val="24"/>
+          <w:szCs w:val="24"/>
+          <w:rtl/>
+        </w:rPr>
+        <w:t>אחרי השאילתה הראשונה, מתבצעת השוואה בין ה-</w:t>
+      </w:r>
+      <w:r>
+        <w:rPr>
+          <w:sz w:val="24"/>
+          <w:szCs w:val="24"/>
+        </w:rPr>
+        <w:t>event</w:t>
+      </w:r>
+      <w:r>
+        <w:rPr>
+          <w:rFonts w:hint="cs"/>
+          <w:sz w:val="24"/>
+          <w:szCs w:val="24"/>
+          <w:rtl/>
+        </w:rPr>
+        <w:t xml:space="preserve"> שחזר לבין </w:t>
+      </w:r>
+      <w:r>
+        <w:rPr>
+          <w:sz w:val="24"/>
+          <w:szCs w:val="24"/>
+        </w:rPr>
+        <w:t>“NO SUCH CODE”</w:t>
+      </w:r>
+      <w:r>
+        <w:rPr>
+          <w:rFonts w:hint="cs"/>
+          <w:sz w:val="24"/>
+          <w:szCs w:val="24"/>
+          <w:rtl/>
+        </w:rPr>
+        <w:t>. במידה וה-</w:t>
+      </w:r>
+      <w:r>
+        <w:rPr>
+          <w:sz w:val="24"/>
+          <w:szCs w:val="24"/>
+        </w:rPr>
+        <w:t>events</w:t>
+      </w:r>
+      <w:r>
+        <w:rPr>
+          <w:rFonts w:hint="cs"/>
+          <w:sz w:val="24"/>
+          <w:szCs w:val="24"/>
+          <w:rtl/>
+        </w:rPr>
+        <w:t xml:space="preserve"> זהים, התכנית מסיימת את ריצתה.</w:t>
+      </w:r>
+      <w:r>
+        <w:rPr>
+          <w:sz w:val="24"/>
+          <w:szCs w:val="24"/>
+          <w:rtl/>
+        </w:rPr>
+        <w:br/>
+      </w:r>
+      <w:r>
+        <w:rPr>
+          <w:rFonts w:hint="cs"/>
+          <w:sz w:val="24"/>
+          <w:szCs w:val="24"/>
+          <w:rtl/>
+        </w:rPr>
+        <w:t>לפני השאילתה השנייה, מתבצעת השוואה בין ה-</w:t>
+      </w:r>
+      <w:r>
+        <w:rPr>
+          <w:sz w:val="24"/>
+          <w:szCs w:val="24"/>
+        </w:rPr>
+        <w:t>event</w:t>
+      </w:r>
+      <w:r>
+        <w:rPr>
+          <w:rFonts w:hint="cs"/>
+          <w:sz w:val="24"/>
+          <w:szCs w:val="24"/>
+          <w:rtl/>
+        </w:rPr>
+        <w:t xml:space="preserve"> שניתן כארגומנט לתכנית, ובין ה-</w:t>
+      </w:r>
+      <w:r>
+        <w:rPr>
+          <w:sz w:val="24"/>
+          <w:szCs w:val="24"/>
+        </w:rPr>
+        <w:t>event</w:t>
+      </w:r>
+      <w:r>
+        <w:rPr>
+          <w:rFonts w:hint="cs"/>
+          <w:sz w:val="24"/>
+          <w:szCs w:val="24"/>
+          <w:rtl/>
+        </w:rPr>
+        <w:t xml:space="preserve"> שחזר מהשאילתה הראשונה, אם קיים כזה. אם שני ה-</w:t>
+      </w:r>
+      <w:r>
+        <w:rPr>
+          <w:sz w:val="24"/>
+          <w:szCs w:val="24"/>
+        </w:rPr>
+        <w:t>events</w:t>
+      </w:r>
+      <w:r>
+        <w:rPr>
+          <w:rFonts w:hint="cs"/>
+          <w:sz w:val="24"/>
+          <w:szCs w:val="24"/>
+          <w:rtl/>
+        </w:rPr>
+        <w:t xml:space="preserve"> זהים, אז מודפס הקוד הקשור ל-</w:t>
+      </w:r>
+      <w:r>
+        <w:rPr>
+          <w:sz w:val="24"/>
+          <w:szCs w:val="24"/>
+        </w:rPr>
+        <w:t>event</w:t>
+      </w:r>
+      <w:r>
+        <w:rPr>
+          <w:rFonts w:hint="cs"/>
+          <w:sz w:val="24"/>
+          <w:szCs w:val="24"/>
+          <w:rtl/>
+        </w:rPr>
+        <w:t xml:space="preserve"> הזה, במידה והוא לא שומש כבר.</w:t>
+      </w:r>
+    </w:p>
+    <w:p>
+      <w:pPr>
+        <w:bidi/>
+        <w:rPr>
+          <w:sz w:val="24"/>
+          <w:szCs w:val="24"/>
+          <w:rtl/>
+        </w:rPr>
+      </w:pPr>
+      <w:r>
+        <w:rPr>
+          <w:rFonts w:hint="cs"/>
+          <w:sz w:val="24"/>
+          <w:szCs w:val="24"/>
+          <w:rtl/>
+        </w:rPr>
+        <w:t>כלומר, על מנת להשיג את הקוד הקשור ל-</w:t>
+      </w:r>
+      <w:r>
+        <w:rPr>
+          <w:sz w:val="24"/>
+          <w:szCs w:val="24"/>
+        </w:rPr>
+        <w:t>ROBBER_CAPTURED</w:t>
+      </w:r>
+      <w:r>
+        <w:rPr>
+          <w:rFonts w:hint="cs"/>
+          <w:sz w:val="24"/>
+          <w:szCs w:val="24"/>
+          <w:rtl/>
+        </w:rPr>
+        <w:t xml:space="preserve">, עלינו </w:t>
+      </w:r>
+      <w:r>
+        <w:rPr>
+          <w:rFonts w:hint="cs"/>
+          <w:sz w:val="24"/>
+          <w:szCs w:val="24"/>
+          <w:rtl/>
+        </w:rPr>
+        <w:t xml:space="preserve">לעבור שתי השוואות ולהגיע לשאילתה השנייה כאשר הארגומנט הוא </w:t>
+      </w:r>
+      <w:r>
+        <w:rPr>
+          <w:sz w:val="24"/>
+          <w:szCs w:val="24"/>
+        </w:rPr>
+        <w:t>ROBBER_CAPTURED</w:t>
+      </w:r>
+      <w:r>
+        <w:rPr>
+          <w:rFonts w:hint="cs"/>
+          <w:sz w:val="24"/>
+          <w:szCs w:val="24"/>
+          <w:rtl/>
+        </w:rPr>
+        <w:t>.</w:t>
+      </w:r>
+    </w:p>
+    <w:p>
+      <w:pPr>
+        <w:bidi/>
+        <w:rPr>
+          <w:sz w:val="24"/>
+          <w:szCs w:val="24"/>
+          <w:rtl/>
+        </w:rPr>
+      </w:pPr>
+      <w:r>
+        <w:rPr>
+          <w:rFonts w:hint="cs"/>
+          <w:sz w:val="24"/>
+          <w:szCs w:val="24"/>
+          <w:rtl/>
+        </w:rPr>
+        <w:t xml:space="preserve">לטובת מטרה זו, ביצענו </w:t>
+      </w:r>
+      <w:r>
+        <w:rPr>
+          <w:sz w:val="24"/>
+          <w:szCs w:val="24"/>
+        </w:rPr>
+        <w:t>hooking</w:t>
+      </w:r>
+      <w:r>
+        <w:rPr>
+          <w:rFonts w:hint="cs"/>
+          <w:sz w:val="24"/>
+          <w:szCs w:val="24"/>
+          <w:rtl/>
+        </w:rPr>
+        <w:t xml:space="preserve"> על הקובץ </w:t>
+      </w:r>
+      <w:r>
+        <w:rPr>
+          <w:sz w:val="24"/>
+          <w:szCs w:val="24"/>
+        </w:rPr>
+        <w:t>codes.exe</w:t>
+      </w:r>
+      <w:r>
+        <w:rPr>
+          <w:rFonts w:hint="cs"/>
+          <w:sz w:val="24"/>
+          <w:szCs w:val="24"/>
+          <w:rtl/>
+        </w:rPr>
+        <w:t>.</w:t>
+      </w:r>
+      <w:r>
+        <w:rPr>
+          <w:sz w:val="24"/>
+          <w:szCs w:val="24"/>
+          <w:rtl/>
+        </w:rPr>
+        <w:br/>
+      </w:r>
+      <w:r>
+        <w:rPr>
+          <w:rFonts w:hint="cs"/>
+          <w:sz w:val="24"/>
+          <w:szCs w:val="24"/>
+          <w:rtl/>
+        </w:rPr>
+        <w:t>למטרות דיבוג ו-</w:t>
+      </w:r>
+      <w:r>
+        <w:rPr>
+          <w:sz w:val="24"/>
+          <w:szCs w:val="24"/>
+        </w:rPr>
+        <w:t>logging</w:t>
+      </w:r>
+      <w:r>
+        <w:rPr>
+          <w:rFonts w:hint="cs"/>
+          <w:sz w:val="24"/>
+          <w:szCs w:val="24"/>
+          <w:rtl/>
+        </w:rPr>
+        <w:t xml:space="preserve">, בחרנו את הפונקציה </w:t>
+      </w:r>
+      <w:r>
+        <w:rPr>
+          <w:sz w:val="24"/>
+          <w:szCs w:val="24"/>
+        </w:rPr>
+        <w:t>strcmp</w:t>
+      </w:r>
+      <w:r>
+        <w:rPr>
+          <w:rFonts w:hint="cs"/>
+          <w:sz w:val="24"/>
+          <w:szCs w:val="24"/>
+          <w:rtl/>
+        </w:rPr>
+        <w:t xml:space="preserve"> להיות מטרת ה-</w:t>
+      </w:r>
+      <w:r>
+        <w:rPr>
+          <w:sz w:val="24"/>
+          <w:szCs w:val="24"/>
+        </w:rPr>
+        <w:t>hook</w:t>
+      </w:r>
+      <w:r>
+        <w:rPr>
+          <w:rFonts w:hint="cs"/>
+          <w:sz w:val="24"/>
+          <w:szCs w:val="24"/>
+          <w:rtl/>
+        </w:rPr>
+        <w:t>. פונקציה זו היא פונקציית ספריה, ולכן בחרנו בשיטת ה-</w:t>
+      </w:r>
+      <w:r>
+        <w:rPr>
+          <w:rFonts w:hint="cs"/>
+          <w:sz w:val="24"/>
+          <w:szCs w:val="24"/>
+        </w:rPr>
+        <w:t>IAT</w:t>
+      </w:r>
+      <w:r>
+        <w:rPr>
+          <w:sz w:val="24"/>
+          <w:szCs w:val="24"/>
+        </w:rPr>
+        <w:t xml:space="preserve"> hook</w:t>
+      </w:r>
+      <w:r>
+        <w:rPr>
+          <w:rFonts w:hint="cs"/>
+          <w:sz w:val="24"/>
+          <w:szCs w:val="24"/>
+          <w:rtl/>
+        </w:rPr>
+        <w:t>. לקחנו תבנית מתאימה ל-</w:t>
+      </w:r>
+      <w:r>
+        <w:rPr>
+          <w:sz w:val="24"/>
+          <w:szCs w:val="24"/>
+        </w:rPr>
+        <w:t>IAT hook</w:t>
+      </w:r>
+      <w:r>
+        <w:rPr>
+          <w:rFonts w:hint="cs"/>
+          <w:sz w:val="24"/>
+          <w:szCs w:val="24"/>
+          <w:rtl/>
+        </w:rPr>
+        <w:t xml:space="preserve"> מהאתר וקובץ </w:t>
+      </w:r>
+      <w:r>
+        <w:rPr>
+          <w:sz w:val="24"/>
+          <w:szCs w:val="24"/>
+        </w:rPr>
+        <w:t>injector</w:t>
+      </w:r>
+      <w:r>
+        <w:rPr>
+          <w:rFonts w:hint="cs"/>
+          <w:sz w:val="24"/>
+          <w:szCs w:val="24"/>
+          <w:rtl/>
+        </w:rPr>
+        <w:t>.</w:t>
+      </w:r>
+      <w:r>
+        <w:rPr>
+          <w:sz w:val="24"/>
+          <w:szCs w:val="24"/>
+          <w:rtl/>
+        </w:rPr>
+        <w:br/>
+      </w:r>
+      <w:r>
+        <w:rPr>
+          <w:rFonts w:hint="cs"/>
+          <w:sz w:val="24"/>
+          <w:szCs w:val="24"/>
+          <w:rtl/>
+        </w:rPr>
+        <w:t>רצינו בהוק הראשוני לגלות על אילו מחרוזות מתבצעת השוואה, בעת שתי הקריאות ל-</w:t>
+      </w:r>
+      <w:r>
+        <w:rPr>
+          <w:sz w:val="24"/>
+          <w:szCs w:val="24"/>
+        </w:rPr>
+        <w:t>strcmp</w:t>
+      </w:r>
+      <w:r>
+        <w:rPr>
+          <w:rFonts w:hint="cs"/>
+          <w:sz w:val="24"/>
+          <w:szCs w:val="24"/>
+          <w:rtl/>
+        </w:rPr>
+        <w:t xml:space="preserve"> (קריאה </w:t>
+      </w:r>
+      <w:r>
+        <w:rPr>
+          <w:rFonts w:hint="cs"/>
+          <w:sz w:val="24"/>
+          <w:szCs w:val="24"/>
+          <w:rtl/>
+        </w:rPr>
+        <w:lastRenderedPageBreak/>
+        <w:t>אחת אחרי השאילתה הראשונה, וקריאה נוספת לפני השאילתה השנייה).</w:t>
+      </w:r>
+      <w:r>
+        <w:rPr>
+          <w:sz w:val="24"/>
+          <w:szCs w:val="24"/>
+          <w:rtl/>
+        </w:rPr>
+        <w:br/>
+      </w:r>
+      <w:r>
+        <w:rPr>
+          <w:rFonts w:hint="cs"/>
+          <w:sz w:val="24"/>
+          <w:szCs w:val="24"/>
+          <w:rtl/>
+        </w:rPr>
+        <w:t xml:space="preserve">העלינו את הגרסה המעודכנת של </w:t>
+      </w:r>
+      <w:r>
+        <w:rPr>
+          <w:sz w:val="24"/>
+          <w:szCs w:val="24"/>
+        </w:rPr>
+        <w:t>codes.exe</w:t>
+      </w:r>
+      <w:r>
+        <w:rPr>
+          <w:rFonts w:hint="cs"/>
+          <w:sz w:val="24"/>
+          <w:szCs w:val="24"/>
+          <w:rtl/>
+        </w:rPr>
+        <w:t xml:space="preserve"> לאתר, עם הארגומנטים:</w:t>
+      </w:r>
+    </w:p>
+    <w:p>
+      <w:pPr>
+        <w:bidi/>
+        <w:rPr>
+          <w:rFonts w:ascii="Calibri" w:hAnsi="Calibri" w:cs="Calibri"/>
+          <w:kern w:val="0"/>
+          <w:sz w:val="24"/>
+          <w:szCs w:val="24"/>
+          <w:rtl/>
+        </w:rPr>
+      </w:pPr>
+      <w:r>
+        <w:rPr>
+          <w:sz w:val="24"/>
+          <w:szCs w:val="24"/>
+        </w:rPr>
+        <w:t xml:space="preserve">“codes.exe ROBBER_CAPTURED </w:t>
+      </w:r>
+      <w:r>
+        <w:rPr>
+          <w:rFonts w:ascii="Calibri" w:hAnsi="Calibri" w:cs="Calibri"/>
+          <w:kern w:val="0"/>
+          <w:sz w:val="24"/>
+          <w:szCs w:val="24"/>
+        </w:rPr>
+        <w:t>DLQ4W1AMT2</w:t>
+      </w:r>
+      <w:r>
+        <w:rPr>
+          <w:sz w:val="24"/>
+          <w:szCs w:val="24"/>
+        </w:rPr>
+        <w:t>”</w:t>
+      </w:r>
+      <w:r>
+        <w:rPr>
+          <w:sz w:val="24"/>
+          <w:szCs w:val="24"/>
+          <w:rtl/>
+        </w:rPr>
+        <w:br/>
+      </w:r>
+      <w:r>
+        <w:rPr>
+          <w:rFonts w:hint="cs"/>
+          <w:sz w:val="24"/>
+          <w:szCs w:val="24"/>
+          <w:rtl/>
+        </w:rPr>
+        <w:t xml:space="preserve">כאשר </w:t>
+      </w:r>
+      <w:r>
+        <w:rPr>
+          <w:rFonts w:ascii="Calibri" w:hAnsi="Calibri" w:cs="Calibri"/>
+          <w:kern w:val="0"/>
+          <w:sz w:val="24"/>
+          <w:szCs w:val="24"/>
+        </w:rPr>
+        <w:t>DLQ4W1AMT2</w:t>
+      </w:r>
+      <w:r>
+        <w:rPr>
+          <w:rFonts w:ascii="Calibri" w:hAnsi="Calibri" w:cs="Calibri" w:hint="cs"/>
+          <w:kern w:val="0"/>
+          <w:sz w:val="24"/>
+          <w:szCs w:val="24"/>
+          <w:rtl/>
+        </w:rPr>
+        <w:t xml:space="preserve"> הוא הקוד המתאים להחזרת הכבשים.</w:t>
+      </w:r>
+      <w:r>
+        <w:rPr>
+          <w:rFonts w:ascii="Calibri" w:hAnsi="Calibri" w:cs="Calibri"/>
+          <w:kern w:val="0"/>
+          <w:sz w:val="24"/>
+          <w:szCs w:val="24"/>
+          <w:rtl/>
+        </w:rPr>
+        <w:br/>
+      </w:r>
+      <w:r>
+        <w:rPr>
+          <w:rFonts w:ascii="Calibri" w:hAnsi="Calibri" w:cs="Calibri" w:hint="cs"/>
+          <w:kern w:val="0"/>
+          <w:sz w:val="24"/>
+          <w:szCs w:val="24"/>
+          <w:rtl/>
+        </w:rPr>
+        <w:t>ראינו על ידי ההדפסות שהצבנו ב-</w:t>
+      </w:r>
+      <w:r>
+        <w:rPr>
+          <w:rFonts w:ascii="Calibri" w:hAnsi="Calibri" w:cs="Calibri"/>
+          <w:kern w:val="0"/>
+          <w:sz w:val="24"/>
+          <w:szCs w:val="24"/>
+        </w:rPr>
+        <w:t>hook</w:t>
+      </w:r>
+      <w:r>
+        <w:rPr>
+          <w:rFonts w:ascii="Calibri" w:hAnsi="Calibri" w:cs="Calibri" w:hint="cs"/>
+          <w:kern w:val="0"/>
+          <w:sz w:val="24"/>
+          <w:szCs w:val="24"/>
+          <w:rtl/>
+        </w:rPr>
+        <w:t>, שה-</w:t>
+      </w:r>
+      <w:r>
+        <w:rPr>
+          <w:rFonts w:ascii="Calibri" w:hAnsi="Calibri" w:cs="Calibri"/>
+          <w:kern w:val="0"/>
+          <w:sz w:val="24"/>
+          <w:szCs w:val="24"/>
+        </w:rPr>
+        <w:t>event</w:t>
+      </w:r>
+      <w:r>
+        <w:rPr>
+          <w:rFonts w:ascii="Calibri" w:hAnsi="Calibri" w:cs="Calibri" w:hint="cs"/>
+          <w:kern w:val="0"/>
+          <w:sz w:val="24"/>
+          <w:szCs w:val="24"/>
+          <w:rtl/>
+        </w:rPr>
+        <w:t xml:space="preserve"> המתקבל על ידי הקוד </w:t>
+      </w:r>
+      <w:r>
+        <w:rPr>
+          <w:rFonts w:ascii="Calibri" w:hAnsi="Calibri" w:cs="Calibri"/>
+          <w:kern w:val="0"/>
+          <w:sz w:val="24"/>
+          <w:szCs w:val="24"/>
+        </w:rPr>
+        <w:t>DLQ4W1AMT2</w:t>
+      </w:r>
+      <w:r>
+        <w:rPr>
+          <w:rFonts w:ascii="Calibri" w:hAnsi="Calibri" w:cs="Calibri" w:hint="cs"/>
+          <w:kern w:val="0"/>
+          <w:sz w:val="24"/>
+          <w:szCs w:val="24"/>
+          <w:rtl/>
+        </w:rPr>
+        <w:t xml:space="preserve"> הוא </w:t>
+      </w:r>
+      <w:r>
+        <w:rPr>
+          <w:rFonts w:ascii="Calibri" w:hAnsi="Calibri" w:cs="Calibri"/>
+          <w:kern w:val="0"/>
+          <w:sz w:val="24"/>
+          <w:szCs w:val="24"/>
+        </w:rPr>
+        <w:t>SHEEP_HIDING</w:t>
+      </w:r>
+      <w:r>
+        <w:rPr>
+          <w:rFonts w:ascii="Calibri" w:hAnsi="Calibri" w:cs="Calibri" w:hint="cs"/>
+          <w:kern w:val="0"/>
+          <w:sz w:val="24"/>
+          <w:szCs w:val="24"/>
+          <w:rtl/>
+        </w:rPr>
+        <w:t xml:space="preserve">. ובכל מקרה, לא קיבלנו את הפלט </w:t>
+      </w:r>
+      <w:r>
+        <w:rPr>
+          <w:rFonts w:ascii="Calibri" w:hAnsi="Calibri" w:cs="Calibri"/>
+          <w:kern w:val="0"/>
+          <w:sz w:val="24"/>
+          <w:szCs w:val="24"/>
+        </w:rPr>
+        <w:t>“NO SUCH CODE”</w:t>
+      </w:r>
+      <w:r>
+        <w:rPr>
+          <w:rFonts w:ascii="Calibri" w:hAnsi="Calibri" w:cs="Calibri" w:hint="cs"/>
+          <w:kern w:val="0"/>
+          <w:sz w:val="24"/>
+          <w:szCs w:val="24"/>
+          <w:rtl/>
+        </w:rPr>
+        <w:t xml:space="preserve"> ולכן עברנו את ההשוואה הראשונה.</w:t>
+      </w:r>
+      <w:r>
+        <w:rPr>
+          <w:rFonts w:ascii="Calibri" w:hAnsi="Calibri" w:cs="Calibri"/>
+          <w:kern w:val="0"/>
+          <w:sz w:val="24"/>
+          <w:szCs w:val="24"/>
+          <w:rtl/>
+        </w:rPr>
+        <w:br/>
+      </w:r>
+      <w:r>
+        <w:rPr>
+          <w:rFonts w:ascii="Calibri" w:hAnsi="Calibri" w:cs="Calibri" w:hint="cs"/>
+          <w:kern w:val="0"/>
+          <w:sz w:val="24"/>
+          <w:szCs w:val="24"/>
+          <w:rtl/>
+        </w:rPr>
+        <w:t>בהשוואה השנייה</w:t>
+      </w:r>
+      <w:r>
+        <w:rPr>
+          <w:rFonts w:ascii="Calibri" w:hAnsi="Calibri" w:cs="Calibri" w:hint="cs"/>
+          <w:kern w:val="0"/>
+          <w:sz w:val="24"/>
+          <w:szCs w:val="24"/>
+          <w:rtl/>
+        </w:rPr>
+        <w:t>, רצינו שהיא תעבור בהצלחה (כלומר שהמחרוזות יהיו זהות), ולפי הארגומנטים שבחרנו, המחרוזות שמועברות ל-</w:t>
+      </w:r>
+      <w:r>
+        <w:rPr>
+          <w:rFonts w:ascii="Calibri" w:hAnsi="Calibri" w:cs="Calibri"/>
+          <w:kern w:val="0"/>
+          <w:sz w:val="24"/>
+          <w:szCs w:val="24"/>
+        </w:rPr>
+        <w:t>strcmp</w:t>
+      </w:r>
+      <w:r>
+        <w:rPr>
+          <w:rFonts w:ascii="Calibri" w:hAnsi="Calibri" w:cs="Calibri" w:hint="cs"/>
+          <w:kern w:val="0"/>
+          <w:sz w:val="24"/>
+          <w:szCs w:val="24"/>
+          <w:rtl/>
+        </w:rPr>
+        <w:t xml:space="preserve"> הן </w:t>
+      </w:r>
+      <w:r>
+        <w:rPr>
+          <w:rFonts w:ascii="Calibri" w:hAnsi="Calibri" w:cs="Calibri"/>
+          <w:kern w:val="0"/>
+          <w:sz w:val="24"/>
+          <w:szCs w:val="24"/>
+        </w:rPr>
+        <w:t>SHEEP_HIDING, ROBBER_CAPTURED</w:t>
+      </w:r>
+      <w:r>
+        <w:rPr>
+          <w:rFonts w:ascii="Calibri" w:hAnsi="Calibri" w:cs="Calibri" w:hint="cs"/>
+          <w:kern w:val="0"/>
+          <w:sz w:val="24"/>
+          <w:szCs w:val="24"/>
+          <w:rtl/>
+        </w:rPr>
+        <w:t>.</w:t>
+      </w:r>
+      <w:r>
+        <w:rPr>
+          <w:rFonts w:ascii="Calibri" w:hAnsi="Calibri" w:cs="Calibri"/>
+          <w:kern w:val="0"/>
+          <w:sz w:val="24"/>
+          <w:szCs w:val="24"/>
+          <w:rtl/>
+        </w:rPr>
+        <w:br/>
+      </w:r>
+      <w:r>
+        <w:rPr>
+          <w:rFonts w:ascii="Calibri" w:hAnsi="Calibri" w:cs="Calibri" w:hint="cs"/>
+          <w:kern w:val="0"/>
+          <w:sz w:val="24"/>
+          <w:szCs w:val="24"/>
+          <w:rtl/>
+        </w:rPr>
+        <w:t xml:space="preserve">לכן לא ייתכן כי </w:t>
+      </w:r>
+      <w:r>
+        <w:rPr>
+          <w:rFonts w:ascii="Calibri" w:hAnsi="Calibri" w:cs="Calibri"/>
+          <w:kern w:val="0"/>
+          <w:sz w:val="24"/>
+          <w:szCs w:val="24"/>
+        </w:rPr>
+        <w:t>strcmp</w:t>
+      </w:r>
+      <w:r>
+        <w:rPr>
+          <w:rFonts w:ascii="Calibri" w:hAnsi="Calibri" w:cs="Calibri" w:hint="cs"/>
+          <w:kern w:val="0"/>
+          <w:sz w:val="24"/>
+          <w:szCs w:val="24"/>
+          <w:rtl/>
+        </w:rPr>
+        <w:t xml:space="preserve"> תחזיר 0.</w:t>
+      </w:r>
+      <w:r>
+        <w:rPr>
+          <w:rFonts w:ascii="Calibri" w:hAnsi="Calibri" w:cs="Calibri"/>
+          <w:kern w:val="0"/>
+          <w:sz w:val="24"/>
+          <w:szCs w:val="24"/>
+          <w:rtl/>
+        </w:rPr>
+        <w:br/>
+      </w:r>
+      <w:r>
+        <w:rPr>
+          <w:rFonts w:ascii="Calibri" w:hAnsi="Calibri" w:cs="Calibri" w:hint="cs"/>
+          <w:kern w:val="0"/>
+          <w:sz w:val="24"/>
+          <w:szCs w:val="24"/>
+          <w:rtl/>
+        </w:rPr>
+        <w:t xml:space="preserve">רצינו שבמקרה הספציפי הזה </w:t>
+      </w:r>
+      <w:r>
+        <w:rPr>
+          <w:rFonts w:ascii="Calibri" w:hAnsi="Calibri" w:cs="Calibri"/>
+          <w:kern w:val="0"/>
+          <w:sz w:val="24"/>
+          <w:szCs w:val="24"/>
+          <w:rtl/>
+        </w:rPr>
+        <w:t>–</w:t>
+      </w:r>
+      <w:r>
+        <w:rPr>
+          <w:rFonts w:ascii="Calibri" w:hAnsi="Calibri" w:cs="Calibri" w:hint="cs"/>
+          <w:kern w:val="0"/>
+          <w:sz w:val="24"/>
+          <w:szCs w:val="24"/>
+          <w:rtl/>
+        </w:rPr>
+        <w:t xml:space="preserve"> שבו הארגומנט הראשון לתכנית הוא </w:t>
+      </w:r>
+      <w:r>
+        <w:rPr>
+          <w:rFonts w:ascii="Calibri" w:hAnsi="Calibri" w:cs="Calibri"/>
+          <w:kern w:val="0"/>
+          <w:sz w:val="24"/>
+          <w:szCs w:val="24"/>
+        </w:rPr>
+        <w:t>ROBBER_CAPTURED</w:t>
+      </w:r>
+      <w:r>
+        <w:rPr>
+          <w:rFonts w:ascii="Calibri" w:hAnsi="Calibri" w:cs="Calibri" w:hint="cs"/>
+          <w:kern w:val="0"/>
+          <w:sz w:val="24"/>
+          <w:szCs w:val="24"/>
+          <w:rtl/>
+        </w:rPr>
+        <w:t>, בקריאה השנייה ל-</w:t>
+      </w:r>
+      <w:r>
+        <w:rPr>
+          <w:rFonts w:ascii="Calibri" w:hAnsi="Calibri" w:cs="Calibri"/>
+          <w:kern w:val="0"/>
+          <w:sz w:val="24"/>
+          <w:szCs w:val="24"/>
+        </w:rPr>
+        <w:t>strcmp</w:t>
+      </w:r>
+      <w:r>
+        <w:rPr>
+          <w:rFonts w:ascii="Calibri" w:hAnsi="Calibri" w:cs="Calibri" w:hint="cs"/>
+          <w:kern w:val="0"/>
+          <w:sz w:val="24"/>
+          <w:szCs w:val="24"/>
+          <w:rtl/>
+        </w:rPr>
+        <w:t>, נדלג על ההשוואה עצמה, ונקפוץ לשאילתה השנייה. ללא דילוג זה, התכנית תסיים את ריצתה בלי להדפיס דבר.</w:t>
+      </w:r>
+      <w:r>
+        <w:rPr>
+          <w:rFonts w:ascii="Calibri" w:hAnsi="Calibri" w:cs="Calibri"/>
+          <w:kern w:val="0"/>
+          <w:sz w:val="24"/>
+          <w:szCs w:val="24"/>
+          <w:rtl/>
+        </w:rPr>
+        <w:br/>
+      </w:r>
+      <w:r>
+        <w:rPr>
+          <w:rFonts w:ascii="Calibri" w:hAnsi="Calibri" w:cs="Calibri" w:hint="cs"/>
+          <w:kern w:val="0"/>
+          <w:sz w:val="24"/>
+          <w:szCs w:val="24"/>
+          <w:rtl/>
+        </w:rPr>
+        <w:t xml:space="preserve">עשינו זאת על ידי שינוי כתובת החזרה של </w:t>
+      </w:r>
+      <w:r>
+        <w:rPr>
+          <w:rFonts w:ascii="Calibri" w:hAnsi="Calibri" w:cs="Calibri"/>
+          <w:kern w:val="0"/>
+          <w:sz w:val="24"/>
+          <w:szCs w:val="24"/>
+        </w:rPr>
+        <w:t>strcmp</w:t>
+      </w:r>
+      <w:r>
+        <w:rPr>
+          <w:rFonts w:ascii="Calibri" w:hAnsi="Calibri" w:cs="Calibri" w:hint="cs"/>
+          <w:kern w:val="0"/>
+          <w:sz w:val="24"/>
+          <w:szCs w:val="24"/>
+          <w:rtl/>
+        </w:rPr>
+        <w:t xml:space="preserve"> </w:t>
+      </w:r>
+      <w:r>
+        <w:rPr>
+          <w:rFonts w:ascii="Calibri" w:hAnsi="Calibri" w:cs="Calibri" w:hint="cs"/>
+          <w:b/>
+          <w:bCs/>
+          <w:kern w:val="0"/>
+          <w:sz w:val="24"/>
+          <w:szCs w:val="24"/>
+          <w:rtl/>
+        </w:rPr>
+        <w:t>רק</w:t>
+      </w:r>
+      <w:r>
+        <w:rPr>
+          <w:rFonts w:ascii="Calibri" w:hAnsi="Calibri" w:cs="Calibri" w:hint="cs"/>
+          <w:kern w:val="0"/>
+          <w:sz w:val="24"/>
+          <w:szCs w:val="24"/>
+          <w:rtl/>
+        </w:rPr>
+        <w:t xml:space="preserve"> בקריאה השנייה. כתובת החזרה החדשה היא לתחילת ביצוע השאילתה השנייה.</w:t>
+      </w:r>
+      <w:r>
+        <w:rPr>
+          <w:rFonts w:ascii="Calibri" w:hAnsi="Calibri" w:cs="Calibri"/>
+          <w:kern w:val="0"/>
+          <w:sz w:val="24"/>
+          <w:szCs w:val="24"/>
+          <w:rtl/>
+        </w:rPr>
+        <w:br/>
+      </w:r>
+      <w:r>
+        <w:rPr>
+          <w:rFonts w:ascii="Calibri" w:hAnsi="Calibri" w:cs="Calibri" w:hint="cs"/>
+          <w:kern w:val="0"/>
+          <w:sz w:val="24"/>
+          <w:szCs w:val="24"/>
+          <w:rtl/>
+        </w:rPr>
+        <w:t xml:space="preserve">כעת, עברנו את שתי ההשוואות, והגענו לשאילתה השנייה כאשר הארגומנט שמועבר הוא </w:t>
+      </w:r>
+      <w:r>
+        <w:rPr>
+          <w:rFonts w:ascii="Calibri" w:hAnsi="Calibri" w:cs="Calibri"/>
+          <w:kern w:val="0"/>
+          <w:sz w:val="24"/>
+          <w:szCs w:val="24"/>
+        </w:rPr>
+        <w:t>ROBBER_CAPTURED</w:t>
+      </w:r>
+      <w:r>
+        <w:rPr>
+          <w:rFonts w:ascii="Calibri" w:hAnsi="Calibri" w:cs="Calibri" w:hint="cs"/>
+          <w:kern w:val="0"/>
+          <w:sz w:val="24"/>
+          <w:szCs w:val="24"/>
+          <w:rtl/>
+        </w:rPr>
+        <w:t>. התכנית הדפיסה את הקוד הבא:</w:t>
+      </w:r>
+    </w:p>
+    <w:p>
+      <w:pPr>
+        <w:bidi/>
+        <w:rPr>
+          <w:rFonts w:ascii="Noto Sans" w:hAnsi="Noto Sans" w:cs="Noto Sans" w:hint="cs"/>
+          <w:color w:val="DBDEE1"/>
+          <w:shd w:val="clear" w:color="auto" w:fill="313338"/>
+          <w:rtl/>
+        </w:rPr>
+      </w:pPr>
+      <w:r>
+        <w:rPr>
+          <w:rFonts w:ascii="Noto Sans" w:hAnsi="Noto Sans" w:cs="Noto Sans"/>
+          <w:color w:val="DBDEE1"/>
+          <w:shd w:val="clear" w:color="auto" w:fill="313338"/>
+        </w:rPr>
+        <w:t>WV434KPRXO</w:t>
+      </w:r>
+    </w:p>
+    <w:p>
+      <w:pPr>
+        <w:bidi/>
+        <w:rPr>
+          <w:rFonts w:cs="Arial" w:hint="cs"/>
+          <w:sz w:val="24"/>
+          <w:szCs w:val="24"/>
+          <w:rtl/>
+        </w:rPr>
+      </w:pPr>
+      <w:r>
+        <w:rPr>
+          <w:rFonts w:ascii="Calibri" w:hAnsi="Calibri" w:cs="Calibri" w:hint="cs"/>
+          <w:kern w:val="0"/>
+          <w:sz w:val="24"/>
+          <w:szCs w:val="24"/>
+          <w:rtl/>
+        </w:rPr>
+        <w:t xml:space="preserve">בזאת השלמנו חלק מהמשימה </w:t>
+      </w:r>
+      <w:r>
+        <w:rPr>
+          <w:rFonts w:ascii="Calibri" w:hAnsi="Calibri" w:cs="Calibri"/>
+          <w:kern w:val="0"/>
+          <w:sz w:val="24"/>
+          <w:szCs w:val="24"/>
+          <w:rtl/>
+        </w:rPr>
+        <w:t>–</w:t>
+      </w:r>
+      <w:r>
+        <w:rPr>
+          <w:rFonts w:ascii="Calibri" w:hAnsi="Calibri" w:cs="Calibri" w:hint="cs"/>
+          <w:kern w:val="0"/>
+          <w:sz w:val="24"/>
+          <w:szCs w:val="24"/>
+          <w:rtl/>
+        </w:rPr>
+        <w:t xml:space="preserve"> יש בידינו את הקוד הקשור ל-</w:t>
+      </w:r>
+      <w:r>
+        <w:rPr>
+          <w:rFonts w:ascii="Calibri" w:hAnsi="Calibri" w:cs="Calibri"/>
+          <w:kern w:val="0"/>
+          <w:sz w:val="24"/>
+          <w:szCs w:val="24"/>
+        </w:rPr>
+        <w:t>ROBBER_CAPTURED</w:t>
+      </w:r>
+      <w:r>
+        <w:rPr>
+          <w:rFonts w:ascii="Calibri" w:hAnsi="Calibri" w:cs="Calibri" w:hint="cs"/>
+          <w:kern w:val="0"/>
+          <w:sz w:val="24"/>
+          <w:szCs w:val="24"/>
+          <w:rtl/>
+        </w:rPr>
+        <w:t xml:space="preserve">, ואנו יודעים כי המשבצת הרלוונטית היא </w:t>
+      </w:r>
+      <w:r>
+        <w:rPr>
+          <w:rFonts w:ascii="Calibri" w:hAnsi="Calibri" w:cs="Calibri"/>
+          <w:kern w:val="0"/>
+          <w:sz w:val="24"/>
+          <w:szCs w:val="24"/>
+        </w:rPr>
+        <w:t>D1</w:t>
+      </w:r>
+      <w:r>
+        <w:rPr>
+          <w:rFonts w:ascii="Calibri" w:hAnsi="Calibri" w:cs="Calibri" w:hint="cs"/>
+          <w:kern w:val="0"/>
+          <w:sz w:val="24"/>
+          <w:szCs w:val="24"/>
+          <w:rtl/>
+        </w:rPr>
+        <w:t>.</w:t>
+      </w:r>
+      <w:r>
+        <w:rPr>
+          <w:rFonts w:ascii="Calibri" w:hAnsi="Calibri" w:cs="Calibri"/>
+          <w:kern w:val="0"/>
+          <w:sz w:val="24"/>
+          <w:szCs w:val="24"/>
+          <w:rtl/>
+        </w:rPr>
+        <w:br/>
+      </w:r>
+      <w:r>
+        <w:rPr>
+          <w:rFonts w:ascii="Calibri" w:hAnsi="Calibri" w:cs="Calibri" w:hint="cs"/>
+          <w:kern w:val="0"/>
+          <w:sz w:val="24"/>
+          <w:szCs w:val="24"/>
+          <w:rtl/>
+        </w:rPr>
+        <w:t xml:space="preserve">נותר לטפל בהטלת הקוביות. ע"י ניחוש מושכל ניגשנו לקובץ </w:t>
+      </w:r>
+      <w:r>
+        <w:rPr>
+          <w:rFonts w:ascii="Calibri" w:hAnsi="Calibri" w:cs="Calibri"/>
+          <w:kern w:val="0"/>
+          <w:sz w:val="24"/>
+          <w:szCs w:val="24"/>
+        </w:rPr>
+        <w:t>dice.exe</w:t>
+      </w:r>
+      <w:r>
+        <w:rPr>
+          <w:rFonts w:ascii="Calibri" w:hAnsi="Calibri" w:cs="Calibri" w:hint="cs"/>
+          <w:kern w:val="0"/>
+          <w:sz w:val="24"/>
+          <w:szCs w:val="24"/>
+          <w:rtl/>
+        </w:rPr>
+        <w:t>.</w:t>
+      </w:r>
+      <w:r>
+        <w:rPr>
+          <w:rFonts w:ascii="Calibri" w:hAnsi="Calibri" w:cs="Calibri"/>
+          <w:kern w:val="0"/>
+          <w:sz w:val="24"/>
+          <w:szCs w:val="24"/>
+          <w:rtl/>
+        </w:rPr>
+        <w:br/>
+      </w:r>
     </w:p>
     <w:sectPr>
       <w:pgSz w:w="12240" w:h="15840"/>
@@ -5792,7 +7075,7 @@
       <w:lvlText w:val="%1."/>
       <w:lvlJc w:val="left"/>
       <w:pPr>
-        <w:ind w:left="720" w:hanging="360"/>
+        <w:ind w:left="630" w:hanging="360"/>
       </w:pPr>
       <w:rPr>
         <w:rFonts w:hint="default"/>

</xml_diff>

<commit_message>
cat clawed my leg
</commit_message>
<xml_diff>
--- a/HW3/dry.docx
+++ b/HW3/dry.docx
@@ -4633,6 +4633,7 @@
       <w:pPr>
         <w:bidi/>
         <w:rPr>
+          <w:rFonts w:asciiTheme="minorBidi" w:hAnsiTheme="minorBidi"/>
           <w:sz w:val="24"/>
           <w:szCs w:val="24"/>
           <w:rtl/>
@@ -4664,24 +4665,18 @@
       </w:r>
       <w:r>
         <w:rPr>
+          <w:rFonts w:asciiTheme="minorBidi" w:hAnsiTheme="minorBidi"/>
           <w:sz w:val="24"/>
           <w:szCs w:val="24"/>
           <w:rtl/>
         </w:rPr>
         <w:lastRenderedPageBreak/>
         <w:br/>
-      </w:r>
-      <w:r>
-        <w:rPr>
-          <w:rFonts w:hint="cs"/>
-          <w:sz w:val="24"/>
-          <w:szCs w:val="24"/>
-          <w:rtl/>
-        </w:rPr>
         <w:t>חילקנו את ה-</w:t>
       </w:r>
       <w:r>
         <w:rPr>
+          <w:rFonts w:asciiTheme="minorBidi" w:hAnsiTheme="minorBidi"/>
           <w:sz w:val="24"/>
           <w:szCs w:val="24"/>
         </w:rPr>
@@ -4689,7 +4684,7 @@
       </w:r>
       <w:r>
         <w:rPr>
-          <w:rFonts w:hint="cs"/>
+          <w:rFonts w:asciiTheme="minorBidi" w:hAnsiTheme="minorBidi"/>
           <w:sz w:val="24"/>
           <w:szCs w:val="24"/>
           <w:rtl/>
@@ -4698,23 +4693,17 @@
       </w:r>
       <w:r>
         <w:rPr>
+          <w:rFonts w:asciiTheme="minorBidi" w:hAnsiTheme="minorBidi"/>
           <w:sz w:val="24"/>
           <w:szCs w:val="24"/>
           <w:rtl/>
         </w:rPr>
         <w:br/>
-      </w:r>
-      <w:r>
-        <w:rPr>
-          <w:rFonts w:hint="cs"/>
-          <w:sz w:val="24"/>
-          <w:szCs w:val="24"/>
-          <w:rtl/>
-        </w:rPr>
         <w:t xml:space="preserve">השתמשנו בטמפלייטים מהאתר </w:t>
       </w:r>
       <w:r>
         <w:rPr>
+          <w:rFonts w:asciiTheme="minorBidi" w:hAnsiTheme="minorBidi"/>
           <w:sz w:val="24"/>
           <w:szCs w:val="24"/>
         </w:rPr>
@@ -4722,7 +4711,7 @@
       </w:r>
       <w:r>
         <w:rPr>
-          <w:rFonts w:hint="cs"/>
+          <w:rFonts w:asciiTheme="minorBidi" w:hAnsiTheme="minorBidi"/>
           <w:sz w:val="24"/>
           <w:szCs w:val="24"/>
           <w:rtl/>
@@ -4731,6 +4720,7 @@
       </w:r>
       <w:r>
         <w:rPr>
+          <w:rFonts w:asciiTheme="minorBidi" w:hAnsiTheme="minorBidi"/>
           <w:sz w:val="24"/>
           <w:szCs w:val="24"/>
         </w:rPr>
@@ -4738,7 +4728,7 @@
       </w:r>
       <w:r>
         <w:rPr>
-          <w:rFonts w:hint="cs"/>
+          <w:rFonts w:asciiTheme="minorBidi" w:hAnsiTheme="minorBidi"/>
           <w:sz w:val="24"/>
           <w:szCs w:val="24"/>
           <w:rtl/>
@@ -4747,6 +4737,7 @@
       </w:r>
       <w:r>
         <w:rPr>
+          <w:rFonts w:asciiTheme="minorBidi" w:hAnsiTheme="minorBidi"/>
           <w:sz w:val="24"/>
           <w:szCs w:val="24"/>
           <w:rtl/>
@@ -4755,7 +4746,7 @@
       </w:r>
       <w:r>
         <w:rPr>
-          <w:rFonts w:hint="cs"/>
+          <w:rFonts w:asciiTheme="minorBidi" w:hAnsiTheme="minorBidi"/>
           <w:sz w:val="24"/>
           <w:szCs w:val="24"/>
           <w:rtl/>
@@ -4764,6 +4755,7 @@
       </w:r>
       <w:r>
         <w:rPr>
+          <w:rFonts w:asciiTheme="minorBidi" w:hAnsiTheme="minorBidi"/>
           <w:sz w:val="24"/>
           <w:szCs w:val="24"/>
         </w:rPr>
@@ -4771,32 +4763,16 @@
       </w:r>
       <w:r>
         <w:rPr>
-          <w:rFonts w:hint="cs"/>
-          <w:sz w:val="24"/>
-          <w:szCs w:val="24"/>
-          <w:rtl/>
-        </w:rPr>
-        <w:t xml:space="preserve">, שינינו את שורת ההרצה כך שתכלול את הפקודה שאנחנו רוצים לבצע </w:t>
-      </w:r>
-      <w:r>
-        <w:rPr>
-          <w:sz w:val="24"/>
-          <w:szCs w:val="24"/>
-          <w:rtl/>
-        </w:rPr>
-        <w:t>–</w:t>
-      </w:r>
-      <w:r>
-        <w:rPr>
-          <w:rFonts w:hint="cs"/>
-          <w:sz w:val="24"/>
-          <w:szCs w:val="24"/>
-          <w:rtl/>
-        </w:rPr>
-        <w:t xml:space="preserve"> </w:t>
-      </w:r>
-      <w:r>
-        <w:rPr>
+          <w:rFonts w:asciiTheme="minorBidi" w:hAnsiTheme="minorBidi"/>
+          <w:sz w:val="24"/>
+          <w:szCs w:val="24"/>
+          <w:rtl/>
+        </w:rPr>
+        <w:t xml:space="preserve">, שינינו את שורת ההרצה כך שתכלול את הפקודה שאנחנו רוצים לבצע – </w:t>
+      </w:r>
+      <w:r>
+        <w:rPr>
+          <w:rFonts w:asciiTheme="minorBidi" w:hAnsiTheme="minorBidi"/>
           <w:sz w:val="24"/>
           <w:szCs w:val="24"/>
         </w:rPr>
@@ -4804,7 +4780,7 @@
       </w:r>
       <w:r>
         <w:rPr>
-          <w:rFonts w:hint="cs"/>
+          <w:rFonts w:asciiTheme="minorBidi" w:hAnsiTheme="minorBidi"/>
           <w:sz w:val="24"/>
           <w:szCs w:val="24"/>
           <w:rtl/>
@@ -4813,23 +4789,17 @@
       </w:r>
       <w:r>
         <w:rPr>
+          <w:rFonts w:asciiTheme="minorBidi" w:hAnsiTheme="minorBidi"/>
           <w:sz w:val="24"/>
           <w:szCs w:val="24"/>
           <w:rtl/>
         </w:rPr>
         <w:br/>
-      </w:r>
-      <w:r>
-        <w:rPr>
-          <w:rFonts w:hint="cs"/>
-          <w:sz w:val="24"/>
-          <w:szCs w:val="24"/>
-          <w:rtl/>
-        </w:rPr>
         <w:t>ב-</w:t>
       </w:r>
       <w:r>
         <w:rPr>
+          <w:rFonts w:asciiTheme="minorBidi" w:hAnsiTheme="minorBidi"/>
           <w:sz w:val="24"/>
           <w:szCs w:val="24"/>
         </w:rPr>
@@ -4837,7 +4807,7 @@
       </w:r>
       <w:r>
         <w:rPr>
-          <w:rFonts w:hint="cs"/>
+          <w:rFonts w:asciiTheme="minorBidi" w:hAnsiTheme="minorBidi"/>
           <w:sz w:val="24"/>
           <w:szCs w:val="24"/>
           <w:rtl/>
@@ -4846,6 +4816,7 @@
       </w:r>
       <w:r>
         <w:rPr>
+          <w:rFonts w:asciiTheme="minorBidi" w:hAnsiTheme="minorBidi"/>
           <w:sz w:val="24"/>
           <w:szCs w:val="24"/>
           <w:rtl/>
@@ -4854,7 +4825,7 @@
       </w:r>
       <w:r>
         <w:rPr>
-          <w:rFonts w:hint="cs"/>
+          <w:rFonts w:asciiTheme="minorBidi" w:hAnsiTheme="minorBidi"/>
           <w:sz w:val="24"/>
           <w:szCs w:val="24"/>
           <w:rtl/>
@@ -4863,6 +4834,7 @@
       </w:r>
       <w:r>
         <w:rPr>
+          <w:rFonts w:asciiTheme="minorBidi" w:hAnsiTheme="minorBidi"/>
           <w:sz w:val="24"/>
           <w:szCs w:val="24"/>
         </w:rPr>
@@ -4870,7 +4842,7 @@
       </w:r>
       <w:r>
         <w:rPr>
-          <w:rFonts w:hint="cs"/>
+          <w:rFonts w:asciiTheme="minorBidi" w:hAnsiTheme="minorBidi"/>
           <w:sz w:val="24"/>
           <w:szCs w:val="24"/>
           <w:rtl/>
@@ -4879,6 +4851,7 @@
       </w:r>
       <w:r>
         <w:rPr>
+          <w:rFonts w:asciiTheme="minorBidi" w:hAnsiTheme="minorBidi"/>
           <w:sz w:val="24"/>
           <w:szCs w:val="24"/>
         </w:rPr>
@@ -4886,7 +4859,7 @@
       </w:r>
       <w:r>
         <w:rPr>
-          <w:rFonts w:hint="cs"/>
+          <w:rFonts w:asciiTheme="minorBidi" w:hAnsiTheme="minorBidi"/>
           <w:sz w:val="24"/>
           <w:szCs w:val="24"/>
           <w:rtl/>
@@ -4895,23 +4868,17 @@
       </w:r>
       <w:r>
         <w:rPr>
+          <w:rFonts w:asciiTheme="minorBidi" w:hAnsiTheme="minorBidi"/>
           <w:sz w:val="24"/>
           <w:szCs w:val="24"/>
           <w:rtl/>
         </w:rPr>
         <w:br/>
-      </w:r>
-      <w:r>
-        <w:rPr>
-          <w:rFonts w:hint="cs"/>
-          <w:sz w:val="24"/>
-          <w:szCs w:val="24"/>
-          <w:rtl/>
-        </w:rPr>
         <w:t xml:space="preserve">ריצת הפונקציה </w:t>
       </w:r>
       <w:r>
         <w:rPr>
+          <w:rFonts w:asciiTheme="minorBidi" w:hAnsiTheme="minorBidi"/>
           <w:sz w:val="24"/>
           <w:szCs w:val="24"/>
         </w:rPr>
@@ -4919,7 +4886,7 @@
       </w:r>
       <w:r>
         <w:rPr>
-          <w:rFonts w:hint="cs"/>
+          <w:rFonts w:asciiTheme="minorBidi" w:hAnsiTheme="minorBidi"/>
           <w:sz w:val="24"/>
           <w:szCs w:val="24"/>
           <w:rtl/>
@@ -4936,13 +4903,14 @@
         </w:numPr>
         <w:bidi/>
         <w:rPr>
-          <w:sz w:val="24"/>
-          <w:szCs w:val="24"/>
-        </w:rPr>
-      </w:pPr>
-      <w:r>
-        <w:rPr>
-          <w:rFonts w:hint="cs"/>
+          <w:rFonts w:asciiTheme="minorBidi" w:hAnsiTheme="minorBidi"/>
+          <w:sz w:val="24"/>
+          <w:szCs w:val="24"/>
+        </w:rPr>
+      </w:pPr>
+      <w:r>
+        <w:rPr>
+          <w:rFonts w:asciiTheme="minorBidi" w:hAnsiTheme="minorBidi"/>
           <w:sz w:val="24"/>
           <w:szCs w:val="24"/>
           <w:rtl/>
@@ -4951,6 +4919,7 @@
       </w:r>
       <w:r>
         <w:rPr>
+          <w:rFonts w:asciiTheme="minorBidi" w:hAnsiTheme="minorBidi"/>
           <w:sz w:val="24"/>
           <w:szCs w:val="24"/>
         </w:rPr>
@@ -4958,7 +4927,7 @@
       </w:r>
       <w:r>
         <w:rPr>
-          <w:rFonts w:hint="cs"/>
+          <w:rFonts w:asciiTheme="minorBidi" w:hAnsiTheme="minorBidi"/>
           <w:sz w:val="24"/>
           <w:szCs w:val="24"/>
           <w:rtl/>
@@ -4975,13 +4944,14 @@
         </w:numPr>
         <w:bidi/>
         <w:rPr>
-          <w:sz w:val="24"/>
-          <w:szCs w:val="24"/>
-        </w:rPr>
-      </w:pPr>
-      <w:r>
-        <w:rPr>
-          <w:rFonts w:hint="cs"/>
+          <w:rFonts w:asciiTheme="minorBidi" w:hAnsiTheme="minorBidi"/>
+          <w:sz w:val="24"/>
+          <w:szCs w:val="24"/>
+        </w:rPr>
+      </w:pPr>
+      <w:r>
+        <w:rPr>
+          <w:rFonts w:asciiTheme="minorBidi" w:hAnsiTheme="minorBidi"/>
           <w:sz w:val="24"/>
           <w:szCs w:val="24"/>
           <w:rtl/>
@@ -4990,6 +4960,7 @@
       </w:r>
       <w:r>
         <w:rPr>
+          <w:rFonts w:asciiTheme="minorBidi" w:hAnsiTheme="minorBidi"/>
           <w:sz w:val="24"/>
           <w:szCs w:val="24"/>
         </w:rPr>
@@ -4997,7 +4968,7 @@
       </w:r>
       <w:r>
         <w:rPr>
-          <w:rFonts w:hint="cs"/>
+          <w:rFonts w:asciiTheme="minorBidi" w:hAnsiTheme="minorBidi"/>
           <w:sz w:val="24"/>
           <w:szCs w:val="24"/>
           <w:rtl/>
@@ -5014,13 +4985,14 @@
         </w:numPr>
         <w:bidi/>
         <w:rPr>
-          <w:sz w:val="24"/>
-          <w:szCs w:val="24"/>
-        </w:rPr>
-      </w:pPr>
-      <w:r>
-        <w:rPr>
-          <w:rFonts w:hint="cs"/>
+          <w:rFonts w:asciiTheme="minorBidi" w:hAnsiTheme="minorBidi"/>
+          <w:sz w:val="24"/>
+          <w:szCs w:val="24"/>
+        </w:rPr>
+      </w:pPr>
+      <w:r>
+        <w:rPr>
+          <w:rFonts w:asciiTheme="minorBidi" w:hAnsiTheme="minorBidi"/>
           <w:sz w:val="24"/>
           <w:szCs w:val="24"/>
           <w:rtl/>
@@ -5029,6 +5001,7 @@
       </w:r>
       <w:r>
         <w:rPr>
+          <w:rFonts w:asciiTheme="minorBidi" w:hAnsiTheme="minorBidi"/>
           <w:sz w:val="24"/>
           <w:szCs w:val="24"/>
         </w:rPr>
@@ -5036,7 +5009,7 @@
       </w:r>
       <w:r>
         <w:rPr>
-          <w:rFonts w:hint="cs"/>
+          <w:rFonts w:asciiTheme="minorBidi" w:hAnsiTheme="minorBidi"/>
           <w:sz w:val="24"/>
           <w:szCs w:val="24"/>
           <w:rtl/>
@@ -5053,13 +5026,14 @@
         </w:numPr>
         <w:bidi/>
         <w:rPr>
-          <w:sz w:val="24"/>
-          <w:szCs w:val="24"/>
-        </w:rPr>
-      </w:pPr>
-      <w:r>
-        <w:rPr>
-          <w:rFonts w:hint="cs"/>
+          <w:rFonts w:asciiTheme="minorBidi" w:hAnsiTheme="minorBidi"/>
+          <w:sz w:val="24"/>
+          <w:szCs w:val="24"/>
+        </w:rPr>
+      </w:pPr>
+      <w:r>
+        <w:rPr>
+          <w:rFonts w:asciiTheme="minorBidi" w:hAnsiTheme="minorBidi"/>
           <w:sz w:val="24"/>
           <w:szCs w:val="24"/>
           <w:rtl/>
@@ -5068,7 +5042,7 @@
       </w:r>
       <w:r>
         <w:rPr>
-          <w:rFonts w:hint="cs"/>
+          <w:rFonts w:asciiTheme="minorBidi" w:hAnsiTheme="minorBidi"/>
           <w:sz w:val="24"/>
           <w:szCs w:val="24"/>
           <w:rtl/>
@@ -5077,7 +5051,7 @@
       </w:r>
       <w:r>
         <w:rPr>
-          <w:rFonts w:hint="cs"/>
+          <w:rFonts w:asciiTheme="minorBidi" w:hAnsiTheme="minorBidi"/>
           <w:sz w:val="24"/>
           <w:szCs w:val="24"/>
           <w:rtl/>
@@ -5086,6 +5060,7 @@
       </w:r>
       <w:r>
         <w:rPr>
+          <w:rFonts w:asciiTheme="minorBidi" w:hAnsiTheme="minorBidi"/>
           <w:sz w:val="24"/>
           <w:szCs w:val="24"/>
         </w:rPr>
@@ -5093,7 +5068,7 @@
       </w:r>
       <w:r>
         <w:rPr>
-          <w:rFonts w:hint="cs"/>
+          <w:rFonts w:asciiTheme="minorBidi" w:hAnsiTheme="minorBidi"/>
           <w:sz w:val="24"/>
           <w:szCs w:val="24"/>
           <w:rtl/>
@@ -5102,6 +5077,7 @@
       </w:r>
       <w:r>
         <w:rPr>
+          <w:rFonts w:asciiTheme="minorBidi" w:hAnsiTheme="minorBidi"/>
           <w:sz w:val="24"/>
           <w:szCs w:val="24"/>
         </w:rPr>
@@ -5109,7 +5085,7 @@
       </w:r>
       <w:r>
         <w:rPr>
-          <w:rFonts w:hint="cs"/>
+          <w:rFonts w:asciiTheme="minorBidi" w:hAnsiTheme="minorBidi"/>
           <w:sz w:val="24"/>
           <w:szCs w:val="24"/>
           <w:rtl/>
@@ -5118,7 +5094,7 @@
       </w:r>
       <w:r>
         <w:rPr>
-          <w:rFonts w:hint="cs"/>
+          <w:rFonts w:asciiTheme="minorBidi" w:hAnsiTheme="minorBidi"/>
           <w:sz w:val="24"/>
           <w:szCs w:val="24"/>
           <w:rtl/>
@@ -5135,13 +5111,14 @@
         </w:numPr>
         <w:bidi/>
         <w:rPr>
-          <w:sz w:val="24"/>
-          <w:szCs w:val="24"/>
-        </w:rPr>
-      </w:pPr>
-      <w:r>
-        <w:rPr>
-          <w:rFonts w:hint="cs"/>
+          <w:rFonts w:asciiTheme="minorBidi" w:hAnsiTheme="minorBidi"/>
+          <w:sz w:val="24"/>
+          <w:szCs w:val="24"/>
+        </w:rPr>
+      </w:pPr>
+      <w:r>
+        <w:rPr>
+          <w:rFonts w:asciiTheme="minorBidi" w:hAnsiTheme="minorBidi"/>
           <w:sz w:val="24"/>
           <w:szCs w:val="24"/>
           <w:rtl/>
@@ -5150,6 +5127,7 @@
       </w:r>
       <w:r>
         <w:rPr>
+          <w:rFonts w:asciiTheme="minorBidi" w:hAnsiTheme="minorBidi"/>
           <w:sz w:val="24"/>
           <w:szCs w:val="24"/>
         </w:rPr>
@@ -5157,7 +5135,7 @@
       </w:r>
       <w:r>
         <w:rPr>
-          <w:rFonts w:hint="cs"/>
+          <w:rFonts w:asciiTheme="minorBidi" w:hAnsiTheme="minorBidi"/>
           <w:sz w:val="24"/>
           <w:szCs w:val="24"/>
           <w:rtl/>
@@ -5166,6 +5144,7 @@
       </w:r>
       <w:r>
         <w:rPr>
+          <w:rFonts w:asciiTheme="minorBidi" w:hAnsiTheme="minorBidi"/>
           <w:sz w:val="24"/>
           <w:szCs w:val="24"/>
         </w:rPr>
@@ -5173,7 +5152,7 @@
       </w:r>
       <w:r>
         <w:rPr>
-          <w:rFonts w:hint="cs"/>
+          <w:rFonts w:asciiTheme="minorBidi" w:hAnsiTheme="minorBidi"/>
           <w:sz w:val="24"/>
           <w:szCs w:val="24"/>
           <w:rtl/>
@@ -5182,6 +5161,7 @@
       </w:r>
       <w:r>
         <w:rPr>
+          <w:rFonts w:asciiTheme="minorBidi" w:hAnsiTheme="minorBidi"/>
           <w:sz w:val="24"/>
           <w:szCs w:val="24"/>
         </w:rPr>
@@ -5189,7 +5169,7 @@
       </w:r>
       <w:r>
         <w:rPr>
-          <w:rFonts w:hint="cs"/>
+          <w:rFonts w:asciiTheme="minorBidi" w:hAnsiTheme="minorBidi"/>
           <w:sz w:val="24"/>
           <w:szCs w:val="24"/>
           <w:rtl/>
@@ -5201,14 +5181,15 @@
       <w:pPr>
         <w:bidi/>
         <w:rPr>
-          <w:sz w:val="24"/>
-          <w:szCs w:val="24"/>
-          <w:rtl/>
-        </w:rPr>
-      </w:pPr>
-      <w:r>
-        <w:rPr>
-          <w:rFonts w:hint="cs"/>
+          <w:rFonts w:asciiTheme="minorBidi" w:hAnsiTheme="minorBidi"/>
+          <w:sz w:val="24"/>
+          <w:szCs w:val="24"/>
+          <w:rtl/>
+        </w:rPr>
+      </w:pPr>
+      <w:r>
+        <w:rPr>
+          <w:rFonts w:asciiTheme="minorBidi" w:hAnsiTheme="minorBidi"/>
           <w:sz w:val="24"/>
           <w:szCs w:val="24"/>
           <w:rtl/>
@@ -5217,6 +5198,7 @@
       </w:r>
       <w:r>
         <w:rPr>
+          <w:rFonts w:asciiTheme="minorBidi" w:hAnsiTheme="minorBidi"/>
           <w:sz w:val="24"/>
           <w:szCs w:val="24"/>
         </w:rPr>
@@ -5224,7 +5206,7 @@
       </w:r>
       <w:r>
         <w:rPr>
-          <w:rFonts w:hint="cs"/>
+          <w:rFonts w:asciiTheme="minorBidi" w:hAnsiTheme="minorBidi"/>
           <w:sz w:val="24"/>
           <w:szCs w:val="24"/>
           <w:rtl/>
@@ -5233,6 +5215,7 @@
       </w:r>
       <w:r>
         <w:rPr>
+          <w:rFonts w:asciiTheme="minorBidi" w:hAnsiTheme="minorBidi"/>
           <w:sz w:val="24"/>
           <w:szCs w:val="24"/>
         </w:rPr>
@@ -5240,7 +5223,7 @@
       </w:r>
       <w:r>
         <w:rPr>
-          <w:rFonts w:hint="cs"/>
+          <w:rFonts w:asciiTheme="minorBidi" w:hAnsiTheme="minorBidi"/>
           <w:sz w:val="24"/>
           <w:szCs w:val="24"/>
           <w:rtl/>
@@ -5249,6 +5232,7 @@
       </w:r>
       <w:r>
         <w:rPr>
+          <w:rFonts w:asciiTheme="minorBidi" w:hAnsiTheme="minorBidi"/>
           <w:sz w:val="24"/>
           <w:szCs w:val="24"/>
         </w:rPr>
@@ -5256,7 +5240,7 @@
       </w:r>
       <w:r>
         <w:rPr>
-          <w:rFonts w:hint="cs"/>
+          <w:rFonts w:asciiTheme="minorBidi" w:hAnsiTheme="minorBidi"/>
           <w:sz w:val="24"/>
           <w:szCs w:val="24"/>
           <w:rtl/>
@@ -5265,6 +5249,7 @@
       </w:r>
       <w:r>
         <w:rPr>
+          <w:rFonts w:asciiTheme="minorBidi" w:hAnsiTheme="minorBidi"/>
           <w:sz w:val="24"/>
           <w:szCs w:val="24"/>
         </w:rPr>
@@ -5272,7 +5257,7 @@
       </w:r>
       <w:r>
         <w:rPr>
-          <w:rFonts w:hint="cs"/>
+          <w:rFonts w:asciiTheme="minorBidi" w:hAnsiTheme="minorBidi"/>
           <w:sz w:val="24"/>
           <w:szCs w:val="24"/>
           <w:rtl/>
@@ -5284,53 +5269,36 @@
       <w:pPr>
         <w:bidi/>
         <w:rPr>
-          <w:sz w:val="24"/>
-          <w:szCs w:val="24"/>
-          <w:rtl/>
-        </w:rPr>
-      </w:pPr>
-      <w:r>
-        <w:rPr>
-          <w:rFonts w:hint="cs"/>
+          <w:rFonts w:asciiTheme="minorBidi" w:hAnsiTheme="minorBidi"/>
+          <w:sz w:val="24"/>
+          <w:szCs w:val="24"/>
+          <w:rtl/>
+        </w:rPr>
+      </w:pPr>
+      <w:r>
+        <w:rPr>
+          <w:rFonts w:asciiTheme="minorBidi" w:hAnsiTheme="minorBidi"/>
           <w:sz w:val="24"/>
           <w:szCs w:val="24"/>
           <w:u w:val="single"/>
           <w:rtl/>
         </w:rPr>
-        <w:t xml:space="preserve">השבת השודד </w:t>
-      </w:r>
-      <w:r>
-        <w:rPr>
-          <w:sz w:val="24"/>
-          <w:szCs w:val="24"/>
-          <w:u w:val="single"/>
-          <w:rtl/>
-        </w:rPr>
-        <w:t>–</w:t>
-      </w:r>
-      <w:r>
-        <w:rPr>
-          <w:rFonts w:hint="cs"/>
-          <w:sz w:val="24"/>
-          <w:szCs w:val="24"/>
-          <w:u w:val="single"/>
-          <w:rtl/>
-        </w:rPr>
-        <w:t xml:space="preserve"> חלק שלישי</w:t>
-      </w:r>
-    </w:p>
-    <w:p>
-      <w:pPr>
-        <w:bidi/>
-        <w:rPr>
-          <w:sz w:val="24"/>
-          <w:szCs w:val="24"/>
-          <w:rtl/>
-        </w:rPr>
-      </w:pPr>
-      <w:r>
-        <w:rPr>
-          <w:rFonts w:hint="cs"/>
+        <w:t>השבת השודד – חלק שלישי</w:t>
+      </w:r>
+    </w:p>
+    <w:p>
+      <w:pPr>
+        <w:bidi/>
+        <w:rPr>
+          <w:rFonts w:asciiTheme="minorBidi" w:hAnsiTheme="minorBidi"/>
+          <w:sz w:val="24"/>
+          <w:szCs w:val="24"/>
+          <w:rtl/>
+        </w:rPr>
+      </w:pPr>
+      <w:r>
+        <w:rPr>
+          <w:rFonts w:asciiTheme="minorBidi" w:hAnsiTheme="minorBidi"/>
           <w:sz w:val="24"/>
           <w:szCs w:val="24"/>
           <w:rtl/>
@@ -5339,6 +5307,7 @@
       </w:r>
       <w:r>
         <w:rPr>
+          <w:rFonts w:asciiTheme="minorBidi" w:hAnsiTheme="minorBidi"/>
           <w:sz w:val="24"/>
           <w:szCs w:val="24"/>
         </w:rPr>
@@ -5346,7 +5315,7 @@
       </w:r>
       <w:r>
         <w:rPr>
-          <w:rFonts w:hint="cs"/>
+          <w:rFonts w:asciiTheme="minorBidi" w:hAnsiTheme="minorBidi"/>
           <w:sz w:val="24"/>
           <w:szCs w:val="24"/>
           <w:rtl/>
@@ -5355,6 +5324,7 @@
       </w:r>
       <w:r>
         <w:rPr>
+          <w:rFonts w:asciiTheme="minorBidi" w:hAnsiTheme="minorBidi"/>
           <w:sz w:val="24"/>
           <w:szCs w:val="24"/>
         </w:rPr>
@@ -5362,7 +5332,7 @@
       </w:r>
       <w:r>
         <w:rPr>
-          <w:rFonts w:hint="cs"/>
+          <w:rFonts w:asciiTheme="minorBidi" w:hAnsiTheme="minorBidi"/>
           <w:sz w:val="24"/>
           <w:szCs w:val="24"/>
           <w:rtl/>
@@ -5371,6 +5341,7 @@
       </w:r>
       <w:r>
         <w:rPr>
+          <w:rFonts w:asciiTheme="minorBidi" w:hAnsiTheme="minorBidi"/>
           <w:sz w:val="24"/>
           <w:szCs w:val="24"/>
         </w:rPr>
@@ -5378,7 +5349,7 @@
       </w:r>
       <w:r>
         <w:rPr>
-          <w:rFonts w:hint="cs"/>
+          <w:rFonts w:asciiTheme="minorBidi" w:hAnsiTheme="minorBidi"/>
           <w:sz w:val="24"/>
           <w:szCs w:val="24"/>
           <w:rtl/>
@@ -5387,6 +5358,7 @@
       </w:r>
       <w:r>
         <w:rPr>
+          <w:rFonts w:asciiTheme="minorBidi" w:hAnsiTheme="minorBidi"/>
           <w:sz w:val="24"/>
           <w:szCs w:val="24"/>
         </w:rPr>
@@ -5394,7 +5366,7 @@
       </w:r>
       <w:r>
         <w:rPr>
-          <w:rFonts w:hint="cs"/>
+          <w:rFonts w:asciiTheme="minorBidi" w:hAnsiTheme="minorBidi"/>
           <w:sz w:val="24"/>
           <w:szCs w:val="24"/>
           <w:rtl/>
@@ -5406,14 +5378,15 @@
       <w:pPr>
         <w:bidi/>
         <w:rPr>
-          <w:sz w:val="24"/>
-          <w:szCs w:val="24"/>
-          <w:rtl/>
-        </w:rPr>
-      </w:pPr>
-      <w:r>
-        <w:rPr>
-          <w:rFonts w:hint="cs"/>
+          <w:rFonts w:asciiTheme="minorBidi" w:hAnsiTheme="minorBidi"/>
+          <w:sz w:val="24"/>
+          <w:szCs w:val="24"/>
+          <w:rtl/>
+        </w:rPr>
+      </w:pPr>
+      <w:r>
+        <w:rPr>
+          <w:rFonts w:asciiTheme="minorBidi" w:hAnsiTheme="minorBidi"/>
           <w:sz w:val="24"/>
           <w:szCs w:val="24"/>
           <w:rtl/>
@@ -5422,6 +5395,7 @@
       </w:r>
       <w:r>
         <w:rPr>
+          <w:rFonts w:asciiTheme="minorBidi" w:hAnsiTheme="minorBidi"/>
           <w:sz w:val="24"/>
           <w:szCs w:val="24"/>
         </w:rPr>
@@ -5429,7 +5403,7 @@
       </w:r>
       <w:r>
         <w:rPr>
-          <w:rFonts w:hint="cs"/>
+          <w:rFonts w:asciiTheme="minorBidi" w:hAnsiTheme="minorBidi"/>
           <w:sz w:val="24"/>
           <w:szCs w:val="24"/>
           <w:rtl/>
@@ -5438,6 +5412,7 @@
       </w:r>
       <w:r>
         <w:rPr>
+          <w:rFonts w:asciiTheme="minorBidi" w:hAnsiTheme="minorBidi"/>
           <w:sz w:val="24"/>
           <w:szCs w:val="24"/>
         </w:rPr>
@@ -5445,7 +5420,7 @@
       </w:r>
       <w:r>
         <w:rPr>
-          <w:rFonts w:hint="cs"/>
+          <w:rFonts w:asciiTheme="minorBidi" w:hAnsiTheme="minorBidi"/>
           <w:sz w:val="24"/>
           <w:szCs w:val="24"/>
           <w:rtl/>
@@ -5454,23 +5429,17 @@
       </w:r>
       <w:r>
         <w:rPr>
+          <w:rFonts w:asciiTheme="minorBidi" w:hAnsiTheme="minorBidi"/>
           <w:sz w:val="24"/>
           <w:szCs w:val="24"/>
           <w:rtl/>
         </w:rPr>
         <w:br/>
-      </w:r>
-      <w:r>
-        <w:rPr>
-          <w:rFonts w:hint="cs"/>
-          <w:sz w:val="24"/>
-          <w:szCs w:val="24"/>
-          <w:rtl/>
-        </w:rPr>
         <w:t>חיפשנו קצה חוט שקשור ל-</w:t>
       </w:r>
       <w:r>
         <w:rPr>
+          <w:rFonts w:asciiTheme="minorBidi" w:hAnsiTheme="minorBidi"/>
           <w:sz w:val="24"/>
           <w:szCs w:val="24"/>
         </w:rPr>
@@ -5478,7 +5447,7 @@
       </w:r>
       <w:r>
         <w:rPr>
-          <w:rFonts w:hint="cs"/>
+          <w:rFonts w:asciiTheme="minorBidi" w:hAnsiTheme="minorBidi"/>
           <w:sz w:val="24"/>
           <w:szCs w:val="24"/>
           <w:rtl/>
@@ -5487,6 +5456,7 @@
       </w:r>
       <w:r>
         <w:rPr>
+          <w:rFonts w:asciiTheme="minorBidi" w:hAnsiTheme="minorBidi"/>
           <w:sz w:val="24"/>
           <w:szCs w:val="24"/>
           <w:rtl/>
@@ -5495,7 +5465,7 @@
       </w:r>
       <w:r>
         <w:rPr>
-          <w:rFonts w:hint="cs"/>
+          <w:rFonts w:asciiTheme="minorBidi" w:hAnsiTheme="minorBidi"/>
           <w:sz w:val="24"/>
           <w:szCs w:val="24"/>
           <w:rtl/>
@@ -5504,6 +5474,7 @@
       </w:r>
       <w:r>
         <w:rPr>
+          <w:rFonts w:asciiTheme="minorBidi" w:hAnsiTheme="minorBidi"/>
           <w:sz w:val="24"/>
           <w:szCs w:val="24"/>
         </w:rPr>
@@ -5511,7 +5482,7 @@
       </w:r>
       <w:r>
         <w:rPr>
-          <w:rFonts w:hint="cs"/>
+          <w:rFonts w:asciiTheme="minorBidi" w:hAnsiTheme="minorBidi"/>
           <w:sz w:val="24"/>
           <w:szCs w:val="24"/>
           <w:rtl/>
@@ -5520,6 +5491,7 @@
       </w:r>
       <w:r>
         <w:rPr>
+          <w:rFonts w:asciiTheme="minorBidi" w:hAnsiTheme="minorBidi"/>
           <w:sz w:val="24"/>
           <w:szCs w:val="24"/>
         </w:rPr>
@@ -5527,7 +5499,7 @@
       </w:r>
       <w:r>
         <w:rPr>
-          <w:rFonts w:hint="cs"/>
+          <w:rFonts w:asciiTheme="minorBidi" w:hAnsiTheme="minorBidi"/>
           <w:sz w:val="24"/>
           <w:szCs w:val="24"/>
           <w:rtl/>
@@ -5536,23 +5508,17 @@
       </w:r>
       <w:r>
         <w:rPr>
+          <w:rFonts w:asciiTheme="minorBidi" w:hAnsiTheme="minorBidi"/>
           <w:sz w:val="24"/>
           <w:szCs w:val="24"/>
           <w:rtl/>
         </w:rPr>
         <w:br/>
-      </w:r>
-      <w:r>
-        <w:rPr>
-          <w:rFonts w:hint="cs"/>
-          <w:sz w:val="24"/>
-          <w:szCs w:val="24"/>
-          <w:rtl/>
-        </w:rPr>
         <w:t>הראשונה מקבלת את הקוד ופולטת את ה-</w:t>
       </w:r>
       <w:r>
         <w:rPr>
+          <w:rFonts w:asciiTheme="minorBidi" w:hAnsiTheme="minorBidi"/>
           <w:sz w:val="24"/>
           <w:szCs w:val="24"/>
         </w:rPr>
@@ -5560,7 +5526,7 @@
       </w:r>
       <w:r>
         <w:rPr>
-          <w:rFonts w:hint="cs"/>
+          <w:rFonts w:asciiTheme="minorBidi" w:hAnsiTheme="minorBidi"/>
           <w:sz w:val="24"/>
           <w:szCs w:val="24"/>
           <w:rtl/>
@@ -5569,23 +5535,17 @@
       </w:r>
       <w:r>
         <w:rPr>
+          <w:rFonts w:asciiTheme="minorBidi" w:hAnsiTheme="minorBidi"/>
           <w:sz w:val="24"/>
           <w:szCs w:val="24"/>
           <w:rtl/>
         </w:rPr>
         <w:br/>
-      </w:r>
-      <w:r>
-        <w:rPr>
-          <w:rFonts w:hint="cs"/>
-          <w:sz w:val="24"/>
-          <w:szCs w:val="24"/>
-          <w:rtl/>
-        </w:rPr>
         <w:t>"</w:t>
       </w:r>
       <w:r>
         <w:rPr>
+          <w:rFonts w:asciiTheme="minorBidi" w:hAnsiTheme="minorBidi"/>
           <w:sz w:val="24"/>
           <w:szCs w:val="24"/>
         </w:rPr>
@@ -5593,7 +5553,7 @@
       </w:r>
       <w:r>
         <w:rPr>
-          <w:rFonts w:hint="cs"/>
+          <w:rFonts w:asciiTheme="minorBidi" w:hAnsiTheme="minorBidi"/>
           <w:sz w:val="24"/>
           <w:szCs w:val="24"/>
           <w:rtl/>
@@ -5602,23 +5562,17 @@
       </w:r>
       <w:r>
         <w:rPr>
+          <w:rFonts w:asciiTheme="minorBidi" w:hAnsiTheme="minorBidi"/>
           <w:sz w:val="24"/>
           <w:szCs w:val="24"/>
           <w:rtl/>
         </w:rPr>
         <w:br/>
-      </w:r>
-      <w:r>
-        <w:rPr>
-          <w:rFonts w:hint="cs"/>
-          <w:sz w:val="24"/>
-          <w:szCs w:val="24"/>
-          <w:rtl/>
-        </w:rPr>
         <w:t>אחרי השאילתה הראשונה, מתבצעת השוואה בין ה-</w:t>
       </w:r>
       <w:r>
         <w:rPr>
+          <w:rFonts w:asciiTheme="minorBidi" w:hAnsiTheme="minorBidi"/>
           <w:sz w:val="24"/>
           <w:szCs w:val="24"/>
         </w:rPr>
@@ -5626,7 +5580,7 @@
       </w:r>
       <w:r>
         <w:rPr>
-          <w:rFonts w:hint="cs"/>
+          <w:rFonts w:asciiTheme="minorBidi" w:hAnsiTheme="minorBidi"/>
           <w:sz w:val="24"/>
           <w:szCs w:val="24"/>
           <w:rtl/>
@@ -5635,6 +5589,7 @@
       </w:r>
       <w:r>
         <w:rPr>
+          <w:rFonts w:asciiTheme="minorBidi" w:hAnsiTheme="minorBidi"/>
           <w:sz w:val="24"/>
           <w:szCs w:val="24"/>
         </w:rPr>
@@ -5642,7 +5597,7 @@
       </w:r>
       <w:r>
         <w:rPr>
-          <w:rFonts w:hint="cs"/>
+          <w:rFonts w:asciiTheme="minorBidi" w:hAnsiTheme="minorBidi"/>
           <w:sz w:val="24"/>
           <w:szCs w:val="24"/>
           <w:rtl/>
@@ -5651,6 +5606,7 @@
       </w:r>
       <w:r>
         <w:rPr>
+          <w:rFonts w:asciiTheme="minorBidi" w:hAnsiTheme="minorBidi"/>
           <w:sz w:val="24"/>
           <w:szCs w:val="24"/>
         </w:rPr>
@@ -5658,7 +5614,7 @@
       </w:r>
       <w:r>
         <w:rPr>
-          <w:rFonts w:hint="cs"/>
+          <w:rFonts w:asciiTheme="minorBidi" w:hAnsiTheme="minorBidi"/>
           <w:sz w:val="24"/>
           <w:szCs w:val="24"/>
           <w:rtl/>
@@ -5667,23 +5623,17 @@
       </w:r>
       <w:r>
         <w:rPr>
+          <w:rFonts w:asciiTheme="minorBidi" w:hAnsiTheme="minorBidi"/>
           <w:sz w:val="24"/>
           <w:szCs w:val="24"/>
           <w:rtl/>
         </w:rPr>
         <w:br/>
-      </w:r>
-      <w:r>
-        <w:rPr>
-          <w:rFonts w:hint="cs"/>
-          <w:sz w:val="24"/>
-          <w:szCs w:val="24"/>
-          <w:rtl/>
-        </w:rPr>
         <w:t>לפני השאילתה השנייה, מתבצעת השוואה בין ה-</w:t>
       </w:r>
       <w:r>
         <w:rPr>
+          <w:rFonts w:asciiTheme="minorBidi" w:hAnsiTheme="minorBidi"/>
           <w:sz w:val="24"/>
           <w:szCs w:val="24"/>
         </w:rPr>
@@ -5691,7 +5641,7 @@
       </w:r>
       <w:r>
         <w:rPr>
-          <w:rFonts w:hint="cs"/>
+          <w:rFonts w:asciiTheme="minorBidi" w:hAnsiTheme="minorBidi"/>
           <w:sz w:val="24"/>
           <w:szCs w:val="24"/>
           <w:rtl/>
@@ -5700,6 +5650,7 @@
       </w:r>
       <w:r>
         <w:rPr>
+          <w:rFonts w:asciiTheme="minorBidi" w:hAnsiTheme="minorBidi"/>
           <w:sz w:val="24"/>
           <w:szCs w:val="24"/>
         </w:rPr>
@@ -5707,7 +5658,7 @@
       </w:r>
       <w:r>
         <w:rPr>
-          <w:rFonts w:hint="cs"/>
+          <w:rFonts w:asciiTheme="minorBidi" w:hAnsiTheme="minorBidi"/>
           <w:sz w:val="24"/>
           <w:szCs w:val="24"/>
           <w:rtl/>
@@ -5716,6 +5667,7 @@
       </w:r>
       <w:r>
         <w:rPr>
+          <w:rFonts w:asciiTheme="minorBidi" w:hAnsiTheme="minorBidi"/>
           <w:sz w:val="24"/>
           <w:szCs w:val="24"/>
         </w:rPr>
@@ -5723,7 +5675,7 @@
       </w:r>
       <w:r>
         <w:rPr>
-          <w:rFonts w:hint="cs"/>
+          <w:rFonts w:asciiTheme="minorBidi" w:hAnsiTheme="minorBidi"/>
           <w:sz w:val="24"/>
           <w:szCs w:val="24"/>
           <w:rtl/>
@@ -5732,6 +5684,7 @@
       </w:r>
       <w:r>
         <w:rPr>
+          <w:rFonts w:asciiTheme="minorBidi" w:hAnsiTheme="minorBidi"/>
           <w:sz w:val="24"/>
           <w:szCs w:val="24"/>
         </w:rPr>
@@ -5739,7 +5692,7 @@
       </w:r>
       <w:r>
         <w:rPr>
-          <w:rFonts w:hint="cs"/>
+          <w:rFonts w:asciiTheme="minorBidi" w:hAnsiTheme="minorBidi"/>
           <w:sz w:val="24"/>
           <w:szCs w:val="24"/>
           <w:rtl/>
@@ -5751,14 +5704,15 @@
       <w:pPr>
         <w:bidi/>
         <w:rPr>
-          <w:sz w:val="24"/>
-          <w:szCs w:val="24"/>
-          <w:rtl/>
-        </w:rPr>
-      </w:pPr>
-      <w:r>
-        <w:rPr>
-          <w:rFonts w:hint="cs"/>
+          <w:rFonts w:asciiTheme="minorBidi" w:hAnsiTheme="minorBidi"/>
+          <w:sz w:val="24"/>
+          <w:szCs w:val="24"/>
+          <w:rtl/>
+        </w:rPr>
+      </w:pPr>
+      <w:r>
+        <w:rPr>
+          <w:rFonts w:asciiTheme="minorBidi" w:hAnsiTheme="minorBidi"/>
           <w:sz w:val="24"/>
           <w:szCs w:val="24"/>
           <w:rtl/>
@@ -5767,6 +5721,7 @@
       </w:r>
       <w:r>
         <w:rPr>
+          <w:rFonts w:asciiTheme="minorBidi" w:hAnsiTheme="minorBidi"/>
           <w:sz w:val="24"/>
           <w:szCs w:val="24"/>
         </w:rPr>
@@ -5774,7 +5729,7 @@
       </w:r>
       <w:r>
         <w:rPr>
-          <w:rFonts w:hint="cs"/>
+          <w:rFonts w:asciiTheme="minorBidi" w:hAnsiTheme="minorBidi"/>
           <w:sz w:val="24"/>
           <w:szCs w:val="24"/>
           <w:rtl/>
@@ -5783,7 +5738,7 @@
       </w:r>
       <w:r>
         <w:rPr>
-          <w:rFonts w:hint="cs"/>
+          <w:rFonts w:asciiTheme="minorBidi" w:hAnsiTheme="minorBidi"/>
           <w:sz w:val="24"/>
           <w:szCs w:val="24"/>
           <w:rtl/>
@@ -5792,6 +5747,7 @@
       </w:r>
       <w:r>
         <w:rPr>
+          <w:rFonts w:asciiTheme="minorBidi" w:hAnsiTheme="minorBidi"/>
           <w:sz w:val="24"/>
           <w:szCs w:val="24"/>
         </w:rPr>
@@ -5799,7 +5755,7 @@
       </w:r>
       <w:r>
         <w:rPr>
-          <w:rFonts w:hint="cs"/>
+          <w:rFonts w:asciiTheme="minorBidi" w:hAnsiTheme="minorBidi"/>
           <w:sz w:val="24"/>
           <w:szCs w:val="24"/>
           <w:rtl/>
@@ -5811,14 +5767,15 @@
       <w:pPr>
         <w:bidi/>
         <w:rPr>
-          <w:sz w:val="24"/>
-          <w:szCs w:val="24"/>
-          <w:rtl/>
-        </w:rPr>
-      </w:pPr>
-      <w:r>
-        <w:rPr>
-          <w:rFonts w:hint="cs"/>
+          <w:rFonts w:asciiTheme="minorBidi" w:hAnsiTheme="minorBidi"/>
+          <w:sz w:val="24"/>
+          <w:szCs w:val="24"/>
+          <w:rtl/>
+        </w:rPr>
+      </w:pPr>
+      <w:r>
+        <w:rPr>
+          <w:rFonts w:asciiTheme="minorBidi" w:hAnsiTheme="minorBidi"/>
           <w:sz w:val="24"/>
           <w:szCs w:val="24"/>
           <w:rtl/>
@@ -5827,6 +5784,7 @@
       </w:r>
       <w:r>
         <w:rPr>
+          <w:rFonts w:asciiTheme="minorBidi" w:hAnsiTheme="minorBidi"/>
           <w:sz w:val="24"/>
           <w:szCs w:val="24"/>
         </w:rPr>
@@ -5834,7 +5792,7 @@
       </w:r>
       <w:r>
         <w:rPr>
-          <w:rFonts w:hint="cs"/>
+          <w:rFonts w:asciiTheme="minorBidi" w:hAnsiTheme="minorBidi"/>
           <w:sz w:val="24"/>
           <w:szCs w:val="24"/>
           <w:rtl/>
@@ -5843,6 +5801,7 @@
       </w:r>
       <w:r>
         <w:rPr>
+          <w:rFonts w:asciiTheme="minorBidi" w:hAnsiTheme="minorBidi"/>
           <w:sz w:val="24"/>
           <w:szCs w:val="24"/>
         </w:rPr>
@@ -5850,7 +5809,7 @@
       </w:r>
       <w:r>
         <w:rPr>
-          <w:rFonts w:hint="cs"/>
+          <w:rFonts w:asciiTheme="minorBidi" w:hAnsiTheme="minorBidi"/>
           <w:sz w:val="24"/>
           <w:szCs w:val="24"/>
           <w:rtl/>
@@ -5859,23 +5818,17 @@
       </w:r>
       <w:r>
         <w:rPr>
+          <w:rFonts w:asciiTheme="minorBidi" w:hAnsiTheme="minorBidi"/>
           <w:sz w:val="24"/>
           <w:szCs w:val="24"/>
           <w:rtl/>
         </w:rPr>
         <w:br/>
-      </w:r>
-      <w:r>
-        <w:rPr>
-          <w:rFonts w:hint="cs"/>
-          <w:sz w:val="24"/>
-          <w:szCs w:val="24"/>
-          <w:rtl/>
-        </w:rPr>
         <w:t>למטרות דיבוג ו-</w:t>
       </w:r>
       <w:r>
         <w:rPr>
+          <w:rFonts w:asciiTheme="minorBidi" w:hAnsiTheme="minorBidi"/>
           <w:sz w:val="24"/>
           <w:szCs w:val="24"/>
         </w:rPr>
@@ -5883,7 +5836,7 @@
       </w:r>
       <w:r>
         <w:rPr>
-          <w:rFonts w:hint="cs"/>
+          <w:rFonts w:asciiTheme="minorBidi" w:hAnsiTheme="minorBidi"/>
           <w:sz w:val="24"/>
           <w:szCs w:val="24"/>
           <w:rtl/>
@@ -5892,6 +5845,7 @@
       </w:r>
       <w:r>
         <w:rPr>
+          <w:rFonts w:asciiTheme="minorBidi" w:hAnsiTheme="minorBidi"/>
           <w:sz w:val="24"/>
           <w:szCs w:val="24"/>
         </w:rPr>
@@ -5899,7 +5853,7 @@
       </w:r>
       <w:r>
         <w:rPr>
-          <w:rFonts w:hint="cs"/>
+          <w:rFonts w:asciiTheme="minorBidi" w:hAnsiTheme="minorBidi"/>
           <w:sz w:val="24"/>
           <w:szCs w:val="24"/>
           <w:rtl/>
@@ -5908,6 +5862,7 @@
       </w:r>
       <w:r>
         <w:rPr>
+          <w:rFonts w:asciiTheme="minorBidi" w:hAnsiTheme="minorBidi"/>
           <w:sz w:val="24"/>
           <w:szCs w:val="24"/>
         </w:rPr>
@@ -5915,7 +5870,7 @@
       </w:r>
       <w:r>
         <w:rPr>
-          <w:rFonts w:hint="cs"/>
+          <w:rFonts w:asciiTheme="minorBidi" w:hAnsiTheme="minorBidi"/>
           <w:sz w:val="24"/>
           <w:szCs w:val="24"/>
           <w:rtl/>
@@ -5924,22 +5879,15 @@
       </w:r>
       <w:r>
         <w:rPr>
-          <w:rFonts w:hint="cs"/>
-          <w:sz w:val="24"/>
-          <w:szCs w:val="24"/>
-        </w:rPr>
-        <w:t>IAT</w:t>
-      </w:r>
-      <w:r>
-        <w:rPr>
-          <w:sz w:val="24"/>
-          <w:szCs w:val="24"/>
-        </w:rPr>
-        <w:t xml:space="preserve"> hook</w:t>
-      </w:r>
-      <w:r>
-        <w:rPr>
-          <w:rFonts w:hint="cs"/>
+          <w:rFonts w:asciiTheme="minorBidi" w:hAnsiTheme="minorBidi"/>
+          <w:sz w:val="24"/>
+          <w:szCs w:val="24"/>
+        </w:rPr>
+        <w:t>IAT hook</w:t>
+      </w:r>
+      <w:r>
+        <w:rPr>
+          <w:rFonts w:asciiTheme="minorBidi" w:hAnsiTheme="minorBidi"/>
           <w:sz w:val="24"/>
           <w:szCs w:val="24"/>
           <w:rtl/>
@@ -5948,6 +5896,7 @@
       </w:r>
       <w:r>
         <w:rPr>
+          <w:rFonts w:asciiTheme="minorBidi" w:hAnsiTheme="minorBidi"/>
           <w:sz w:val="24"/>
           <w:szCs w:val="24"/>
         </w:rPr>
@@ -5955,7 +5904,7 @@
       </w:r>
       <w:r>
         <w:rPr>
-          <w:rFonts w:hint="cs"/>
+          <w:rFonts w:asciiTheme="minorBidi" w:hAnsiTheme="minorBidi"/>
           <w:sz w:val="24"/>
           <w:szCs w:val="24"/>
           <w:rtl/>
@@ -5964,6 +5913,7 @@
       </w:r>
       <w:r>
         <w:rPr>
+          <w:rFonts w:asciiTheme="minorBidi" w:hAnsiTheme="minorBidi"/>
           <w:sz w:val="24"/>
           <w:szCs w:val="24"/>
         </w:rPr>
@@ -5971,7 +5921,7 @@
       </w:r>
       <w:r>
         <w:rPr>
-          <w:rFonts w:hint="cs"/>
+          <w:rFonts w:asciiTheme="minorBidi" w:hAnsiTheme="minorBidi"/>
           <w:sz w:val="24"/>
           <w:szCs w:val="24"/>
           <w:rtl/>
@@ -5980,23 +5930,17 @@
       </w:r>
       <w:r>
         <w:rPr>
+          <w:rFonts w:asciiTheme="minorBidi" w:hAnsiTheme="minorBidi"/>
           <w:sz w:val="24"/>
           <w:szCs w:val="24"/>
           <w:rtl/>
         </w:rPr>
         <w:br/>
-      </w:r>
-      <w:r>
-        <w:rPr>
-          <w:rFonts w:hint="cs"/>
-          <w:sz w:val="24"/>
-          <w:szCs w:val="24"/>
-          <w:rtl/>
-        </w:rPr>
         <w:t>רצינו בהוק הראשוני לגלות על אילו מחרוזות מתבצעת השוואה, בעת שתי הקריאות ל-</w:t>
       </w:r>
       <w:r>
         <w:rPr>
+          <w:rFonts w:asciiTheme="minorBidi" w:hAnsiTheme="minorBidi"/>
           <w:sz w:val="24"/>
           <w:szCs w:val="24"/>
         </w:rPr>
@@ -6004,469 +5948,384 @@
       </w:r>
       <w:r>
         <w:rPr>
-          <w:rFonts w:hint="cs"/>
-          <w:sz w:val="24"/>
-          <w:szCs w:val="24"/>
-          <w:rtl/>
-        </w:rPr>
-        <w:t xml:space="preserve"> (קריאה </w:t>
-      </w:r>
-      <w:r>
-        <w:rPr>
-          <w:rFonts w:hint="cs"/>
-          <w:sz w:val="24"/>
-          <w:szCs w:val="24"/>
-          <w:rtl/>
+          <w:rFonts w:asciiTheme="minorBidi" w:hAnsiTheme="minorBidi"/>
+          <w:sz w:val="24"/>
+          <w:szCs w:val="24"/>
+          <w:rtl/>
+        </w:rPr>
+        <w:t xml:space="preserve"> (קריאה אחת אחרי השאילתה הראשונה, וקריאה נוספת לפני השאילתה השנייה).</w:t>
+      </w:r>
+      <w:r>
+        <w:rPr>
+          <w:rFonts w:asciiTheme="minorBidi" w:hAnsiTheme="minorBidi"/>
+          <w:sz w:val="24"/>
+          <w:szCs w:val="24"/>
+          <w:rtl/>
+        </w:rPr>
+        <w:br/>
+        <w:t xml:space="preserve">העלינו את הגרסה המעודכנת של </w:t>
+      </w:r>
+      <w:r>
+        <w:rPr>
+          <w:rFonts w:asciiTheme="minorBidi" w:hAnsiTheme="minorBidi"/>
+          <w:sz w:val="24"/>
+          <w:szCs w:val="24"/>
+        </w:rPr>
+        <w:t>codes.exe</w:t>
+      </w:r>
+      <w:r>
+        <w:rPr>
+          <w:rFonts w:asciiTheme="minorBidi" w:hAnsiTheme="minorBidi"/>
+          <w:sz w:val="24"/>
+          <w:szCs w:val="24"/>
+          <w:rtl/>
+        </w:rPr>
+        <w:t xml:space="preserve"> לאתר, עם הארגומנטים:</w:t>
+      </w:r>
+    </w:p>
+    <w:p>
+      <w:pPr>
+        <w:bidi/>
+        <w:rPr>
+          <w:rFonts w:asciiTheme="minorBidi" w:hAnsiTheme="minorBidi"/>
+          <w:kern w:val="0"/>
+          <w:sz w:val="24"/>
+          <w:szCs w:val="24"/>
+          <w:rtl/>
+        </w:rPr>
+      </w:pPr>
+      <w:r>
+        <w:rPr>
+          <w:rFonts w:asciiTheme="minorBidi" w:hAnsiTheme="minorBidi"/>
+          <w:sz w:val="24"/>
+          <w:szCs w:val="24"/>
         </w:rPr>
         <w:lastRenderedPageBreak/>
-        <w:t>אחת אחרי השאילתה הראשונה, וקריאה נוספת לפני השאילתה השנייה).</w:t>
-      </w:r>
-      <w:r>
-        <w:rPr>
+        <w:t xml:space="preserve">“codes.exe ROBBER_CAPTURED </w:t>
+      </w:r>
+      <w:r>
+        <w:rPr>
+          <w:rFonts w:asciiTheme="minorBidi" w:hAnsiTheme="minorBidi"/>
+          <w:kern w:val="0"/>
+          <w:sz w:val="24"/>
+          <w:szCs w:val="24"/>
+        </w:rPr>
+        <w:t>DLQ4W1AMT2</w:t>
+      </w:r>
+      <w:r>
+        <w:rPr>
+          <w:rFonts w:asciiTheme="minorBidi" w:hAnsiTheme="minorBidi"/>
+          <w:sz w:val="24"/>
+          <w:szCs w:val="24"/>
+        </w:rPr>
+        <w:t>”</w:t>
+      </w:r>
+      <w:r>
+        <w:rPr>
+          <w:rFonts w:asciiTheme="minorBidi" w:hAnsiTheme="minorBidi"/>
           <w:sz w:val="24"/>
           <w:szCs w:val="24"/>
           <w:rtl/>
         </w:rPr>
         <w:br/>
-      </w:r>
-      <w:r>
-        <w:rPr>
-          <w:rFonts w:hint="cs"/>
-          <w:sz w:val="24"/>
-          <w:szCs w:val="24"/>
-          <w:rtl/>
-        </w:rPr>
-        <w:t xml:space="preserve">העלינו את הגרסה המעודכנת של </w:t>
-      </w:r>
-      <w:r>
-        <w:rPr>
-          <w:sz w:val="24"/>
-          <w:szCs w:val="24"/>
-        </w:rPr>
-        <w:t>codes.exe</w:t>
-      </w:r>
-      <w:r>
-        <w:rPr>
-          <w:rFonts w:hint="cs"/>
-          <w:sz w:val="24"/>
-          <w:szCs w:val="24"/>
-          <w:rtl/>
-        </w:rPr>
-        <w:t xml:space="preserve"> לאתר, עם הארגומנטים:</w:t>
-      </w:r>
-    </w:p>
-    <w:p>
-      <w:pPr>
-        <w:bidi/>
-        <w:rPr>
-          <w:rFonts w:ascii="Calibri" w:hAnsi="Calibri" w:cs="Calibri"/>
+        <w:t xml:space="preserve">כאשר </w:t>
+      </w:r>
+      <w:r>
+        <w:rPr>
+          <w:rFonts w:asciiTheme="minorBidi" w:hAnsiTheme="minorBidi"/>
           <w:kern w:val="0"/>
           <w:sz w:val="24"/>
           <w:szCs w:val="24"/>
-          <w:rtl/>
-        </w:rPr>
-      </w:pPr>
-      <w:r>
-        <w:rPr>
-          <w:sz w:val="24"/>
-          <w:szCs w:val="24"/>
-        </w:rPr>
-        <w:t xml:space="preserve">“codes.exe ROBBER_CAPTURED </w:t>
-      </w:r>
-      <w:r>
-        <w:rPr>
-          <w:rFonts w:ascii="Calibri" w:hAnsi="Calibri" w:cs="Calibri"/>
+        </w:rPr>
+        <w:t>DLQ4W1AMT2</w:t>
+      </w:r>
+      <w:r>
+        <w:rPr>
+          <w:rFonts w:asciiTheme="minorBidi" w:hAnsiTheme="minorBidi"/>
           <w:kern w:val="0"/>
           <w:sz w:val="24"/>
           <w:szCs w:val="24"/>
+          <w:rtl/>
+        </w:rPr>
+        <w:t xml:space="preserve"> הוא הקוד המתאים להחזרת הכבשים.</w:t>
+      </w:r>
+      <w:r>
+        <w:rPr>
+          <w:rFonts w:asciiTheme="minorBidi" w:hAnsiTheme="minorBidi"/>
+          <w:kern w:val="0"/>
+          <w:sz w:val="24"/>
+          <w:szCs w:val="24"/>
+          <w:rtl/>
+        </w:rPr>
+        <w:br/>
+        <w:t>ראינו על ידי ההדפסות שהצבנו ב-</w:t>
+      </w:r>
+      <w:r>
+        <w:rPr>
+          <w:rFonts w:asciiTheme="minorBidi" w:hAnsiTheme="minorBidi"/>
+          <w:kern w:val="0"/>
+          <w:sz w:val="24"/>
+          <w:szCs w:val="24"/>
+        </w:rPr>
+        <w:t>hook</w:t>
+      </w:r>
+      <w:r>
+        <w:rPr>
+          <w:rFonts w:asciiTheme="minorBidi" w:hAnsiTheme="minorBidi"/>
+          <w:kern w:val="0"/>
+          <w:sz w:val="24"/>
+          <w:szCs w:val="24"/>
+          <w:rtl/>
+        </w:rPr>
+        <w:t>, שה-</w:t>
+      </w:r>
+      <w:r>
+        <w:rPr>
+          <w:rFonts w:asciiTheme="minorBidi" w:hAnsiTheme="minorBidi"/>
+          <w:kern w:val="0"/>
+          <w:sz w:val="24"/>
+          <w:szCs w:val="24"/>
+        </w:rPr>
+        <w:t>event</w:t>
+      </w:r>
+      <w:r>
+        <w:rPr>
+          <w:rFonts w:asciiTheme="minorBidi" w:hAnsiTheme="minorBidi"/>
+          <w:kern w:val="0"/>
+          <w:sz w:val="24"/>
+          <w:szCs w:val="24"/>
+          <w:rtl/>
+        </w:rPr>
+        <w:t xml:space="preserve"> המתקבל על ידי הקוד </w:t>
+      </w:r>
+      <w:r>
+        <w:rPr>
+          <w:rFonts w:asciiTheme="minorBidi" w:hAnsiTheme="minorBidi"/>
+          <w:kern w:val="0"/>
+          <w:sz w:val="24"/>
+          <w:szCs w:val="24"/>
         </w:rPr>
         <w:t>DLQ4W1AMT2</w:t>
       </w:r>
       <w:r>
         <w:rPr>
-          <w:sz w:val="24"/>
-          <w:szCs w:val="24"/>
-        </w:rPr>
-        <w:t>”</w:t>
-      </w:r>
-      <w:r>
-        <w:rPr>
+          <w:rFonts w:asciiTheme="minorBidi" w:hAnsiTheme="minorBidi"/>
+          <w:kern w:val="0"/>
+          <w:sz w:val="24"/>
+          <w:szCs w:val="24"/>
+          <w:rtl/>
+        </w:rPr>
+        <w:t xml:space="preserve"> הוא </w:t>
+      </w:r>
+      <w:r>
+        <w:rPr>
+          <w:rFonts w:asciiTheme="minorBidi" w:hAnsiTheme="minorBidi"/>
+          <w:kern w:val="0"/>
+          <w:sz w:val="24"/>
+          <w:szCs w:val="24"/>
+        </w:rPr>
+        <w:t>SHEEP_HIDING</w:t>
+      </w:r>
+      <w:r>
+        <w:rPr>
+          <w:rFonts w:asciiTheme="minorBidi" w:hAnsiTheme="minorBidi"/>
+          <w:kern w:val="0"/>
+          <w:sz w:val="24"/>
+          <w:szCs w:val="24"/>
+          <w:rtl/>
+        </w:rPr>
+        <w:t xml:space="preserve">. ובכל מקרה, לא קיבלנו את הפלט </w:t>
+      </w:r>
+      <w:r>
+        <w:rPr>
+          <w:rFonts w:asciiTheme="minorBidi" w:hAnsiTheme="minorBidi"/>
+          <w:kern w:val="0"/>
+          <w:sz w:val="24"/>
+          <w:szCs w:val="24"/>
+        </w:rPr>
+        <w:t>“NO SUCH CODE”</w:t>
+      </w:r>
+      <w:r>
+        <w:rPr>
+          <w:rFonts w:asciiTheme="minorBidi" w:hAnsiTheme="minorBidi"/>
+          <w:kern w:val="0"/>
+          <w:sz w:val="24"/>
+          <w:szCs w:val="24"/>
+          <w:rtl/>
+        </w:rPr>
+        <w:t xml:space="preserve"> ולכן עברנו את ההשוואה הראשונה.</w:t>
+      </w:r>
+      <w:r>
+        <w:rPr>
+          <w:rFonts w:asciiTheme="minorBidi" w:hAnsiTheme="minorBidi"/>
+          <w:kern w:val="0"/>
           <w:sz w:val="24"/>
           <w:szCs w:val="24"/>
           <w:rtl/>
         </w:rPr>
         <w:br/>
-      </w:r>
-      <w:r>
-        <w:rPr>
-          <w:rFonts w:hint="cs"/>
-          <w:sz w:val="24"/>
-          <w:szCs w:val="24"/>
-          <w:rtl/>
-        </w:rPr>
-        <w:t xml:space="preserve">כאשר </w:t>
-      </w:r>
-      <w:r>
-        <w:rPr>
-          <w:rFonts w:ascii="Calibri" w:hAnsi="Calibri" w:cs="Calibri"/>
+        <w:t>בהשוואה השנייה</w:t>
+      </w:r>
+      <w:r>
+        <w:rPr>
+          <w:rFonts w:asciiTheme="minorBidi" w:hAnsiTheme="minorBidi"/>
           <w:kern w:val="0"/>
           <w:sz w:val="24"/>
           <w:szCs w:val="24"/>
-        </w:rPr>
-        <w:t>DLQ4W1AMT2</w:t>
-      </w:r>
-      <w:r>
-        <w:rPr>
-          <w:rFonts w:ascii="Calibri" w:hAnsi="Calibri" w:cs="Calibri" w:hint="cs"/>
+          <w:rtl/>
+        </w:rPr>
+        <w:t>, רצינו שהיא תעבור בהצלחה (כלומר שהמחרוזות יהיו זהות), ולפי הארגומנטים שבחרנו, המחרוזות שמועברות ל-</w:t>
+      </w:r>
+      <w:r>
+        <w:rPr>
+          <w:rFonts w:asciiTheme="minorBidi" w:hAnsiTheme="minorBidi"/>
           <w:kern w:val="0"/>
           <w:sz w:val="24"/>
           <w:szCs w:val="24"/>
-          <w:rtl/>
-        </w:rPr>
-        <w:t xml:space="preserve"> הוא הקוד המתאים להחזרת הכבשים.</w:t>
-      </w:r>
-      <w:r>
-        <w:rPr>
-          <w:rFonts w:ascii="Calibri" w:hAnsi="Calibri" w:cs="Calibri"/>
+        </w:rPr>
+        <w:t>strcmp</w:t>
+      </w:r>
+      <w:r>
+        <w:rPr>
+          <w:rFonts w:asciiTheme="minorBidi" w:hAnsiTheme="minorBidi"/>
           <w:kern w:val="0"/>
           <w:sz w:val="24"/>
           <w:szCs w:val="24"/>
           <w:rtl/>
         </w:rPr>
+        <w:t xml:space="preserve"> הן </w:t>
+      </w:r>
+      <w:r>
+        <w:rPr>
+          <w:rFonts w:asciiTheme="minorBidi" w:hAnsiTheme="minorBidi"/>
+          <w:kern w:val="0"/>
+          <w:sz w:val="24"/>
+          <w:szCs w:val="24"/>
+        </w:rPr>
+        <w:t>SHEEP_HIDING, ROBBER_CAPTURED</w:t>
+      </w:r>
+      <w:r>
+        <w:rPr>
+          <w:rFonts w:asciiTheme="minorBidi" w:hAnsiTheme="minorBidi"/>
+          <w:kern w:val="0"/>
+          <w:sz w:val="24"/>
+          <w:szCs w:val="24"/>
+          <w:rtl/>
+        </w:rPr>
+        <w:t>.</w:t>
+      </w:r>
+      <w:r>
+        <w:rPr>
+          <w:rFonts w:asciiTheme="minorBidi" w:hAnsiTheme="minorBidi"/>
+          <w:kern w:val="0"/>
+          <w:sz w:val="24"/>
+          <w:szCs w:val="24"/>
+          <w:rtl/>
+        </w:rPr>
         <w:br/>
-      </w:r>
-      <w:r>
-        <w:rPr>
-          <w:rFonts w:ascii="Calibri" w:hAnsi="Calibri" w:cs="Calibri" w:hint="cs"/>
+        <w:t xml:space="preserve">לכן לא ייתכן כי </w:t>
+      </w:r>
+      <w:r>
+        <w:rPr>
+          <w:rFonts w:asciiTheme="minorBidi" w:hAnsiTheme="minorBidi"/>
           <w:kern w:val="0"/>
           <w:sz w:val="24"/>
           <w:szCs w:val="24"/>
-          <w:rtl/>
-        </w:rPr>
-        <w:t>ראינו על ידי ההדפסות שהצבנו ב-</w:t>
-      </w:r>
-      <w:r>
-        <w:rPr>
-          <w:rFonts w:ascii="Calibri" w:hAnsi="Calibri" w:cs="Calibri"/>
+        </w:rPr>
+        <w:t>strcmp</w:t>
+      </w:r>
+      <w:r>
+        <w:rPr>
+          <w:rFonts w:asciiTheme="minorBidi" w:hAnsiTheme="minorBidi"/>
           <w:kern w:val="0"/>
           <w:sz w:val="24"/>
           <w:szCs w:val="24"/>
-        </w:rPr>
-        <w:t>hook</w:t>
-      </w:r>
-      <w:r>
-        <w:rPr>
-          <w:rFonts w:ascii="Calibri" w:hAnsi="Calibri" w:cs="Calibri" w:hint="cs"/>
+          <w:rtl/>
+        </w:rPr>
+        <w:t xml:space="preserve"> תחזיר 0.</w:t>
+      </w:r>
+      <w:r>
+        <w:rPr>
+          <w:rFonts w:asciiTheme="minorBidi" w:hAnsiTheme="minorBidi"/>
           <w:kern w:val="0"/>
           <w:sz w:val="24"/>
           <w:szCs w:val="24"/>
           <w:rtl/>
         </w:rPr>
-        <w:t>, שה-</w:t>
-      </w:r>
-      <w:r>
-        <w:rPr>
-          <w:rFonts w:ascii="Calibri" w:hAnsi="Calibri" w:cs="Calibri"/>
+        <w:br/>
+        <w:t xml:space="preserve">רצינו שבמקרה הספציפי הזה – שבו הארגומנט הראשון לתכנית הוא </w:t>
+      </w:r>
+      <w:r>
+        <w:rPr>
+          <w:rFonts w:asciiTheme="minorBidi" w:hAnsiTheme="minorBidi"/>
           <w:kern w:val="0"/>
           <w:sz w:val="24"/>
           <w:szCs w:val="24"/>
         </w:rPr>
-        <w:t>event</w:t>
-      </w:r>
-      <w:r>
-        <w:rPr>
-          <w:rFonts w:ascii="Calibri" w:hAnsi="Calibri" w:cs="Calibri" w:hint="cs"/>
+        <w:t>ROBBER_CAPTURED</w:t>
+      </w:r>
+      <w:r>
+        <w:rPr>
+          <w:rFonts w:asciiTheme="minorBidi" w:hAnsiTheme="minorBidi"/>
           <w:kern w:val="0"/>
           <w:sz w:val="24"/>
           <w:szCs w:val="24"/>
           <w:rtl/>
         </w:rPr>
-        <w:t xml:space="preserve"> המתקבל על ידי הקוד </w:t>
-      </w:r>
-      <w:r>
-        <w:rPr>
-          <w:rFonts w:ascii="Calibri" w:hAnsi="Calibri" w:cs="Calibri"/>
+        <w:t>, בקריאה השנייה ל-</w:t>
+      </w:r>
+      <w:r>
+        <w:rPr>
+          <w:rFonts w:asciiTheme="minorBidi" w:hAnsiTheme="minorBidi"/>
           <w:kern w:val="0"/>
           <w:sz w:val="24"/>
           <w:szCs w:val="24"/>
         </w:rPr>
-        <w:t>DLQ4W1AMT2</w:t>
-      </w:r>
-      <w:r>
-        <w:rPr>
-          <w:rFonts w:ascii="Calibri" w:hAnsi="Calibri" w:cs="Calibri" w:hint="cs"/>
+        <w:t>strcmp</w:t>
+      </w:r>
+      <w:r>
+        <w:rPr>
+          <w:rFonts w:asciiTheme="minorBidi" w:hAnsiTheme="minorBidi"/>
           <w:kern w:val="0"/>
           <w:sz w:val="24"/>
           <w:szCs w:val="24"/>
           <w:rtl/>
         </w:rPr>
-        <w:t xml:space="preserve"> הוא </w:t>
-      </w:r>
-      <w:r>
-        <w:rPr>
-          <w:rFonts w:ascii="Calibri" w:hAnsi="Calibri" w:cs="Calibri"/>
+        <w:t>, נדלג על ההשוואה עצמה, ונקפוץ לשאילתה השנייה. ללא דילוג זה, התכנית תסיים את ריצתה בלי להדפיס דבר.</w:t>
+      </w:r>
+      <w:r>
+        <w:rPr>
+          <w:rFonts w:asciiTheme="minorBidi" w:hAnsiTheme="minorBidi"/>
           <w:kern w:val="0"/>
           <w:sz w:val="24"/>
           <w:szCs w:val="24"/>
-        </w:rPr>
-        <w:t>SHEEP_HIDING</w:t>
-      </w:r>
-      <w:r>
-        <w:rPr>
-          <w:rFonts w:ascii="Calibri" w:hAnsi="Calibri" w:cs="Calibri" w:hint="cs"/>
+          <w:rtl/>
+        </w:rPr>
+        <w:br/>
+        <w:t xml:space="preserve">עשינו זאת על ידי שינוי כתובת החזרה של </w:t>
+      </w:r>
+      <w:r>
+        <w:rPr>
+          <w:rFonts w:asciiTheme="minorBidi" w:hAnsiTheme="minorBidi"/>
           <w:kern w:val="0"/>
           <w:sz w:val="24"/>
           <w:szCs w:val="24"/>
-          <w:rtl/>
-        </w:rPr>
-        <w:t xml:space="preserve">. ובכל מקרה, לא קיבלנו את הפלט </w:t>
-      </w:r>
-      <w:r>
-        <w:rPr>
-          <w:rFonts w:ascii="Calibri" w:hAnsi="Calibri" w:cs="Calibri"/>
+        </w:rPr>
+        <w:t>strcmp</w:t>
+      </w:r>
+      <w:r>
+        <w:rPr>
+          <w:rFonts w:asciiTheme="minorBidi" w:hAnsiTheme="minorBidi"/>
           <w:kern w:val="0"/>
           <w:sz w:val="24"/>
           <w:szCs w:val="24"/>
-        </w:rPr>
-        <w:t>“NO SUCH CODE”</w:t>
-      </w:r>
-      <w:r>
-        <w:rPr>
-          <w:rFonts w:ascii="Calibri" w:hAnsi="Calibri" w:cs="Calibri" w:hint="cs"/>
-          <w:kern w:val="0"/>
-          <w:sz w:val="24"/>
-          <w:szCs w:val="24"/>
-          <w:rtl/>
-        </w:rPr>
-        <w:t xml:space="preserve"> ולכן עברנו את ההשוואה הראשונה.</w:t>
-      </w:r>
-      <w:r>
-        <w:rPr>
-          <w:rFonts w:ascii="Calibri" w:hAnsi="Calibri" w:cs="Calibri"/>
-          <w:kern w:val="0"/>
-          <w:sz w:val="24"/>
-          <w:szCs w:val="24"/>
-          <w:rtl/>
-        </w:rPr>
-        <w:br/>
-      </w:r>
-      <w:r>
-        <w:rPr>
-          <w:rFonts w:ascii="Calibri" w:hAnsi="Calibri" w:cs="Calibri" w:hint="cs"/>
-          <w:kern w:val="0"/>
-          <w:sz w:val="24"/>
-          <w:szCs w:val="24"/>
-          <w:rtl/>
-        </w:rPr>
-        <w:t>בהשוואה השנייה</w:t>
-      </w:r>
-      <w:r>
-        <w:rPr>
-          <w:rFonts w:ascii="Calibri" w:hAnsi="Calibri" w:cs="Calibri" w:hint="cs"/>
-          <w:kern w:val="0"/>
-          <w:sz w:val="24"/>
-          <w:szCs w:val="24"/>
-          <w:rtl/>
-        </w:rPr>
-        <w:t>, רצינו שהיא תעבור בהצלחה (כלומר שהמחרוזות יהיו זהות), ולפי הארגומנטים שבחרנו, המחרוזות שמועברות ל-</w:t>
-      </w:r>
-      <w:r>
-        <w:rPr>
-          <w:rFonts w:ascii="Calibri" w:hAnsi="Calibri" w:cs="Calibri"/>
-          <w:kern w:val="0"/>
-          <w:sz w:val="24"/>
-          <w:szCs w:val="24"/>
-        </w:rPr>
-        <w:t>strcmp</w:t>
-      </w:r>
-      <w:r>
-        <w:rPr>
-          <w:rFonts w:ascii="Calibri" w:hAnsi="Calibri" w:cs="Calibri" w:hint="cs"/>
-          <w:kern w:val="0"/>
-          <w:sz w:val="24"/>
-          <w:szCs w:val="24"/>
-          <w:rtl/>
-        </w:rPr>
-        <w:t xml:space="preserve"> הן </w:t>
-      </w:r>
-      <w:r>
-        <w:rPr>
-          <w:rFonts w:ascii="Calibri" w:hAnsi="Calibri" w:cs="Calibri"/>
-          <w:kern w:val="0"/>
-          <w:sz w:val="24"/>
-          <w:szCs w:val="24"/>
-        </w:rPr>
-        <w:t>SHEEP_HIDING, ROBBER_CAPTURED</w:t>
-      </w:r>
-      <w:r>
-        <w:rPr>
-          <w:rFonts w:ascii="Calibri" w:hAnsi="Calibri" w:cs="Calibri" w:hint="cs"/>
-          <w:kern w:val="0"/>
-          <w:sz w:val="24"/>
-          <w:szCs w:val="24"/>
-          <w:rtl/>
-        </w:rPr>
-        <w:t>.</w:t>
-      </w:r>
-      <w:r>
-        <w:rPr>
-          <w:rFonts w:ascii="Calibri" w:hAnsi="Calibri" w:cs="Calibri"/>
-          <w:kern w:val="0"/>
-          <w:sz w:val="24"/>
-          <w:szCs w:val="24"/>
-          <w:rtl/>
-        </w:rPr>
-        <w:br/>
-      </w:r>
-      <w:r>
-        <w:rPr>
-          <w:rFonts w:ascii="Calibri" w:hAnsi="Calibri" w:cs="Calibri" w:hint="cs"/>
-          <w:kern w:val="0"/>
-          <w:sz w:val="24"/>
-          <w:szCs w:val="24"/>
-          <w:rtl/>
-        </w:rPr>
-        <w:t xml:space="preserve">לכן לא ייתכן כי </w:t>
-      </w:r>
-      <w:r>
-        <w:rPr>
-          <w:rFonts w:ascii="Calibri" w:hAnsi="Calibri" w:cs="Calibri"/>
-          <w:kern w:val="0"/>
-          <w:sz w:val="24"/>
-          <w:szCs w:val="24"/>
-        </w:rPr>
-        <w:t>strcmp</w:t>
-      </w:r>
-      <w:r>
-        <w:rPr>
-          <w:rFonts w:ascii="Calibri" w:hAnsi="Calibri" w:cs="Calibri" w:hint="cs"/>
-          <w:kern w:val="0"/>
-          <w:sz w:val="24"/>
-          <w:szCs w:val="24"/>
-          <w:rtl/>
-        </w:rPr>
-        <w:t xml:space="preserve"> תחזיר 0.</w:t>
-      </w:r>
-      <w:r>
-        <w:rPr>
-          <w:rFonts w:ascii="Calibri" w:hAnsi="Calibri" w:cs="Calibri"/>
-          <w:kern w:val="0"/>
-          <w:sz w:val="24"/>
-          <w:szCs w:val="24"/>
-          <w:rtl/>
-        </w:rPr>
-        <w:br/>
-      </w:r>
-      <w:r>
-        <w:rPr>
-          <w:rFonts w:ascii="Calibri" w:hAnsi="Calibri" w:cs="Calibri" w:hint="cs"/>
-          <w:kern w:val="0"/>
-          <w:sz w:val="24"/>
-          <w:szCs w:val="24"/>
-          <w:rtl/>
-        </w:rPr>
-        <w:t xml:space="preserve">רצינו שבמקרה הספציפי הזה </w:t>
-      </w:r>
-      <w:r>
-        <w:rPr>
-          <w:rFonts w:ascii="Calibri" w:hAnsi="Calibri" w:cs="Calibri"/>
-          <w:kern w:val="0"/>
-          <w:sz w:val="24"/>
-          <w:szCs w:val="24"/>
-          <w:rtl/>
-        </w:rPr>
-        <w:t>–</w:t>
-      </w:r>
-      <w:r>
-        <w:rPr>
-          <w:rFonts w:ascii="Calibri" w:hAnsi="Calibri" w:cs="Calibri" w:hint="cs"/>
-          <w:kern w:val="0"/>
-          <w:sz w:val="24"/>
-          <w:szCs w:val="24"/>
-          <w:rtl/>
-        </w:rPr>
-        <w:t xml:space="preserve"> שבו הארגומנט הראשון לתכנית הוא </w:t>
-      </w:r>
-      <w:r>
-        <w:rPr>
-          <w:rFonts w:ascii="Calibri" w:hAnsi="Calibri" w:cs="Calibri"/>
-          <w:kern w:val="0"/>
-          <w:sz w:val="24"/>
-          <w:szCs w:val="24"/>
-        </w:rPr>
-        <w:t>ROBBER_CAPTURED</w:t>
-      </w:r>
-      <w:r>
-        <w:rPr>
-          <w:rFonts w:ascii="Calibri" w:hAnsi="Calibri" w:cs="Calibri" w:hint="cs"/>
-          <w:kern w:val="0"/>
-          <w:sz w:val="24"/>
-          <w:szCs w:val="24"/>
-          <w:rtl/>
-        </w:rPr>
-        <w:t>, בקריאה השנייה ל-</w:t>
-      </w:r>
-      <w:r>
-        <w:rPr>
-          <w:rFonts w:ascii="Calibri" w:hAnsi="Calibri" w:cs="Calibri"/>
-          <w:kern w:val="0"/>
-          <w:sz w:val="24"/>
-          <w:szCs w:val="24"/>
-        </w:rPr>
-        <w:t>strcmp</w:t>
-      </w:r>
-      <w:r>
-        <w:rPr>
-          <w:rFonts w:ascii="Calibri" w:hAnsi="Calibri" w:cs="Calibri" w:hint="cs"/>
-          <w:kern w:val="0"/>
-          <w:sz w:val="24"/>
-          <w:szCs w:val="24"/>
-          <w:rtl/>
-        </w:rPr>
-        <w:t>, נדלג על ההשוואה עצמה, ונקפוץ לשאילתה השנייה. ללא דילוג זה, התכנית תסיים את ריצתה בלי להדפיס דבר.</w:t>
-      </w:r>
-      <w:r>
-        <w:rPr>
-          <w:rFonts w:ascii="Calibri" w:hAnsi="Calibri" w:cs="Calibri"/>
-          <w:kern w:val="0"/>
-          <w:sz w:val="24"/>
-          <w:szCs w:val="24"/>
-          <w:rtl/>
-        </w:rPr>
-        <w:br/>
-      </w:r>
-      <w:r>
-        <w:rPr>
-          <w:rFonts w:ascii="Calibri" w:hAnsi="Calibri" w:cs="Calibri" w:hint="cs"/>
-          <w:kern w:val="0"/>
-          <w:sz w:val="24"/>
-          <w:szCs w:val="24"/>
-          <w:rtl/>
-        </w:rPr>
-        <w:t xml:space="preserve">עשינו זאת על ידי שינוי כתובת החזרה של </w:t>
-      </w:r>
-      <w:r>
-        <w:rPr>
-          <w:rFonts w:ascii="Calibri" w:hAnsi="Calibri" w:cs="Calibri"/>
-          <w:kern w:val="0"/>
-          <w:sz w:val="24"/>
-          <w:szCs w:val="24"/>
-        </w:rPr>
-        <w:t>strcmp</w:t>
-      </w:r>
-      <w:r>
-        <w:rPr>
-          <w:rFonts w:ascii="Calibri" w:hAnsi="Calibri" w:cs="Calibri" w:hint="cs"/>
-          <w:kern w:val="0"/>
-          <w:sz w:val="24"/>
-          <w:szCs w:val="24"/>
           <w:rtl/>
         </w:rPr>
         <w:t xml:space="preserve"> </w:t>
       </w:r>
       <w:r>
         <w:rPr>
-          <w:rFonts w:ascii="Calibri" w:hAnsi="Calibri" w:cs="Calibri" w:hint="cs"/>
+          <w:rFonts w:asciiTheme="minorBidi" w:hAnsiTheme="minorBidi"/>
           <w:b/>
           <w:bCs/>
           <w:kern w:val="0"/>
@@ -6478,7 +6337,7 @@
       </w:r>
       <w:r>
         <w:rPr>
-          <w:rFonts w:ascii="Calibri" w:hAnsi="Calibri" w:cs="Calibri" w:hint="cs"/>
+          <w:rFonts w:asciiTheme="minorBidi" w:hAnsiTheme="minorBidi"/>
           <w:kern w:val="0"/>
           <w:sz w:val="24"/>
           <w:szCs w:val="24"/>
@@ -6488,39 +6347,30 @@
       </w:r>
       <w:r>
         <w:rPr>
-          <w:rFonts w:ascii="Calibri" w:hAnsi="Calibri" w:cs="Calibri"/>
+          <w:rFonts w:asciiTheme="minorBidi" w:hAnsiTheme="minorBidi"/>
           <w:kern w:val="0"/>
           <w:sz w:val="24"/>
           <w:szCs w:val="24"/>
           <w:rtl/>
         </w:rPr>
         <w:br/>
-      </w:r>
-      <w:r>
-        <w:rPr>
-          <w:rFonts w:ascii="Calibri" w:hAnsi="Calibri" w:cs="Calibri" w:hint="cs"/>
+        <w:t xml:space="preserve">כעת, עברנו את שתי ההשוואות, והגענו לשאילתה השנייה כאשר הארגומנט שמועבר הוא </w:t>
+      </w:r>
+      <w:r>
+        <w:rPr>
+          <w:rFonts w:asciiTheme="minorBidi" w:hAnsiTheme="minorBidi"/>
           <w:kern w:val="0"/>
           <w:sz w:val="24"/>
           <w:szCs w:val="24"/>
-          <w:rtl/>
-        </w:rPr>
-        <w:t xml:space="preserve">כעת, עברנו את שתי ההשוואות, והגענו לשאילתה השנייה כאשר הארגומנט שמועבר הוא </w:t>
-      </w:r>
-      <w:r>
-        <w:rPr>
-          <w:rFonts w:ascii="Calibri" w:hAnsi="Calibri" w:cs="Calibri"/>
+        </w:rPr>
+        <w:t>ROBBER_CAPTURED</w:t>
+      </w:r>
+      <w:r>
+        <w:rPr>
+          <w:rFonts w:asciiTheme="minorBidi" w:hAnsiTheme="minorBidi"/>
           <w:kern w:val="0"/>
           <w:sz w:val="24"/>
           <w:szCs w:val="24"/>
-        </w:rPr>
-        <w:t>ROBBER_CAPTURED</w:t>
-      </w:r>
-      <w:r>
-        <w:rPr>
-          <w:rFonts w:ascii="Calibri" w:hAnsi="Calibri" w:cs="Calibri" w:hint="cs"/>
-          <w:kern w:val="0"/>
-          <w:sz w:val="24"/>
-          <w:szCs w:val="24"/>
           <w:rtl/>
         </w:rPr>
         <w:t>. התכנית הדפיסה את הקוד הבא:</w:t>
@@ -6530,7 +6380,7 @@
       <w:pPr>
         <w:bidi/>
         <w:rPr>
-          <w:rFonts w:ascii="Noto Sans" w:hAnsi="Noto Sans" w:cs="Noto Sans" w:hint="cs"/>
+          <w:rFonts w:asciiTheme="minorBidi" w:hAnsiTheme="minorBidi"/>
           <w:color w:val="DBDEE1"/>
           <w:shd w:val="clear" w:color="auto" w:fill="313338"/>
           <w:rtl/>
@@ -6538,7 +6388,7 @@
       </w:pPr>
       <w:r>
         <w:rPr>
-          <w:rFonts w:ascii="Noto Sans" w:hAnsi="Noto Sans" w:cs="Noto Sans"/>
+          <w:rFonts w:asciiTheme="minorBidi" w:hAnsiTheme="minorBidi"/>
           <w:color w:val="DBDEE1"/>
           <w:shd w:val="clear" w:color="auto" w:fill="313338"/>
         </w:rPr>
@@ -6549,74 +6399,791 @@
       <w:pPr>
         <w:bidi/>
         <w:rPr>
-          <w:rFonts w:cs="Arial" w:hint="cs"/>
-          <w:sz w:val="24"/>
-          <w:szCs w:val="24"/>
-          <w:rtl/>
-        </w:rPr>
-      </w:pPr>
-      <w:r>
-        <w:rPr>
-          <w:rFonts w:ascii="Calibri" w:hAnsi="Calibri" w:cs="Calibri" w:hint="cs"/>
+          <w:rFonts w:asciiTheme="minorBidi" w:hAnsiTheme="minorBidi"/>
+          <w:sz w:val="24"/>
+          <w:szCs w:val="24"/>
+          <w:rtl/>
+        </w:rPr>
+      </w:pPr>
+      <w:r>
+        <w:rPr>
+          <w:rFonts w:asciiTheme="minorBidi" w:hAnsiTheme="minorBidi"/>
           <w:kern w:val="0"/>
           <w:sz w:val="24"/>
           <w:szCs w:val="24"/>
           <w:rtl/>
         </w:rPr>
-        <w:t xml:space="preserve">בזאת השלמנו חלק מהמשימה </w:t>
-      </w:r>
-      <w:r>
-        <w:rPr>
-          <w:rFonts w:ascii="Calibri" w:hAnsi="Calibri" w:cs="Calibri"/>
+        <w:t>בזאת השלמנו חלק מהמשימה – יש בידינו את הקוד הקשור ל-</w:t>
+      </w:r>
+      <w:r>
+        <w:rPr>
+          <w:rFonts w:asciiTheme="minorBidi" w:hAnsiTheme="minorBidi"/>
           <w:kern w:val="0"/>
           <w:sz w:val="24"/>
           <w:szCs w:val="24"/>
-          <w:rtl/>
-        </w:rPr>
-        <w:t>–</w:t>
-      </w:r>
-      <w:r>
-        <w:rPr>
-          <w:rFonts w:ascii="Calibri" w:hAnsi="Calibri" w:cs="Calibri" w:hint="cs"/>
+        </w:rPr>
+        <w:t>ROBBER_CAPTURED</w:t>
+      </w:r>
+      <w:r>
+        <w:rPr>
+          <w:rFonts w:asciiTheme="minorBidi" w:hAnsiTheme="minorBidi"/>
           <w:kern w:val="0"/>
           <w:sz w:val="24"/>
           <w:szCs w:val="24"/>
           <w:rtl/>
         </w:rPr>
-        <w:t xml:space="preserve"> יש בידינו את הקוד הקשור ל-</w:t>
-      </w:r>
-      <w:r>
-        <w:rPr>
-          <w:rFonts w:ascii="Calibri" w:hAnsi="Calibri" w:cs="Calibri"/>
+        <w:t xml:space="preserve">, ואנו יודעים כי המשבצת הרלוונטית היא </w:t>
+      </w:r>
+      <w:r>
+        <w:rPr>
+          <w:rFonts w:asciiTheme="minorBidi" w:hAnsiTheme="minorBidi"/>
           <w:kern w:val="0"/>
           <w:sz w:val="24"/>
           <w:szCs w:val="24"/>
         </w:rPr>
+        <w:t>D1</w:t>
+      </w:r>
+      <w:r>
+        <w:rPr>
+          <w:rFonts w:asciiTheme="minorBidi" w:hAnsiTheme="minorBidi"/>
+          <w:kern w:val="0"/>
+          <w:sz w:val="24"/>
+          <w:szCs w:val="24"/>
+          <w:rtl/>
+        </w:rPr>
+        <w:t>.</w:t>
+      </w:r>
+      <w:r>
+        <w:rPr>
+          <w:rFonts w:asciiTheme="minorBidi" w:hAnsiTheme="minorBidi"/>
+          <w:kern w:val="0"/>
+          <w:sz w:val="24"/>
+          <w:szCs w:val="24"/>
+          <w:rtl/>
+        </w:rPr>
+        <w:br/>
+        <w:t xml:space="preserve">נותר לטפל בהטלת הקוביות. ע"י ניחוש מושכל ניגשנו לקובץ </w:t>
+      </w:r>
+      <w:r>
+        <w:rPr>
+          <w:rFonts w:asciiTheme="minorBidi" w:hAnsiTheme="minorBidi"/>
+          <w:kern w:val="0"/>
+          <w:sz w:val="24"/>
+          <w:szCs w:val="24"/>
+        </w:rPr>
+        <w:t>dice.exe</w:t>
+      </w:r>
+      <w:r>
+        <w:rPr>
+          <w:rFonts w:asciiTheme="minorBidi" w:hAnsiTheme="minorBidi"/>
+          <w:kern w:val="0"/>
+          <w:sz w:val="24"/>
+          <w:szCs w:val="24"/>
+          <w:rtl/>
+        </w:rPr>
+        <w:t>.</w:t>
+      </w:r>
+      <w:r>
+        <w:rPr>
+          <w:rFonts w:asciiTheme="minorBidi" w:hAnsiTheme="minorBidi"/>
+          <w:kern w:val="0"/>
+          <w:sz w:val="24"/>
+          <w:szCs w:val="24"/>
+          <w:rtl/>
+        </w:rPr>
+        <w:br/>
+      </w:r>
+    </w:p>
+    <w:p>
+      <w:pPr>
+        <w:bidi/>
+        <w:rPr>
+          <w:rFonts w:asciiTheme="minorBidi" w:hAnsiTheme="minorBidi"/>
+          <w:sz w:val="24"/>
+          <w:szCs w:val="24"/>
+        </w:rPr>
+      </w:pPr>
+      <w:r>
+        <w:rPr>
+          <w:rFonts w:asciiTheme="minorBidi" w:hAnsiTheme="minorBidi"/>
+          <w:sz w:val="24"/>
+          <w:szCs w:val="24"/>
+          <w:rtl/>
+        </w:rPr>
+        <w:t xml:space="preserve">בקובץ </w:t>
+      </w:r>
+      <w:r>
+        <w:rPr>
+          <w:rFonts w:asciiTheme="minorBidi" w:hAnsiTheme="minorBidi"/>
+          <w:sz w:val="24"/>
+          <w:szCs w:val="24"/>
+        </w:rPr>
+        <w:t>dice.exe</w:t>
+      </w:r>
+      <w:r>
+        <w:rPr>
+          <w:rFonts w:asciiTheme="minorBidi" w:hAnsiTheme="minorBidi"/>
+          <w:sz w:val="24"/>
+          <w:szCs w:val="24"/>
+          <w:rtl/>
+        </w:rPr>
+        <w:t xml:space="preserve">, לאחר ניתוח סטטי זריז, מצאנו כי הסכום של שתי הקוביות מוגרל על ידי </w:t>
+      </w:r>
+      <w:r>
+        <w:rPr>
+          <w:rFonts w:asciiTheme="minorBidi" w:hAnsiTheme="minorBidi"/>
+          <w:sz w:val="24"/>
+          <w:szCs w:val="24"/>
+        </w:rPr>
+        <w:t>srand(time)</w:t>
+      </w:r>
+      <w:r>
+        <w:rPr>
+          <w:rFonts w:asciiTheme="minorBidi" w:hAnsiTheme="minorBidi"/>
+          <w:sz w:val="24"/>
+          <w:szCs w:val="24"/>
+          <w:rtl/>
+        </w:rPr>
+        <w:t xml:space="preserve">, אחרי זה </w:t>
+      </w:r>
+      <w:r>
+        <w:rPr>
+          <w:rFonts w:asciiTheme="minorBidi" w:hAnsiTheme="minorBidi"/>
+          <w:sz w:val="24"/>
+          <w:szCs w:val="24"/>
+        </w:rPr>
+        <w:t>rand</w:t>
+      </w:r>
+      <w:r>
+        <w:rPr>
+          <w:rFonts w:asciiTheme="minorBidi" w:hAnsiTheme="minorBidi"/>
+          <w:sz w:val="24"/>
+          <w:szCs w:val="24"/>
+          <w:rtl/>
+        </w:rPr>
+        <w:t>, ובסוף עוד מניפולציות כדי לגרום לתוצאה להיות מספר בין 2 ל-12, תוך כדי שמירה על התפלגות המתאימה לשתי קוביות.</w:t>
+      </w:r>
+    </w:p>
+    <w:p>
+      <w:pPr>
+        <w:bidi/>
+        <w:rPr>
+          <w:rFonts w:asciiTheme="minorBidi" w:hAnsiTheme="minorBidi"/>
+          <w:sz w:val="24"/>
+          <w:szCs w:val="24"/>
+          <w:rtl/>
+        </w:rPr>
+      </w:pPr>
+      <w:r>
+        <w:rPr>
+          <w:rFonts w:asciiTheme="minorBidi" w:hAnsiTheme="minorBidi"/>
+          <w:sz w:val="24"/>
+          <w:szCs w:val="24"/>
+          <w:rtl/>
+        </w:rPr>
+        <w:t>עם תוצאה זו, קוראים לפונקציה נוספת</w:t>
+      </w:r>
+      <w:r>
+        <w:rPr>
+          <w:rFonts w:asciiTheme="minorBidi" w:hAnsiTheme="minorBidi" w:hint="cs"/>
+          <w:sz w:val="24"/>
+          <w:szCs w:val="24"/>
+          <w:rtl/>
+        </w:rPr>
+        <w:t xml:space="preserve">, שנקרא לה </w:t>
+      </w:r>
+      <w:r>
+        <w:rPr>
+          <w:rFonts w:asciiTheme="minorBidi" w:hAnsiTheme="minorBidi"/>
+          <w:sz w:val="24"/>
+          <w:szCs w:val="24"/>
+        </w:rPr>
+        <w:t>func</w:t>
+      </w:r>
+      <w:r>
+        <w:rPr>
+          <w:rFonts w:asciiTheme="minorBidi" w:hAnsiTheme="minorBidi"/>
+          <w:sz w:val="24"/>
+          <w:szCs w:val="24"/>
+          <w:rtl/>
+        </w:rPr>
+        <w:t>. בפונקציה, מתבצעת הפרדה למקרים לפי האם נשלח ארגומנט נוסף לתכנית, או לא.</w:t>
+      </w:r>
+      <w:r>
+        <w:rPr>
+          <w:rFonts w:asciiTheme="minorBidi" w:hAnsiTheme="minorBidi"/>
+          <w:sz w:val="24"/>
+          <w:szCs w:val="24"/>
+          <w:rtl/>
+        </w:rPr>
+        <w:br/>
+        <w:t>ח</w:t>
+      </w:r>
+      <w:r>
+        <w:rPr>
+          <w:rFonts w:asciiTheme="minorBidi" w:hAnsiTheme="minorBidi"/>
+          <w:sz w:val="24"/>
+          <w:szCs w:val="24"/>
+          <w:rtl/>
+        </w:rPr>
+        <w:t xml:space="preserve">זרנו לאתר, והזנו את הקוד </w:t>
+      </w:r>
+      <w:r>
+        <w:rPr>
+          <w:rFonts w:asciiTheme="minorBidi" w:hAnsiTheme="minorBidi"/>
+          <w:sz w:val="24"/>
+          <w:szCs w:val="24"/>
+        </w:rPr>
+        <w:t>WV434KPRXO-D1</w:t>
+      </w:r>
+      <w:r>
+        <w:rPr>
+          <w:rFonts w:asciiTheme="minorBidi" w:hAnsiTheme="minorBidi"/>
+          <w:sz w:val="24"/>
+          <w:szCs w:val="24"/>
+          <w:rtl/>
+        </w:rPr>
+        <w:t xml:space="preserve"> כמו שהגובלין הנחה אותנו לעשות בהודעה שלו.</w:t>
+      </w:r>
+      <w:r>
+        <w:rPr>
+          <w:rFonts w:asciiTheme="minorBidi" w:hAnsiTheme="minorBidi"/>
+          <w:sz w:val="24"/>
+          <w:szCs w:val="24"/>
+          <w:rtl/>
+        </w:rPr>
+        <w:br/>
+        <w:t>ה-</w:t>
+      </w:r>
+      <w:r>
+        <w:rPr>
+          <w:rFonts w:asciiTheme="minorBidi" w:hAnsiTheme="minorBidi"/>
+          <w:sz w:val="24"/>
+          <w:szCs w:val="24"/>
+        </w:rPr>
+        <w:t>board</w:t>
+      </w:r>
+      <w:r>
+        <w:rPr>
+          <w:rFonts w:asciiTheme="minorBidi" w:hAnsiTheme="minorBidi"/>
+          <w:sz w:val="24"/>
+          <w:szCs w:val="24"/>
+          <w:rtl/>
+        </w:rPr>
+        <w:t xml:space="preserve"> השיב לנו ב-</w:t>
+      </w:r>
+      <w:r>
+        <w:rPr>
+          <w:rFonts w:asciiTheme="minorBidi" w:hAnsiTheme="minorBidi"/>
+          <w:sz w:val="24"/>
+          <w:szCs w:val="24"/>
+        </w:rPr>
+        <w:t>GIF</w:t>
+      </w:r>
+      <w:r>
+        <w:rPr>
+          <w:rFonts w:asciiTheme="minorBidi" w:hAnsiTheme="minorBidi"/>
+          <w:sz w:val="24"/>
+          <w:szCs w:val="24"/>
+          <w:rtl/>
+        </w:rPr>
+        <w:t xml:space="preserve"> של ג'ים הלפרט מ"המשרד", שנראה מאוכזב, אך לא מופתע.</w:t>
+      </w:r>
+      <w:r>
+        <w:rPr>
+          <w:rFonts w:asciiTheme="minorBidi" w:hAnsiTheme="minorBidi"/>
+          <w:sz w:val="24"/>
+          <w:szCs w:val="24"/>
+          <w:rtl/>
+        </w:rPr>
+        <w:br/>
+        <w:t xml:space="preserve">הבנו מזה שאנחנו בכיוון, ושככל הנראה, כשמכניסים קוד תקף לאתר, זה מפעיל את </w:t>
+      </w:r>
+      <w:r>
+        <w:rPr>
+          <w:rFonts w:asciiTheme="minorBidi" w:hAnsiTheme="minorBidi"/>
+          <w:sz w:val="24"/>
+          <w:szCs w:val="24"/>
+        </w:rPr>
+        <w:t>dice.exe</w:t>
+      </w:r>
+      <w:r>
+        <w:rPr>
+          <w:rFonts w:asciiTheme="minorBidi" w:hAnsiTheme="minorBidi"/>
+          <w:sz w:val="24"/>
+          <w:szCs w:val="24"/>
+          <w:rtl/>
+        </w:rPr>
+        <w:t xml:space="preserve"> עם ארגומנט נוסף שהוא הקוד.</w:t>
+      </w:r>
+      <w:r>
+        <w:rPr>
+          <w:rFonts w:asciiTheme="minorBidi" w:hAnsiTheme="minorBidi"/>
+          <w:sz w:val="24"/>
+          <w:szCs w:val="24"/>
+          <w:rtl/>
+        </w:rPr>
+        <w:br/>
+        <w:t>עם הידע החדש, חזרנו ל-</w:t>
+      </w:r>
+      <w:r>
+        <w:rPr>
+          <w:rFonts w:asciiTheme="minorBidi" w:hAnsiTheme="minorBidi"/>
+          <w:sz w:val="24"/>
+          <w:szCs w:val="24"/>
+        </w:rPr>
+        <w:t>dice.exe</w:t>
+      </w:r>
+      <w:r>
+        <w:rPr>
+          <w:rFonts w:asciiTheme="minorBidi" w:hAnsiTheme="minorBidi"/>
+          <w:sz w:val="24"/>
+          <w:szCs w:val="24"/>
+          <w:rtl/>
+        </w:rPr>
+        <w:t>, וחקרנו מה קורה כשמריצים את הפונקציה</w:t>
+      </w:r>
+      <w:r>
+        <w:rPr>
+          <w:rFonts w:asciiTheme="minorBidi" w:hAnsiTheme="minorBidi" w:hint="cs"/>
+          <w:sz w:val="24"/>
+          <w:szCs w:val="24"/>
+          <w:rtl/>
+        </w:rPr>
+        <w:t xml:space="preserve"> </w:t>
+      </w:r>
+      <w:r>
+        <w:rPr>
+          <w:rFonts w:asciiTheme="minorBidi" w:hAnsiTheme="minorBidi"/>
+          <w:sz w:val="24"/>
+          <w:szCs w:val="24"/>
+        </w:rPr>
+        <w:t>func</w:t>
+      </w:r>
+      <w:r>
+        <w:rPr>
+          <w:rFonts w:asciiTheme="minorBidi" w:hAnsiTheme="minorBidi" w:hint="cs"/>
+          <w:sz w:val="24"/>
+          <w:szCs w:val="24"/>
+          <w:rtl/>
+        </w:rPr>
+        <w:t xml:space="preserve"> במקרה שבו יש ארגומנט נוסף לתכנית.</w:t>
+      </w:r>
+      <w:r>
+        <w:rPr>
+          <w:rFonts w:asciiTheme="minorBidi" w:hAnsiTheme="minorBidi"/>
+          <w:sz w:val="24"/>
+          <w:szCs w:val="24"/>
+          <w:rtl/>
+        </w:rPr>
+        <w:br/>
+      </w:r>
+      <w:r>
+        <w:rPr>
+          <w:rFonts w:asciiTheme="minorBidi" w:hAnsiTheme="minorBidi" w:hint="cs"/>
+          <w:sz w:val="24"/>
+          <w:szCs w:val="24"/>
+          <w:rtl/>
+        </w:rPr>
+        <w:t xml:space="preserve">ראינו כי במקרה זה, מתבצעת שאילתה בפייתון שמכילה את הקוד, בדומה לקובץ </w:t>
+      </w:r>
+      <w:r>
+        <w:rPr>
+          <w:rFonts w:asciiTheme="minorBidi" w:hAnsiTheme="minorBidi"/>
+          <w:sz w:val="24"/>
+          <w:szCs w:val="24"/>
+        </w:rPr>
+        <w:t>codes.exe</w:t>
+      </w:r>
+      <w:r>
+        <w:rPr>
+          <w:rFonts w:asciiTheme="minorBidi" w:hAnsiTheme="minorBidi" w:hint="cs"/>
+          <w:sz w:val="24"/>
+          <w:szCs w:val="24"/>
+          <w:rtl/>
+        </w:rPr>
+        <w:t>. השאילתה מוציאה את ה-</w:t>
+      </w:r>
+      <w:r>
+        <w:rPr>
+          <w:rFonts w:asciiTheme="minorBidi" w:hAnsiTheme="minorBidi"/>
+          <w:sz w:val="24"/>
+          <w:szCs w:val="24"/>
+        </w:rPr>
+        <w:t>event</w:t>
+      </w:r>
+      <w:r>
+        <w:rPr>
+          <w:rFonts w:asciiTheme="minorBidi" w:hAnsiTheme="minorBidi" w:hint="cs"/>
+          <w:sz w:val="24"/>
+          <w:szCs w:val="24"/>
+          <w:rtl/>
+        </w:rPr>
+        <w:t xml:space="preserve"> הקשור לקוד.</w:t>
+      </w:r>
+      <w:r>
+        <w:rPr>
+          <w:rFonts w:asciiTheme="minorBidi" w:hAnsiTheme="minorBidi"/>
+          <w:sz w:val="24"/>
+          <w:szCs w:val="24"/>
+          <w:rtl/>
+        </w:rPr>
+        <w:br/>
+      </w:r>
+      <w:r>
+        <w:rPr>
+          <w:rFonts w:asciiTheme="minorBidi" w:hAnsiTheme="minorBidi" w:hint="cs"/>
+          <w:sz w:val="24"/>
+          <w:szCs w:val="24"/>
+          <w:rtl/>
+        </w:rPr>
+        <w:t>לאחר השאילתה, מתבצעת השוואה בין ה-</w:t>
+      </w:r>
+      <w:r>
+        <w:rPr>
+          <w:rFonts w:asciiTheme="minorBidi" w:hAnsiTheme="minorBidi"/>
+          <w:sz w:val="24"/>
+          <w:szCs w:val="24"/>
+        </w:rPr>
+        <w:t>event</w:t>
+      </w:r>
+      <w:r>
+        <w:rPr>
+          <w:rFonts w:asciiTheme="minorBidi" w:hAnsiTheme="minorBidi" w:hint="cs"/>
+          <w:sz w:val="24"/>
+          <w:szCs w:val="24"/>
+          <w:rtl/>
+        </w:rPr>
+        <w:t xml:space="preserve"> שהתקבל לבין ה-</w:t>
+      </w:r>
+      <w:r>
+        <w:rPr>
+          <w:rFonts w:asciiTheme="minorBidi" w:hAnsiTheme="minorBidi"/>
+          <w:sz w:val="24"/>
+          <w:szCs w:val="24"/>
+        </w:rPr>
+        <w:t>event</w:t>
+      </w:r>
+      <w:r>
+        <w:rPr>
+          <w:rFonts w:asciiTheme="minorBidi" w:hAnsiTheme="minorBidi" w:hint="cs"/>
+          <w:sz w:val="24"/>
+          <w:szCs w:val="24"/>
+          <w:rtl/>
+        </w:rPr>
+        <w:t xml:space="preserve"> שנקרא </w:t>
+      </w:r>
+      <w:r>
+        <w:rPr>
+          <w:rFonts w:asciiTheme="minorBidi" w:hAnsiTheme="minorBidi"/>
+          <w:sz w:val="24"/>
+          <w:szCs w:val="24"/>
+        </w:rPr>
+        <w:t>“NO_ROBBER”</w:t>
+      </w:r>
+      <w:r>
+        <w:rPr>
+          <w:rFonts w:asciiTheme="minorBidi" w:hAnsiTheme="minorBidi" w:hint="cs"/>
+          <w:sz w:val="24"/>
+          <w:szCs w:val="24"/>
+          <w:rtl/>
+        </w:rPr>
+        <w:t>.</w:t>
+      </w:r>
+      <w:r>
+        <w:rPr>
+          <w:rFonts w:asciiTheme="minorBidi" w:hAnsiTheme="minorBidi"/>
+          <w:sz w:val="24"/>
+          <w:szCs w:val="24"/>
+          <w:rtl/>
+        </w:rPr>
+        <w:br/>
+      </w:r>
+      <w:r>
+        <w:rPr>
+          <w:rFonts w:asciiTheme="minorBidi" w:hAnsiTheme="minorBidi" w:hint="cs"/>
+          <w:sz w:val="24"/>
+          <w:szCs w:val="24"/>
+          <w:rtl/>
+        </w:rPr>
+        <w:t>במידה וה-</w:t>
+      </w:r>
+      <w:r>
+        <w:rPr>
+          <w:rFonts w:asciiTheme="minorBidi" w:hAnsiTheme="minorBidi"/>
+          <w:sz w:val="24"/>
+          <w:szCs w:val="24"/>
+        </w:rPr>
+        <w:t>event</w:t>
+      </w:r>
+      <w:r>
+        <w:rPr>
+          <w:rFonts w:asciiTheme="minorBidi" w:hAnsiTheme="minorBidi" w:hint="cs"/>
+          <w:sz w:val="24"/>
+          <w:szCs w:val="24"/>
+          <w:rtl/>
+        </w:rPr>
+        <w:t xml:space="preserve"> הוא אכן </w:t>
+      </w:r>
+      <w:r>
+        <w:rPr>
+          <w:rFonts w:asciiTheme="minorBidi" w:hAnsiTheme="minorBidi"/>
+          <w:sz w:val="24"/>
+          <w:szCs w:val="24"/>
+        </w:rPr>
+        <w:t>NO_ROBBER</w:t>
+      </w:r>
+      <w:r>
+        <w:rPr>
+          <w:rFonts w:asciiTheme="minorBidi" w:hAnsiTheme="minorBidi" w:hint="cs"/>
+          <w:sz w:val="24"/>
+          <w:szCs w:val="24"/>
+          <w:rtl/>
+        </w:rPr>
+        <w:t>, מתבצעת לולאה שמגרילה מספר חדש לסכום הקוביות כל עוד סכום הקוביות הוא 7.</w:t>
+      </w:r>
+      <w:r>
+        <w:rPr>
+          <w:rFonts w:asciiTheme="minorBidi" w:hAnsiTheme="minorBidi"/>
+          <w:sz w:val="24"/>
+          <w:szCs w:val="24"/>
+          <w:rtl/>
+        </w:rPr>
+        <w:br/>
+      </w:r>
+      <w:r>
+        <w:rPr>
+          <w:rFonts w:asciiTheme="minorBidi" w:hAnsiTheme="minorBidi" w:hint="cs"/>
+          <w:sz w:val="24"/>
+          <w:szCs w:val="24"/>
+          <w:rtl/>
+        </w:rPr>
+        <w:t xml:space="preserve">הבנו על פי הודעת הגובלין, שעלינו לשנות את ריצת </w:t>
+      </w:r>
+      <w:r>
+        <w:rPr>
+          <w:rFonts w:asciiTheme="minorBidi" w:hAnsiTheme="minorBidi"/>
+          <w:sz w:val="24"/>
+          <w:szCs w:val="24"/>
+        </w:rPr>
+        <w:t>dice.exe</w:t>
+      </w:r>
+      <w:r>
+        <w:rPr>
+          <w:rFonts w:asciiTheme="minorBidi" w:hAnsiTheme="minorBidi" w:hint="cs"/>
+          <w:sz w:val="24"/>
+          <w:szCs w:val="24"/>
+          <w:rtl/>
+        </w:rPr>
+        <w:t xml:space="preserve"> כך שבמקרה שה-</w:t>
+      </w:r>
+      <w:r>
+        <w:rPr>
+          <w:rFonts w:asciiTheme="minorBidi" w:hAnsiTheme="minorBidi"/>
+          <w:sz w:val="24"/>
+          <w:szCs w:val="24"/>
+        </w:rPr>
+        <w:t>event</w:t>
+      </w:r>
+      <w:r>
+        <w:rPr>
+          <w:rFonts w:asciiTheme="minorBidi" w:hAnsiTheme="minorBidi" w:hint="cs"/>
+          <w:sz w:val="24"/>
+          <w:szCs w:val="24"/>
+          <w:rtl/>
+        </w:rPr>
+        <w:t xml:space="preserve"> שהתקבל הוא </w:t>
+      </w:r>
+      <w:r>
+        <w:rPr>
+          <w:rFonts w:asciiTheme="minorBidi" w:hAnsiTheme="minorBidi"/>
+          <w:sz w:val="24"/>
+          <w:szCs w:val="24"/>
+        </w:rPr>
         <w:t>ROBBER_CAPTURED</w:t>
       </w:r>
       <w:r>
         <w:rPr>
-          <w:rFonts w:ascii="Calibri" w:hAnsi="Calibri" w:cs="Calibri" w:hint="cs"/>
-          <w:kern w:val="0"/>
-          <w:sz w:val="24"/>
-          <w:szCs w:val="24"/>
-          <w:rtl/>
-        </w:rPr>
-        <w:t xml:space="preserve">, ואנו יודעים כי המשבצת הרלוונטית היא </w:t>
-      </w:r>
-      <w:r>
-        <w:rPr>
-          <w:rFonts w:ascii="Calibri" w:hAnsi="Calibri" w:cs="Calibri"/>
-          <w:kern w:val="0"/>
-          <w:sz w:val="24"/>
-          <w:szCs w:val="24"/>
-        </w:rPr>
-        <w:t>D1</w:t>
-      </w:r>
-      <w:r>
-        <w:rPr>
-          <w:rFonts w:ascii="Calibri" w:hAnsi="Calibri" w:cs="Calibri" w:hint="cs"/>
-          <w:kern w:val="0"/>
+          <w:rFonts w:asciiTheme="minorBidi" w:hAnsiTheme="minorBidi" w:hint="cs"/>
+          <w:sz w:val="24"/>
+          <w:szCs w:val="24"/>
+          <w:rtl/>
+        </w:rPr>
+        <w:t>, אז סכום הקוביות יוצא 7.</w:t>
+      </w:r>
+      <w:r>
+        <w:rPr>
+          <w:rFonts w:asciiTheme="minorBidi" w:hAnsiTheme="minorBidi"/>
+          <w:sz w:val="24"/>
+          <w:szCs w:val="24"/>
+          <w:rtl/>
+        </w:rPr>
+        <w:br/>
+      </w:r>
+      <w:r>
+        <w:rPr>
+          <w:rFonts w:asciiTheme="minorBidi" w:hAnsiTheme="minorBidi" w:hint="cs"/>
+          <w:sz w:val="24"/>
+          <w:szCs w:val="24"/>
+          <w:rtl/>
+        </w:rPr>
+        <w:t xml:space="preserve">לשם כך, שינינו את הלוגיקה של </w:t>
+      </w:r>
+      <w:r>
+        <w:rPr>
+          <w:rFonts w:asciiTheme="minorBidi" w:hAnsiTheme="minorBidi"/>
+          <w:sz w:val="24"/>
+          <w:szCs w:val="24"/>
+        </w:rPr>
+        <w:t>func</w:t>
+      </w:r>
+      <w:r>
+        <w:rPr>
+          <w:rFonts w:asciiTheme="minorBidi" w:hAnsiTheme="minorBidi" w:hint="cs"/>
+          <w:sz w:val="24"/>
+          <w:szCs w:val="24"/>
+          <w:rtl/>
+        </w:rPr>
+        <w:t xml:space="preserve"> באופן הבא:</w:t>
+      </w:r>
+      <w:r>
+        <w:rPr>
+          <w:rFonts w:asciiTheme="minorBidi" w:hAnsiTheme="minorBidi"/>
+          <w:sz w:val="24"/>
+          <w:szCs w:val="24"/>
+          <w:rtl/>
+        </w:rPr>
+        <w:br/>
+      </w:r>
+      <w:r>
+        <w:rPr>
+          <w:rFonts w:asciiTheme="minorBidi" w:hAnsiTheme="minorBidi" w:hint="cs"/>
+          <w:sz w:val="24"/>
+          <w:szCs w:val="24"/>
+          <w:rtl/>
+        </w:rPr>
+        <w:t>במידה וה-</w:t>
+      </w:r>
+      <w:r>
+        <w:rPr>
+          <w:rFonts w:asciiTheme="minorBidi" w:hAnsiTheme="minorBidi"/>
+          <w:sz w:val="24"/>
+          <w:szCs w:val="24"/>
+        </w:rPr>
+        <w:t>event</w:t>
+      </w:r>
+      <w:r>
+        <w:rPr>
+          <w:rFonts w:asciiTheme="minorBidi" w:hAnsiTheme="minorBidi" w:hint="cs"/>
+          <w:sz w:val="24"/>
+          <w:szCs w:val="24"/>
+          <w:rtl/>
+        </w:rPr>
+        <w:t xml:space="preserve"> הוא </w:t>
+      </w:r>
+      <w:r>
+        <w:rPr>
+          <w:rFonts w:asciiTheme="minorBidi" w:hAnsiTheme="minorBidi"/>
+          <w:b/>
+          <w:bCs/>
+          <w:sz w:val="24"/>
+          <w:szCs w:val="24"/>
+        </w:rPr>
+        <w:t>ROBBER_CAPTURED</w:t>
+      </w:r>
+      <w:r>
+        <w:rPr>
+          <w:rFonts w:asciiTheme="minorBidi" w:hAnsiTheme="minorBidi" w:hint="cs"/>
+          <w:sz w:val="24"/>
+          <w:szCs w:val="24"/>
+          <w:rtl/>
+        </w:rPr>
+        <w:t xml:space="preserve">, מתבצעת לולאה שמגרילה מספר חדש לסכום הקוביות כל עוד סכום הקוביות הוא </w:t>
+      </w:r>
+      <w:r>
+        <w:rPr>
+          <w:rFonts w:asciiTheme="minorBidi" w:hAnsiTheme="minorBidi" w:hint="cs"/>
+          <w:b/>
+          <w:bCs/>
+          <w:sz w:val="24"/>
+          <w:szCs w:val="24"/>
+          <w:rtl/>
+        </w:rPr>
+        <w:t>לא</w:t>
+      </w:r>
+      <w:r>
+        <w:rPr>
+          <w:rFonts w:asciiTheme="minorBidi" w:hAnsiTheme="minorBidi" w:hint="cs"/>
+          <w:sz w:val="24"/>
+          <w:szCs w:val="24"/>
+          <w:rtl/>
+        </w:rPr>
+        <w:t xml:space="preserve"> 7.</w:t>
+      </w:r>
+      <w:r>
+        <w:rPr>
+          <w:rFonts w:asciiTheme="minorBidi" w:hAnsiTheme="minorBidi"/>
+          <w:sz w:val="24"/>
+          <w:szCs w:val="24"/>
+          <w:rtl/>
+        </w:rPr>
+        <w:br/>
+      </w:r>
+      <w:r>
+        <w:rPr>
+          <w:rFonts w:asciiTheme="minorBidi" w:hAnsiTheme="minorBidi" w:hint="cs"/>
+          <w:sz w:val="24"/>
+          <w:szCs w:val="24"/>
+          <w:rtl/>
+        </w:rPr>
+        <w:lastRenderedPageBreak/>
+        <w:t xml:space="preserve">את החלק של </w:t>
+      </w:r>
+      <w:r>
+        <w:rPr>
+          <w:rFonts w:asciiTheme="minorBidi" w:hAnsiTheme="minorBidi"/>
+          <w:sz w:val="24"/>
+          <w:szCs w:val="24"/>
+        </w:rPr>
+        <w:t>ROBBER_CAPTURED</w:t>
+      </w:r>
+      <w:r>
+        <w:rPr>
+          <w:rFonts w:asciiTheme="minorBidi" w:hAnsiTheme="minorBidi" w:hint="cs"/>
+          <w:sz w:val="24"/>
+          <w:szCs w:val="24"/>
+          <w:rtl/>
+        </w:rPr>
+        <w:t xml:space="preserve"> עשינו על ידי כך שהוספנו את המחרוזת </w:t>
+      </w:r>
+      <w:r>
+        <w:rPr>
+          <w:rFonts w:asciiTheme="minorBidi" w:hAnsiTheme="minorBidi"/>
+          <w:sz w:val="24"/>
+          <w:szCs w:val="24"/>
+        </w:rPr>
+        <w:t>ROBBER_CAPTURED</w:t>
+      </w:r>
+      <w:r>
+        <w:rPr>
+          <w:rFonts w:asciiTheme="minorBidi" w:hAnsiTheme="minorBidi" w:hint="cs"/>
+          <w:sz w:val="24"/>
+          <w:szCs w:val="24"/>
+          <w:rtl/>
+        </w:rPr>
+        <w:t xml:space="preserve"> ל-</w:t>
+      </w:r>
+      <w:r>
+        <w:rPr>
+          <w:rFonts w:asciiTheme="minorBidi" w:hAnsiTheme="minorBidi"/>
+          <w:sz w:val="24"/>
+          <w:szCs w:val="24"/>
+        </w:rPr>
+        <w:t>rdata section</w:t>
+      </w:r>
+      <w:r>
+        <w:rPr>
+          <w:rFonts w:asciiTheme="minorBidi" w:hAnsiTheme="minorBidi" w:hint="cs"/>
           <w:sz w:val="24"/>
           <w:szCs w:val="24"/>
           <w:rtl/>
@@ -6625,8 +7192,67 @@
       </w:r>
       <w:r>
         <w:rPr>
-          <w:rFonts w:ascii="Calibri" w:hAnsi="Calibri" w:cs="Calibri"/>
-          <w:kern w:val="0"/>
+          <w:rFonts w:asciiTheme="minorBidi" w:hAnsiTheme="minorBidi" w:hint="cs"/>
+          <w:sz w:val="24"/>
+          <w:szCs w:val="24"/>
+          <w:rtl/>
+        </w:rPr>
+        <w:t xml:space="preserve"> בנוסף, שינינו את הפונקציה כך שה-</w:t>
+      </w:r>
+      <w:r>
+        <w:rPr>
+          <w:rFonts w:asciiTheme="minorBidi" w:hAnsiTheme="minorBidi"/>
+          <w:sz w:val="24"/>
+          <w:szCs w:val="24"/>
+        </w:rPr>
+        <w:t>event</w:t>
+      </w:r>
+      <w:r>
+        <w:rPr>
+          <w:rFonts w:asciiTheme="minorBidi" w:hAnsiTheme="minorBidi" w:hint="cs"/>
+          <w:sz w:val="24"/>
+          <w:szCs w:val="24"/>
+          <w:rtl/>
+        </w:rPr>
+        <w:t xml:space="preserve"> המתקבל מושווה ל-</w:t>
+      </w:r>
+      <w:r>
+        <w:rPr>
+          <w:rFonts w:asciiTheme="minorBidi" w:hAnsiTheme="minorBidi"/>
+          <w:sz w:val="24"/>
+          <w:szCs w:val="24"/>
+        </w:rPr>
+        <w:t>ROBBER_CAPTURED</w:t>
+      </w:r>
+      <w:r>
+        <w:rPr>
+          <w:rFonts w:asciiTheme="minorBidi" w:hAnsiTheme="minorBidi" w:hint="cs"/>
+          <w:sz w:val="24"/>
+          <w:szCs w:val="24"/>
+          <w:rtl/>
+        </w:rPr>
+        <w:t xml:space="preserve"> במקום ל-</w:t>
+      </w:r>
+      <w:r>
+        <w:rPr>
+          <w:rFonts w:asciiTheme="minorBidi" w:hAnsiTheme="minorBidi"/>
+          <w:sz w:val="24"/>
+          <w:szCs w:val="24"/>
+        </w:rPr>
+        <w:t>NO_ROBBER</w:t>
+      </w:r>
+      <w:r>
+        <w:rPr>
+          <w:rFonts w:asciiTheme="minorBidi" w:hAnsiTheme="minorBidi" w:hint="cs"/>
+          <w:sz w:val="24"/>
+          <w:szCs w:val="24"/>
+          <w:rtl/>
+        </w:rPr>
+        <w:t>.</w:t>
+      </w:r>
+      <w:r>
+        <w:rPr>
+          <w:rFonts w:asciiTheme="minorBidi" w:hAnsiTheme="minorBidi"/>
           <w:sz w:val="24"/>
           <w:szCs w:val="24"/>
           <w:rtl/>
@@ -6635,18 +7261,85 @@
       </w:r>
       <w:r>
         <w:rPr>
-          <w:rFonts w:ascii="Calibri" w:hAnsi="Calibri" w:cs="Calibri" w:hint="cs"/>
-          <w:kern w:val="0"/>
-          <w:sz w:val="24"/>
-          <w:szCs w:val="24"/>
-          <w:rtl/>
-        </w:rPr>
-        <w:t xml:space="preserve">נותר לטפל בהטלת הקוביות. ע"י ניחוש מושכל ניגשנו לקובץ </w:t>
-      </w:r>
-      <w:r>
-        <w:rPr>
-          <w:rFonts w:ascii="Calibri" w:hAnsi="Calibri" w:cs="Calibri"/>
-          <w:kern w:val="0"/>
+          <w:rFonts w:asciiTheme="minorBidi" w:hAnsiTheme="minorBidi" w:hint="cs"/>
+          <w:sz w:val="24"/>
+          <w:szCs w:val="24"/>
+          <w:rtl/>
+        </w:rPr>
+        <w:t>שינינו את לוגיקת הפונקציה כך שאם ההשוואה לעיל יוצאת חיובית (מחרוזות שוות), אז עוברים ללולאה שמוודאת שסכום הקוביות הוא 7. עשינו זאת על ידי שינוי ה-</w:t>
+      </w:r>
+      <w:r>
+        <w:rPr>
+          <w:rFonts w:asciiTheme="minorBidi" w:hAnsiTheme="minorBidi"/>
+          <w:sz w:val="24"/>
+          <w:szCs w:val="24"/>
+        </w:rPr>
+        <w:t>jz</w:t>
+      </w:r>
+      <w:r>
+        <w:rPr>
+          <w:rFonts w:asciiTheme="minorBidi" w:hAnsiTheme="minorBidi" w:hint="cs"/>
+          <w:sz w:val="24"/>
+          <w:szCs w:val="24"/>
+          <w:rtl/>
+        </w:rPr>
+        <w:t xml:space="preserve"> בתחילת הלולאה ל-</w:t>
+      </w:r>
+      <w:r>
+        <w:rPr>
+          <w:rFonts w:asciiTheme="minorBidi" w:hAnsiTheme="minorBidi"/>
+          <w:sz w:val="24"/>
+          <w:szCs w:val="24"/>
+        </w:rPr>
+        <w:t>jnz</w:t>
+      </w:r>
+      <w:r>
+        <w:rPr>
+          <w:rFonts w:asciiTheme="minorBidi" w:hAnsiTheme="minorBidi" w:hint="cs"/>
+          <w:sz w:val="24"/>
+          <w:szCs w:val="24"/>
+          <w:rtl/>
+        </w:rPr>
+        <w:t xml:space="preserve"> (קודם לכן, היינו נכנסים ללולאה במקרה של </w:t>
+      </w:r>
+      <w:r>
+        <w:rPr>
+          <w:rFonts w:asciiTheme="minorBidi" w:hAnsiTheme="minorBidi"/>
+          <w:sz w:val="24"/>
+          <w:szCs w:val="24"/>
+        </w:rPr>
+        <w:t>jz</w:t>
+      </w:r>
+      <w:r>
+        <w:rPr>
+          <w:rFonts w:asciiTheme="minorBidi" w:hAnsiTheme="minorBidi" w:hint="cs"/>
+          <w:sz w:val="24"/>
+          <w:szCs w:val="24"/>
+          <w:rtl/>
+        </w:rPr>
+        <w:t>), כך שניכנס ללולאה כל עוד סכום הקוביות אינו 7.</w:t>
+      </w:r>
+      <w:r>
+        <w:rPr>
+          <w:rFonts w:asciiTheme="minorBidi" w:hAnsiTheme="minorBidi"/>
+          <w:sz w:val="24"/>
+          <w:szCs w:val="24"/>
+          <w:rtl/>
+        </w:rPr>
+        <w:br/>
+      </w:r>
+      <w:r>
+        <w:rPr>
+          <w:rFonts w:asciiTheme="minorBidi" w:hAnsiTheme="minorBidi" w:hint="cs"/>
+          <w:sz w:val="24"/>
+          <w:szCs w:val="24"/>
+          <w:rtl/>
+        </w:rPr>
+        <w:t xml:space="preserve">עדכנו את </w:t>
+      </w:r>
+      <w:r>
+        <w:rPr>
+          <w:rFonts w:asciiTheme="minorBidi" w:hAnsiTheme="minorBidi"/>
           <w:sz w:val="24"/>
           <w:szCs w:val="24"/>
         </w:rPr>
@@ -6654,24 +7347,207 @@
       </w:r>
       <w:r>
         <w:rPr>
-          <w:rFonts w:ascii="Calibri" w:hAnsi="Calibri" w:cs="Calibri" w:hint="cs"/>
-          <w:kern w:val="0"/>
+          <w:rFonts w:asciiTheme="minorBidi" w:hAnsiTheme="minorBidi" w:hint="cs"/>
+          <w:sz w:val="24"/>
+          <w:szCs w:val="24"/>
+          <w:rtl/>
+        </w:rPr>
+        <w:t xml:space="preserve"> על ידי </w:t>
+      </w:r>
+      <w:r>
+        <w:rPr>
+          <w:rFonts w:asciiTheme="minorBidi" w:hAnsiTheme="minorBidi"/>
+          <w:sz w:val="24"/>
+          <w:szCs w:val="24"/>
+        </w:rPr>
+        <w:t>byte patching</w:t>
+      </w:r>
+      <w:r>
+        <w:rPr>
+          <w:rFonts w:asciiTheme="minorBidi" w:hAnsiTheme="minorBidi" w:hint="cs"/>
           <w:sz w:val="24"/>
           <w:szCs w:val="24"/>
           <w:rtl/>
         </w:rPr>
         <w:t>.</w:t>
       </w:r>
-      <w:r>
-        <w:rPr>
-          <w:rFonts w:ascii="Calibri" w:hAnsi="Calibri" w:cs="Calibri"/>
-          <w:kern w:val="0"/>
+    </w:p>
+    <w:p>
+      <w:pPr>
+        <w:bidi/>
+        <w:rPr>
+          <w:rFonts w:asciiTheme="minorBidi" w:hAnsiTheme="minorBidi"/>
+          <w:sz w:val="24"/>
+          <w:szCs w:val="24"/>
+          <w:rtl/>
+        </w:rPr>
+      </w:pPr>
+      <w:r>
+        <w:rPr>
+          <w:rFonts w:asciiTheme="minorBidi" w:hAnsiTheme="minorBidi" w:hint="cs"/>
+          <w:sz w:val="24"/>
+          <w:szCs w:val="24"/>
+          <w:rtl/>
+        </w:rPr>
+        <w:t xml:space="preserve">העלינו את הקובץ החדש לאתר. הכנסנו את הקוד </w:t>
+      </w:r>
+      <w:r>
+        <w:rPr>
+          <w:rFonts w:asciiTheme="minorBidi" w:hAnsiTheme="minorBidi"/>
+          <w:sz w:val="24"/>
+          <w:szCs w:val="24"/>
+        </w:rPr>
+        <w:t>WV434KPRXO-D1</w:t>
+      </w:r>
+      <w:r>
+        <w:rPr>
+          <w:rFonts w:asciiTheme="minorBidi" w:hAnsiTheme="minorBidi" w:hint="cs"/>
+          <w:sz w:val="24"/>
+          <w:szCs w:val="24"/>
+          <w:rtl/>
+        </w:rPr>
+        <w:t xml:space="preserve"> וקיבלנו את האנימציה של השודד, באופן קונסיסטנטי.</w:t>
+      </w:r>
+    </w:p>
+    <w:p>
+      <w:pPr>
+        <w:bidi/>
+        <w:rPr>
+          <w:rFonts w:asciiTheme="minorBidi" w:hAnsiTheme="minorBidi"/>
+          <w:sz w:val="24"/>
+          <w:szCs w:val="24"/>
+          <w:rtl/>
+        </w:rPr>
+      </w:pPr>
+      <w:r>
+        <w:rPr>
+          <w:noProof/>
+        </w:rPr>
+        <w:drawing>
+          <wp:inline distT="0" distB="0" distL="0" distR="0" wp14:anchorId="5723DE12" wp14:editId="61D33C2C">
+            <wp:extent cx="5654941" cy="5162550"/>
+            <wp:effectExtent l="0" t="0" r="3175" b="0"/>
+            <wp:docPr id="1243398012" name="Picture 1"/>
+            <wp:cNvGraphicFramePr>
+              <a:graphicFrameLocks xmlns:a="http://schemas.openxmlformats.org/drawingml/2006/main" noChangeAspect="1"/>
+            </wp:cNvGraphicFramePr>
+            <a:graphic xmlns:a="http://schemas.openxmlformats.org/drawingml/2006/main">
+              <a:graphicData uri="http://schemas.openxmlformats.org/drawingml/2006/picture">
+                <pic:pic xmlns:pic="http://schemas.openxmlformats.org/drawingml/2006/picture">
+                  <pic:nvPicPr>
+                    <pic:cNvPr id="0" name="Picture 1"/>
+                    <pic:cNvPicPr>
+                      <a:picLocks noChangeAspect="1" noChangeArrowheads="1"/>
+                    </pic:cNvPicPr>
+                  </pic:nvPicPr>
+                  <pic:blipFill>
+                    <a:blip r:embed="rId5">
+                      <a:extLst>
+                        <a:ext uri="{28A0092B-C50C-407E-A947-70E740481C1C}">
+                          <a14:useLocalDpi xmlns:a14="http://schemas.microsoft.com/office/drawing/2010/main" val="0"/>
+                        </a:ext>
+                      </a:extLst>
+                    </a:blip>
+                    <a:srcRect/>
+                    <a:stretch>
+                      <a:fillRect/>
+                    </a:stretch>
+                  </pic:blipFill>
+                  <pic:spPr bwMode="auto">
+                    <a:xfrm>
+                      <a:off x="0" y="0"/>
+                      <a:ext cx="5656190" cy="5163690"/>
+                    </a:xfrm>
+                    <a:prstGeom prst="rect">
+                      <a:avLst/>
+                    </a:prstGeom>
+                    <a:noFill/>
+                    <a:ln>
+                      <a:noFill/>
+                    </a:ln>
+                  </pic:spPr>
+                </pic:pic>
+              </a:graphicData>
+            </a:graphic>
+          </wp:inline>
+        </w:drawing>
+      </w:r>
+    </w:p>
+    <w:p>
+      <w:pPr>
+        <w:bidi/>
+        <w:rPr>
+          <w:rFonts w:asciiTheme="minorBidi" w:hAnsiTheme="minorBidi" w:hint="cs"/>
+          <w:sz w:val="10"/>
+          <w:szCs w:val="10"/>
+          <w:rtl/>
+        </w:rPr>
+      </w:pPr>
+      <w:r>
+        <w:rPr>
+          <w:rFonts w:asciiTheme="minorBidi" w:hAnsiTheme="minorBidi" w:hint="cs"/>
+          <w:sz w:val="24"/>
+          <w:szCs w:val="24"/>
+          <w:rtl/>
+        </w:rPr>
+        <w:t>הסוף</w:t>
+      </w:r>
+      <w:r>
+        <w:rPr>
+          <w:rFonts w:asciiTheme="minorBidi" w:hAnsiTheme="minorBidi" w:hint="cs"/>
+          <w:sz w:val="24"/>
+          <w:szCs w:val="24"/>
+          <w:rtl/>
+        </w:rPr>
+        <w:t>.</w:t>
+      </w:r>
+      <w:r>
+        <w:rPr>
+          <w:rFonts w:asciiTheme="minorBidi" w:hAnsiTheme="minorBidi"/>
           <w:sz w:val="24"/>
           <w:szCs w:val="24"/>
           <w:rtl/>
         </w:rPr>
         <w:br/>
       </w:r>
+    </w:p>
+    <w:p>
+      <w:pPr>
+        <w:bidi/>
+        <w:rPr>
+          <w:rFonts w:asciiTheme="minorBidi" w:hAnsiTheme="minorBidi"/>
+          <w:sz w:val="10"/>
+          <w:szCs w:val="10"/>
+          <w:rtl/>
+        </w:rPr>
+      </w:pPr>
+      <w:r>
+        <w:rPr>
+          <w:rFonts w:asciiTheme="minorBidi" w:hAnsiTheme="minorBidi"/>
+          <w:sz w:val="10"/>
+          <w:szCs w:val="10"/>
+        </w:rPr>
+        <w:t>…</w:t>
+      </w:r>
+      <w:r>
+        <w:rPr>
+          <w:rFonts w:asciiTheme="minorBidi" w:hAnsiTheme="minorBidi"/>
+          <w:sz w:val="10"/>
+          <w:szCs w:val="10"/>
+        </w:rPr>
+        <w:t>or is it?</w:t>
+      </w:r>
+    </w:p>
+    <w:p>
+      <w:pPr>
+        <w:bidi/>
+        <w:rPr>
+          <w:rFonts w:asciiTheme="minorBidi" w:hAnsiTheme="minorBidi" w:hint="cs"/>
+          <w:sz w:val="24"/>
+          <w:szCs w:val="24"/>
+          <w:rtl/>
+        </w:rPr>
+      </w:pPr>
     </w:p>
     <w:sectPr>
       <w:pgSz w:w="12240" w:h="15840"/>

</xml_diff>